<commit_message>
Se actualiso el documento portafolio
</commit_message>
<xml_diff>
--- a/Portafolio.docx
+++ b/Portafolio.docx
@@ -11,6 +11,8 @@
           <w:lang w:val="es-MX"/>
         </w:rPr>
       </w:pPr>
+      <w:bookmarkStart w:id="0" w:name="_Hlk151210064"/>
+      <w:bookmarkEnd w:id="0"/>
     </w:p>
     <w:p>
       <w:pPr>
@@ -32,7 +34,7 @@
           <w:lang w:val="es-CR" w:eastAsia="es-CR"/>
         </w:rPr>
         <w:drawing>
-          <wp:anchor distT="0" distB="0" distL="114300" distR="114300" simplePos="0" relativeHeight="251657728" behindDoc="0" locked="1" layoutInCell="1" allowOverlap="1" wp14:anchorId="256BE070" wp14:editId="406258AB">
+          <wp:anchor distT="0" distB="0" distL="114300" distR="114300" simplePos="0" relativeHeight="251657728" behindDoc="0" locked="1" layoutInCell="1" allowOverlap="1" wp14:anchorId="256BE070" wp14:editId="508B80C0">
             <wp:simplePos x="0" y="0"/>
             <wp:positionH relativeFrom="column">
               <wp:posOffset>114300</wp:posOffset>
@@ -2102,23 +2104,32 @@
         <w:textAlignment w:val="auto"/>
         <w:rPr>
           <w:rFonts w:ascii="Times New Roman" w:hAnsi="Times New Roman"/>
-          <w:sz w:val="36"/>
-          <w:szCs w:val="36"/>
-        </w:rPr>
-      </w:pPr>
-      <w:r>
-        <w:rPr>
-          <w:rFonts w:ascii="Times New Roman" w:hAnsi="Times New Roman"/>
           <w:bCs/>
           <w:sz w:val="36"/>
           <w:szCs w:val="36"/>
           <w:lang w:val="es-MX"/>
         </w:rPr>
+      </w:pPr>
+      <w:r>
+        <w:rPr>
+          <w:rFonts w:ascii="Times New Roman" w:hAnsi="Times New Roman"/>
+          <w:bCs/>
+          <w:sz w:val="36"/>
+          <w:szCs w:val="36"/>
+          <w:lang w:val="es-MX"/>
+        </w:rPr>
         <w:t>INTRODUCCIÓN</w:t>
       </w:r>
     </w:p>
     <w:p>
       <w:pPr>
+        <w:rPr>
+          <w:lang w:val="es-MX" w:eastAsia="x-none"/>
+        </w:rPr>
+      </w:pPr>
+    </w:p>
+    <w:p>
+      <w:pPr>
         <w:jc w:val="both"/>
         <w:rPr>
           <w:rFonts w:ascii="Times New Roman" w:hAnsi="Times New Roman"/>
@@ -2141,6 +2152,88 @@
           <w:lang w:val="es-MX"/>
         </w:rPr>
       </w:pPr>
+      <w:r>
+        <w:rPr>
+          <w:rFonts w:ascii="Times New Roman" w:hAnsi="Times New Roman"/>
+          <w:lang w:val="es-MX"/>
+        </w:rPr>
+        <w:t>Me encuentro al borde de una emocionante travesía: mi práctica empresarial en Accenture, una empresa de renombre mundial especializada en soluciones y servicios de tecnología. En este crisol de innovación y excelencia, ansío sumergirme en un mundo donde la programación no solo es una disciplina técnica, sino un arte que da vida a las soluciones más avanzadas.</w:t>
+      </w:r>
+    </w:p>
+    <w:p>
+      <w:pPr>
+        <w:jc w:val="both"/>
+        <w:rPr>
+          <w:rFonts w:ascii="Times New Roman" w:hAnsi="Times New Roman"/>
+          <w:lang w:val="es-MX"/>
+        </w:rPr>
+      </w:pPr>
+    </w:p>
+    <w:p>
+      <w:pPr>
+        <w:jc w:val="both"/>
+        <w:rPr>
+          <w:rFonts w:ascii="Times New Roman" w:hAnsi="Times New Roman"/>
+          <w:lang w:val="es-MX"/>
+        </w:rPr>
+      </w:pPr>
+      <w:r>
+        <w:rPr>
+          <w:rFonts w:ascii="Times New Roman" w:hAnsi="Times New Roman"/>
+          <w:lang w:val="es-MX"/>
+        </w:rPr>
+        <w:t>La perspectiva de contribuir a proyectos que marcan la pauta en el ámbito de la programación me llena de emoción y expectativas. La esencia de Accenture como líder en el suministro de soluciones tecnológicas de vanguardia me inspira a visualizar un camino lleno de desafíos en el cual podré no solo aplicar mis habilidades técnicas, sino también aprender de los mejores en la industria.</w:t>
+      </w:r>
+    </w:p>
+    <w:p>
+      <w:pPr>
+        <w:jc w:val="both"/>
+        <w:rPr>
+          <w:rFonts w:ascii="Times New Roman" w:hAnsi="Times New Roman"/>
+          <w:lang w:val="es-MX"/>
+        </w:rPr>
+      </w:pPr>
+    </w:p>
+    <w:p>
+      <w:pPr>
+        <w:jc w:val="both"/>
+        <w:rPr>
+          <w:rFonts w:ascii="Times New Roman" w:hAnsi="Times New Roman"/>
+          <w:lang w:val="es-MX"/>
+        </w:rPr>
+      </w:pPr>
+      <w:r>
+        <w:rPr>
+          <w:rFonts w:ascii="Times New Roman" w:hAnsi="Times New Roman"/>
+          <w:lang w:val="es-MX"/>
+        </w:rPr>
+        <w:t>Al unirme a esta empresa líder, mi anticipación va más allá de la adquisición de habilidades técnicas avanzadas. Aguardo con entusiasmo la oportunidad de inmersión en las dinámicas y buenas prácticas que caracterizan a una organización de esta magnitud. La idea de ser parte de un ecosistema donde la innovación es la norma, y la eficiencia es la regla, despierta en mí un deseo ferviente de crecimiento profesional y personal.</w:t>
+      </w:r>
+    </w:p>
+    <w:p>
+      <w:pPr>
+        <w:jc w:val="both"/>
+        <w:rPr>
+          <w:rFonts w:ascii="Times New Roman" w:hAnsi="Times New Roman"/>
+          <w:lang w:val="es-MX"/>
+        </w:rPr>
+      </w:pPr>
+    </w:p>
+    <w:p>
+      <w:pPr>
+        <w:jc w:val="both"/>
+        <w:rPr>
+          <w:rFonts w:ascii="Times New Roman" w:hAnsi="Times New Roman"/>
+          <w:lang w:val="es-MX"/>
+        </w:rPr>
+      </w:pPr>
+      <w:r>
+        <w:rPr>
+          <w:rFonts w:ascii="Times New Roman" w:hAnsi="Times New Roman"/>
+          <w:lang w:val="es-MX"/>
+        </w:rPr>
+        <w:t>En este portafolio, no solo documentaré los proyectos desafiantes que abordaré, sino también mi progresión y asimilación de las enseñanzas que brotarán de cada uno de ellos. Mi meta es no solo contribuir al éxito de los proyectos, sino también internalizar la cultura de innovación y eficiencia que define a Accenture. Como aspirante a profesional en desarrollo de software, estoy emocionado por la oportunidad de absorber conocimientos que solo una empresa líder a nivel global puede ofrecer.</w:t>
+      </w:r>
     </w:p>
     <w:p>
       <w:pPr>
@@ -2249,6 +2342,13 @@
     <w:p>
       <w:pPr>
         <w:rPr>
+          <w:lang w:val="es-MX" w:eastAsia="x-none"/>
+        </w:rPr>
+      </w:pPr>
+    </w:p>
+    <w:p>
+      <w:pPr>
+        <w:rPr>
           <w:rFonts w:ascii="Times New Roman" w:hAnsi="Times New Roman"/>
           <w:b/>
           <w:bCs/>
@@ -2259,88 +2359,149 @@
     <w:p>
       <w:pPr>
         <w:jc w:val="both"/>
-        <w:outlineLvl w:val="0"/>
-        <w:rPr>
-          <w:rFonts w:ascii="Times New Roman" w:hAnsi="Times New Roman"/>
-          <w:b/>
-          <w:bCs/>
+        <w:rPr>
+          <w:rFonts w:ascii="Times New Roman" w:hAnsi="Times New Roman"/>
           <w:lang w:val="es-MX"/>
         </w:rPr>
       </w:pPr>
       <w:r>
         <w:rPr>
           <w:rFonts w:ascii="Times New Roman" w:hAnsi="Times New Roman"/>
-          <w:b/>
-          <w:bCs/>
-          <w:lang w:val="es-MX"/>
-        </w:rPr>
-        <w:t>Meta</w:t>
+          <w:lang w:val="es-MX"/>
+        </w:rPr>
+        <w:t>Meta de Desarrollo Profesional durante la Práctica Empresarial:</w:t>
       </w:r>
+    </w:p>
+    <w:p>
+      <w:pPr>
+        <w:jc w:val="both"/>
+        <w:rPr>
+          <w:rFonts w:ascii="Times New Roman" w:hAnsi="Times New Roman"/>
+          <w:lang w:val="es-MX"/>
+        </w:rPr>
+      </w:pPr>
+    </w:p>
+    <w:p>
+      <w:pPr>
+        <w:jc w:val="both"/>
+        <w:rPr>
+          <w:rFonts w:ascii="Times New Roman" w:hAnsi="Times New Roman"/>
+          <w:lang w:val="es-MX"/>
+        </w:rPr>
+      </w:pPr>
       <w:r>
         <w:rPr>
           <w:rFonts w:ascii="Times New Roman" w:hAnsi="Times New Roman"/>
-          <w:b/>
-          <w:bCs/>
-          <w:lang w:val="es-MX"/>
-        </w:rPr>
-        <w:t xml:space="preserve">: </w:t>
+          <w:lang w:val="es-MX"/>
+        </w:rPr>
+        <w:t>Meta: Adquirir experiencia práctica en la aplicación de metodologías ágiles en el desarrollo de software.</w:t>
       </w:r>
+    </w:p>
+    <w:p>
+      <w:pPr>
+        <w:jc w:val="both"/>
+        <w:rPr>
+          <w:rFonts w:ascii="Times New Roman" w:hAnsi="Times New Roman"/>
+          <w:lang w:val="es-MX"/>
+        </w:rPr>
+      </w:pPr>
       <w:r>
         <w:rPr>
-          <w:rFonts w:ascii="Times New Roman" w:hAnsi="Times New Roman" w:hint="eastAsia"/>
-          <w:b/>
-          <w:bCs/>
-          <w:lang w:val="es-MX"/>
-        </w:rPr>
-        <w:t>Fin a que se dirigen las acciones o deseos de alguien</w:t>
+          <w:rFonts w:ascii="Times New Roman" w:hAnsi="Times New Roman"/>
+          <w:lang w:val="es-MX"/>
+        </w:rPr>
+        <w:t>Propósito: Integrar eficientemente las mejores prácticas de gestión de proyectos para mejorar la productividad y la calidad del trabajo en equipo durante mi período de práctica.</w:t>
       </w:r>
+    </w:p>
+    <w:p>
+      <w:pPr>
+        <w:jc w:val="both"/>
+        <w:rPr>
+          <w:rFonts w:ascii="Times New Roman" w:hAnsi="Times New Roman"/>
+          <w:lang w:val="es-MX"/>
+        </w:rPr>
+      </w:pPr>
+    </w:p>
+    <w:p>
+      <w:pPr>
+        <w:jc w:val="both"/>
+        <w:rPr>
+          <w:rFonts w:ascii="Times New Roman" w:hAnsi="Times New Roman"/>
+          <w:lang w:val="es-MX"/>
+        </w:rPr>
+      </w:pPr>
       <w:r>
         <w:rPr>
           <w:rFonts w:ascii="Times New Roman" w:hAnsi="Times New Roman"/>
-          <w:b/>
-          <w:bCs/>
-          <w:lang w:val="es-MX"/>
-        </w:rPr>
-        <w:t>.</w:t>
+          <w:lang w:val="es-MX"/>
+        </w:rPr>
+        <w:t>Meta de Desarrollo Personal:</w:t>
       </w:r>
     </w:p>
     <w:p>
       <w:pPr>
         <w:jc w:val="both"/>
-        <w:outlineLvl w:val="0"/>
-        <w:rPr>
-          <w:rFonts w:ascii="Times New Roman" w:hAnsi="Times New Roman"/>
-          <w:b/>
-          <w:bCs/>
+        <w:rPr>
+          <w:rFonts w:ascii="Times New Roman" w:hAnsi="Times New Roman"/>
+          <w:lang w:val="es-MX"/>
+        </w:rPr>
+      </w:pPr>
+    </w:p>
+    <w:p>
+      <w:pPr>
+        <w:jc w:val="both"/>
+        <w:rPr>
+          <w:rFonts w:ascii="Times New Roman" w:hAnsi="Times New Roman"/>
           <w:lang w:val="es-MX"/>
         </w:rPr>
       </w:pPr>
       <w:r>
         <w:rPr>
           <w:rFonts w:ascii="Times New Roman" w:hAnsi="Times New Roman"/>
-          <w:b/>
-          <w:bCs/>
-          <w:lang w:val="es-MX"/>
-        </w:rPr>
-        <w:t xml:space="preserve">Propósito: </w:t>
+          <w:lang w:val="es-MX"/>
+        </w:rPr>
+        <w:t>Meta: Mejorar mis habilidades de comunicación técnica para poder transmitir eficazmente ideas complejas.</w:t>
       </w:r>
+    </w:p>
+    <w:p>
+      <w:pPr>
+        <w:jc w:val="both"/>
+        <w:rPr>
+          <w:rFonts w:ascii="Times New Roman" w:hAnsi="Times New Roman"/>
+          <w:lang w:val="es-MX"/>
+        </w:rPr>
+      </w:pPr>
       <w:r>
         <w:rPr>
-          <w:rFonts w:ascii="Times New Roman" w:hAnsi="Times New Roman" w:hint="eastAsia"/>
-          <w:b/>
-          <w:bCs/>
-          <w:lang w:val="es-MX"/>
-        </w:rPr>
-        <w:t>Objeto, mira, cosa que se pretende conseguir</w:t>
+          <w:rFonts w:ascii="Times New Roman" w:hAnsi="Times New Roman"/>
+          <w:lang w:val="es-MX"/>
+        </w:rPr>
+        <w:t>Propósito: Facilitar la comprensión y colaboración efectiva en equipos multidisciplinarios.</w:t>
       </w:r>
+    </w:p>
+    <w:p>
+      <w:pPr>
+        <w:jc w:val="both"/>
+        <w:rPr>
+          <w:rFonts w:ascii="Times New Roman" w:hAnsi="Times New Roman"/>
+          <w:lang w:val="es-MX"/>
+        </w:rPr>
+      </w:pPr>
+    </w:p>
+    <w:p>
+      <w:pPr>
+        <w:jc w:val="both"/>
+        <w:rPr>
+          <w:rFonts w:ascii="Times New Roman" w:hAnsi="Times New Roman"/>
+          <w:lang w:val="es-MX"/>
+        </w:rPr>
+      </w:pPr>
       <w:r>
         <w:rPr>
           <w:rFonts w:ascii="Times New Roman" w:hAnsi="Times New Roman"/>
-          <w:b/>
-          <w:bCs/>
-          <w:lang w:val="es-MX"/>
-        </w:rPr>
-        <w:t>.</w:t>
+          <w:lang w:val="es-MX"/>
+        </w:rPr>
+        <w:t>Meta de Aprendizaje Continuo:</w:t>
       </w:r>
     </w:p>
     <w:p>
@@ -2348,8 +2509,6 @@
         <w:jc w:val="both"/>
         <w:rPr>
           <w:rFonts w:ascii="Times New Roman" w:hAnsi="Times New Roman"/>
-          <w:b/>
-          <w:bCs/>
           <w:lang w:val="es-MX"/>
         </w:rPr>
       </w:pPr>
@@ -2367,7 +2526,7 @@
           <w:rFonts w:ascii="Times New Roman" w:hAnsi="Times New Roman"/>
           <w:lang w:val="es-MX"/>
         </w:rPr>
-        <w:t>Escriba aquí las metas y propósitos que usted como participante desea alcanzar en esta etapa del proceso de formación.</w:t>
+        <w:t>Meta: Participar regularmente en cursos y conferencias para mantenerme actualizado en las últimas tendencias tecnológicas.</w:t>
       </w:r>
     </w:p>
     <w:p>
@@ -2378,6 +2537,79 @@
           <w:lang w:val="es-MX"/>
         </w:rPr>
       </w:pPr>
+      <w:r>
+        <w:rPr>
+          <w:rFonts w:ascii="Times New Roman" w:hAnsi="Times New Roman"/>
+          <w:lang w:val="es-MX"/>
+        </w:rPr>
+        <w:t>Propósito: Permanecer al frente del conocimiento y ser un recurso valioso para mi equipo.</w:t>
+      </w:r>
+    </w:p>
+    <w:p>
+      <w:pPr>
+        <w:jc w:val="both"/>
+        <w:rPr>
+          <w:rFonts w:ascii="Times New Roman" w:hAnsi="Times New Roman"/>
+          <w:lang w:val="es-MX"/>
+        </w:rPr>
+      </w:pPr>
+    </w:p>
+    <w:p>
+      <w:pPr>
+        <w:jc w:val="both"/>
+        <w:rPr>
+          <w:rFonts w:ascii="Times New Roman" w:hAnsi="Times New Roman"/>
+          <w:lang w:val="es-MX"/>
+        </w:rPr>
+      </w:pPr>
+      <w:r>
+        <w:rPr>
+          <w:rFonts w:ascii="Times New Roman" w:hAnsi="Times New Roman"/>
+          <w:lang w:val="es-MX"/>
+        </w:rPr>
+        <w:t>Meta de Colaboración:</w:t>
+      </w:r>
+    </w:p>
+    <w:p>
+      <w:pPr>
+        <w:jc w:val="both"/>
+        <w:rPr>
+          <w:rFonts w:ascii="Times New Roman" w:hAnsi="Times New Roman"/>
+          <w:lang w:val="es-MX"/>
+        </w:rPr>
+      </w:pPr>
+    </w:p>
+    <w:p>
+      <w:pPr>
+        <w:jc w:val="both"/>
+        <w:rPr>
+          <w:rFonts w:ascii="Times New Roman" w:hAnsi="Times New Roman"/>
+          <w:lang w:val="es-MX"/>
+        </w:rPr>
+      </w:pPr>
+      <w:r>
+        <w:rPr>
+          <w:rFonts w:ascii="Times New Roman" w:hAnsi="Times New Roman"/>
+          <w:lang w:val="es-MX"/>
+        </w:rPr>
+        <w:t>Meta: Fomentar un ambiente de trabajo inclusivo y colaborativo, promoviendo la diversidad de pensamiento.</w:t>
+      </w:r>
+    </w:p>
+    <w:p>
+      <w:pPr>
+        <w:jc w:val="both"/>
+        <w:rPr>
+          <w:rFonts w:ascii="Times New Roman" w:hAnsi="Times New Roman"/>
+          <w:lang w:val="es-MX"/>
+        </w:rPr>
+      </w:pPr>
+      <w:r>
+        <w:rPr>
+          <w:rFonts w:ascii="Times New Roman" w:hAnsi="Times New Roman"/>
+          <w:lang w:val="es-MX"/>
+        </w:rPr>
+        <w:t>Propósito: Crear un entorno propicio para la creatividad y la resolución eficiente de problemas.</w:t>
+      </w:r>
     </w:p>
     <w:p>
       <w:pPr>
@@ -3533,93 +3765,48 @@
           <w:rFonts w:ascii="Times New Roman" w:hAnsi="Times New Roman"/>
           <w:lang w:val="es-MX"/>
         </w:rPr>
-        <w:t xml:space="preserve">se </w:t>
+        <w:t>se continuó con dichos cursos</w:t>
+      </w:r>
+    </w:p>
+    <w:p>
+      <w:pPr>
+        <w:rPr>
+          <w:rFonts w:ascii="Times New Roman" w:hAnsi="Times New Roman"/>
+          <w:lang w:val="es-MX"/>
+        </w:rPr>
+      </w:pPr>
+      <w:r>
+        <w:rPr>
+          <w:rFonts w:ascii="Times New Roman" w:hAnsi="Times New Roman"/>
+        </w:rPr>
+        <w:t xml:space="preserve">El jueves </w:t>
       </w:r>
       <w:r>
         <w:rPr>
           <w:rFonts w:ascii="Times New Roman" w:hAnsi="Times New Roman"/>
           <w:lang w:val="es-MX"/>
         </w:rPr>
-        <w:t>continuó</w:t>
+        <w:t>se continuó con dichos cursos</w:t>
+      </w:r>
+    </w:p>
+    <w:p>
+      <w:pPr>
+        <w:rPr>
+          <w:rFonts w:ascii="Times New Roman" w:hAnsi="Times New Roman"/>
+        </w:rPr>
+      </w:pPr>
+      <w:r>
+        <w:rPr>
+          <w:rFonts w:ascii="Times New Roman" w:hAnsi="Times New Roman"/>
+        </w:rPr>
+        <w:t xml:space="preserve">El viernes </w:t>
       </w:r>
       <w:r>
         <w:rPr>
           <w:rFonts w:ascii="Times New Roman" w:hAnsi="Times New Roman"/>
           <w:lang w:val="es-MX"/>
         </w:rPr>
-        <w:t xml:space="preserve"> con dichos cursos</w:t>
-      </w:r>
-    </w:p>
-    <w:p>
-      <w:pPr>
-        <w:rPr>
-          <w:rFonts w:ascii="Times New Roman" w:hAnsi="Times New Roman"/>
-          <w:lang w:val="es-MX"/>
-        </w:rPr>
-      </w:pPr>
-      <w:r>
-        <w:rPr>
-          <w:rFonts w:ascii="Times New Roman" w:hAnsi="Times New Roman"/>
-        </w:rPr>
-        <w:t xml:space="preserve">El </w:t>
-      </w:r>
-      <w:r>
-        <w:rPr>
-          <w:rFonts w:ascii="Times New Roman" w:hAnsi="Times New Roman"/>
-        </w:rPr>
-        <w:t>jueves</w:t>
-      </w:r>
-      <w:r>
-        <w:rPr>
-          <w:rFonts w:ascii="Times New Roman" w:hAnsi="Times New Roman"/>
-        </w:rPr>
-        <w:t xml:space="preserve"> </w:t>
-      </w:r>
-      <w:r>
-        <w:rPr>
-          <w:rFonts w:ascii="Times New Roman" w:hAnsi="Times New Roman"/>
-          <w:lang w:val="es-MX"/>
-        </w:rPr>
-        <w:t>se continuó con dichos cursos</w:t>
-      </w:r>
-    </w:p>
-    <w:p>
-      <w:pPr>
-        <w:rPr>
-          <w:rFonts w:ascii="Times New Roman" w:hAnsi="Times New Roman"/>
-        </w:rPr>
-      </w:pPr>
-      <w:r>
-        <w:rPr>
-          <w:rFonts w:ascii="Times New Roman" w:hAnsi="Times New Roman"/>
-        </w:rPr>
-        <w:t xml:space="preserve">El </w:t>
-      </w:r>
-      <w:r>
-        <w:rPr>
-          <w:rFonts w:ascii="Times New Roman" w:hAnsi="Times New Roman"/>
-        </w:rPr>
-        <w:t>viernes</w:t>
-      </w:r>
-      <w:r>
-        <w:rPr>
-          <w:rFonts w:ascii="Times New Roman" w:hAnsi="Times New Roman"/>
-        </w:rPr>
-        <w:t xml:space="preserve"> </w:t>
-      </w:r>
-      <w:r>
-        <w:rPr>
-          <w:rFonts w:ascii="Times New Roman" w:hAnsi="Times New Roman"/>
-          <w:lang w:val="es-MX"/>
-        </w:rPr>
-        <w:t>se continuó con dichos cursos</w:t>
-      </w:r>
-      <w:r>
-        <w:rPr>
-          <w:rFonts w:ascii="Times New Roman" w:hAnsi="Times New Roman"/>
-          <w:lang w:val="es-MX"/>
-        </w:rPr>
-        <w:t xml:space="preserve"> y se comenzó cursos de programación </w:t>
+        <w:t xml:space="preserve">se continuó con dichos cursos y se comenzó cursos de programación </w:t>
       </w:r>
     </w:p>
     <w:p>
@@ -3990,14 +4177,7 @@
                 <w:rFonts w:asciiTheme="minorHAnsi" w:hAnsiTheme="minorHAnsi" w:cstheme="minorHAnsi"/>
                 <w:sz w:val="20"/>
               </w:rPr>
-              <w:t>Se trabajo haciéndolo cursos de ingresó a la empresa</w:t>
-            </w:r>
-            <w:r>
-              <w:rPr>
-                <w:rFonts w:asciiTheme="minorHAnsi" w:hAnsiTheme="minorHAnsi" w:cstheme="minorHAnsi"/>
-                <w:sz w:val="20"/>
-              </w:rPr>
-              <w:t xml:space="preserve"> y cursos de programación </w:t>
+              <w:t xml:space="preserve">Se trabajo haciéndolo cursos de ingresó a la empresa y cursos de programación </w:t>
             </w:r>
           </w:p>
         </w:tc>
@@ -4167,44 +4347,57 @@
           <w:lang w:val="es-MX"/>
         </w:rPr>
         <w:lastRenderedPageBreak/>
-        <w:t>DESCRIPCIÓN DE EQUIPOS Y HERRAMIENTAS EMPLEADOS</w:t>
+        <w:t>ANÁLISIS SEMANAL DE MIS LABORES</w:t>
       </w:r>
     </w:p>
     <w:p>
       <w:pPr>
         <w:rPr>
           <w:rFonts w:ascii="Times New Roman" w:hAnsi="Times New Roman"/>
+          <w:lang w:val="es-MX"/>
+        </w:rPr>
+      </w:pPr>
+    </w:p>
+    <w:p>
+      <w:pPr>
+        <w:rPr>
+          <w:rFonts w:ascii="Times New Roman" w:hAnsi="Times New Roman"/>
+        </w:rPr>
+      </w:pPr>
+    </w:p>
+    <w:p>
+      <w:pPr>
+        <w:rPr>
+          <w:rFonts w:ascii="Times New Roman" w:hAnsi="Times New Roman"/>
+          <w:lang w:val="es-MX"/>
+        </w:rPr>
+      </w:pPr>
+      <w:r>
+        <w:rPr>
+          <w:rFonts w:ascii="Times New Roman" w:hAnsi="Times New Roman"/>
           <w:b/>
-          <w:bCs/>
-          <w:lang w:val="es-MX"/>
-        </w:rPr>
-      </w:pPr>
-    </w:p>
-    <w:p>
-      <w:pPr>
-        <w:pStyle w:val="Textoindependiente"/>
-        <w:rPr>
-          <w:rFonts w:ascii="Times New Roman" w:hAnsi="Times New Roman"/>
-          <w:b/>
-          <w:bCs w:val="0"/>
-          <w:lang w:val="es-MX"/>
-        </w:rPr>
-      </w:pPr>
-    </w:p>
-    <w:p>
-      <w:pPr>
-        <w:jc w:val="both"/>
-        <w:rPr>
-          <w:rFonts w:ascii="Times New Roman" w:hAnsi="Times New Roman"/>
-          <w:lang w:val="es-MX"/>
-        </w:rPr>
-      </w:pPr>
+        </w:rPr>
+        <w:t>Semana</w:t>
+      </w:r>
       <w:r>
         <w:rPr>
           <w:rFonts w:ascii="Times New Roman" w:hAnsi="Times New Roman"/>
-          <w:lang w:val="es-MX"/>
-        </w:rPr>
-        <w:t>Llenar esta sección en la última semana de práctica didáctica antes de entregar a</w:t>
+        </w:rPr>
+        <w:t xml:space="preserve">: del </w:t>
+      </w:r>
+      <w:r>
+        <w:rPr>
+          <w:rFonts w:ascii="Times New Roman" w:hAnsi="Times New Roman"/>
+          <w:lang w:val="es-MX"/>
+        </w:rPr>
+        <w:t>13</w:t>
+      </w:r>
+      <w:r>
+        <w:rPr>
+          <w:rFonts w:ascii="Times New Roman" w:hAnsi="Times New Roman"/>
+          <w:lang w:val="es-MX"/>
+        </w:rPr>
+        <w:t>-Nov-23</w:t>
       </w:r>
       <w:r>
         <w:rPr>
@@ -4216,350 +4409,203 @@
       <w:r>
         <w:rPr>
           <w:rFonts w:ascii="Times New Roman" w:hAnsi="Times New Roman"/>
-          <w:lang w:val="es-MX"/>
-        </w:rPr>
-        <w:t>l</w:t>
+        </w:rPr>
+        <w:t xml:space="preserve">al </w:t>
       </w:r>
       <w:r>
         <w:rPr>
           <w:rFonts w:ascii="Times New Roman" w:hAnsi="Times New Roman"/>
           <w:lang w:val="es-MX"/>
         </w:rPr>
-        <w:t>a persona</w:t>
+        <w:t>1</w:t>
       </w:r>
       <w:r>
         <w:rPr>
           <w:rFonts w:ascii="Times New Roman" w:hAnsi="Times New Roman"/>
           <w:lang w:val="es-MX"/>
         </w:rPr>
-        <w:t xml:space="preserve"> docente evaluador</w:t>
+        <w:t>7</w:t>
       </w:r>
       <w:r>
         <w:rPr>
           <w:rFonts w:ascii="Times New Roman" w:hAnsi="Times New Roman"/>
           <w:lang w:val="es-MX"/>
         </w:rPr>
-        <w:t>a.</w:t>
+        <w:t>-Nov-23</w:t>
       </w:r>
     </w:p>
     <w:p>
       <w:pPr>
         <w:rPr>
           <w:rFonts w:ascii="Times New Roman" w:hAnsi="Times New Roman"/>
-          <w:b/>
-          <w:bCs/>
-          <w:lang w:val="es-MX"/>
-        </w:rPr>
-      </w:pPr>
-    </w:p>
-    <w:p>
-      <w:pPr>
-        <w:outlineLvl w:val="0"/>
-        <w:rPr>
-          <w:rFonts w:ascii="Times New Roman" w:hAnsi="Times New Roman"/>
-          <w:b/>
-          <w:bCs/>
+          <w:lang w:val="es-MX"/>
+        </w:rPr>
+      </w:pPr>
+    </w:p>
+    <w:p>
+      <w:pPr>
+        <w:rPr>
+          <w:rFonts w:ascii="Times New Roman" w:hAnsi="Times New Roman"/>
           <w:lang w:val="es-MX"/>
         </w:rPr>
       </w:pPr>
       <w:r>
         <w:rPr>
           <w:rFonts w:ascii="Times New Roman" w:hAnsi="Times New Roman"/>
-          <w:b/>
-          <w:bCs/>
-          <w:lang w:val="es-MX"/>
-        </w:rPr>
-        <w:t>Equipo utilizado durante la práctica:</w:t>
-      </w:r>
-    </w:p>
-    <w:p>
-      <w:pPr>
-        <w:rPr>
-          <w:rFonts w:ascii="Times New Roman" w:hAnsi="Times New Roman"/>
-          <w:lang w:val="es-MX"/>
-        </w:rPr>
-      </w:pPr>
-      <w:r>
-        <w:rPr>
-          <w:rFonts w:ascii="Times New Roman" w:hAnsi="Times New Roman"/>
-          <w:lang w:val="es-MX"/>
-        </w:rPr>
-        <w:t>Laptop</w:t>
+          <w:lang w:val="es-MX"/>
+        </w:rPr>
+        <w:t xml:space="preserve">El </w:t>
       </w:r>
       <w:r>
         <w:rPr>
           <w:rFonts w:ascii="Times New Roman" w:hAnsi="Times New Roman"/>
           <w:lang w:val="es-MX"/>
         </w:rPr>
-        <w:t xml:space="preserve"> Táctil</w:t>
+        <w:t>lunes comenzó la practica profesional en el area de Testing y Automation con ejemplos básicos y adaptación a el software selenium</w:t>
+      </w:r>
+    </w:p>
+    <w:p>
+      <w:pPr>
+        <w:rPr>
+          <w:rFonts w:ascii="Times New Roman" w:hAnsi="Times New Roman"/>
+          <w:i/>
+          <w:iCs/>
+        </w:rPr>
+      </w:pPr>
+      <w:r>
+        <w:rPr>
+          <w:rFonts w:ascii="Times New Roman" w:hAnsi="Times New Roman"/>
+          <w:lang w:val="es-MX"/>
+        </w:rPr>
+        <w:t xml:space="preserve">El martes se continuó </w:t>
       </w:r>
       <w:r>
         <w:rPr>
           <w:rFonts w:ascii="Times New Roman" w:hAnsi="Times New Roman"/>
           <w:lang w:val="es-MX"/>
         </w:rPr>
-        <w:t xml:space="preserve"> Dell</w:t>
+        <w:t xml:space="preserve">la practica y ejemplos con selenium </w:t>
+      </w:r>
+    </w:p>
+    <w:p>
+      <w:pPr>
+        <w:rPr>
+          <w:rFonts w:ascii="Times New Roman" w:hAnsi="Times New Roman"/>
+          <w:lang w:val="es-MX"/>
+        </w:rPr>
+      </w:pPr>
+      <w:r>
+        <w:rPr>
+          <w:rFonts w:ascii="Times New Roman" w:hAnsi="Times New Roman"/>
+        </w:rPr>
+        <w:t xml:space="preserve">El miércoles </w:t>
       </w:r>
       <w:r>
         <w:rPr>
           <w:rFonts w:ascii="Times New Roman" w:hAnsi="Times New Roman"/>
           <w:lang w:val="es-MX"/>
         </w:rPr>
+        <w:t>inició a aprender sobre un software interno de test y el uso de este</w:t>
+      </w:r>
+    </w:p>
+    <w:p>
+      <w:pPr>
+        <w:rPr>
+          <w:rFonts w:ascii="Times New Roman" w:hAnsi="Times New Roman"/>
+          <w:lang w:val="es-MX"/>
+        </w:rPr>
+      </w:pPr>
+      <w:r>
+        <w:rPr>
+          <w:rFonts w:ascii="Times New Roman" w:hAnsi="Times New Roman"/>
+        </w:rPr>
+        <w:t xml:space="preserve">El jueves </w:t>
+      </w:r>
+      <w:r>
+        <w:rPr>
+          <w:rFonts w:ascii="Times New Roman" w:hAnsi="Times New Roman"/>
+          <w:lang w:val="es-MX"/>
+        </w:rPr>
+        <w:t xml:space="preserve">se continuó </w:t>
+      </w:r>
+      <w:r>
+        <w:rPr>
+          <w:rFonts w:ascii="Times New Roman" w:hAnsi="Times New Roman"/>
+          <w:lang w:val="es-MX"/>
+        </w:rPr>
+        <w:t>practicando sobre una plataforma de servicios de la empresa</w:t>
+      </w:r>
+      <w:r>
+        <w:rPr>
+          <w:rFonts w:ascii="Times New Roman" w:hAnsi="Times New Roman"/>
+          <w:lang w:val="es-MX"/>
+        </w:rPr>
+        <w:t xml:space="preserve"> realizando test</w:t>
+      </w:r>
+    </w:p>
+    <w:p>
+      <w:pPr>
+        <w:rPr>
+          <w:rFonts w:ascii="Times New Roman" w:hAnsi="Times New Roman"/>
+        </w:rPr>
+      </w:pPr>
+      <w:r>
+        <w:rPr>
+          <w:rFonts w:ascii="Times New Roman" w:hAnsi="Times New Roman"/>
+        </w:rPr>
+        <w:t xml:space="preserve">El viernes </w:t>
+      </w:r>
+      <w:r>
+        <w:rPr>
+          <w:rFonts w:ascii="Times New Roman" w:hAnsi="Times New Roman"/>
+          <w:lang w:val="es-MX"/>
+        </w:rPr>
+        <w:t>se continuó practicando sobre una plataforma de servicios de la empresa</w:t>
+      </w:r>
+      <w:r>
+        <w:rPr>
+          <w:rFonts w:ascii="Times New Roman" w:hAnsi="Times New Roman"/>
+          <w:lang w:val="es-MX"/>
+        </w:rPr>
         <w:t xml:space="preserve"> </w:t>
       </w:r>
-    </w:p>
-    <w:p>
-      <w:pPr>
-        <w:rPr>
-          <w:rFonts w:ascii="Times New Roman" w:hAnsi="Times New Roman"/>
-          <w:lang w:val="es-MX"/>
-        </w:rPr>
-      </w:pPr>
       <w:r>
         <w:rPr>
           <w:rFonts w:ascii="Times New Roman" w:hAnsi="Times New Roman"/>
           <w:lang w:val="es-MX"/>
         </w:rPr>
-        <w:t xml:space="preserve">Sistema Operativo: Win11 Enterprise </w:t>
-      </w:r>
-    </w:p>
-    <w:p>
-      <w:pPr>
-        <w:rPr>
-          <w:rFonts w:ascii="Times New Roman" w:hAnsi="Times New Roman"/>
-          <w:lang w:val="es-MX"/>
-        </w:rPr>
-      </w:pPr>
-      <w:r>
-        <w:rPr>
-          <w:rFonts w:ascii="Times New Roman" w:hAnsi="Times New Roman"/>
-          <w:lang w:val="es-MX"/>
-        </w:rPr>
-        <w:t>Procesador: i7 11Gen x64</w:t>
-      </w:r>
-    </w:p>
-    <w:p>
-      <w:pPr>
-        <w:rPr>
-          <w:rFonts w:ascii="Times New Roman" w:hAnsi="Times New Roman"/>
-          <w:lang w:val="es-MX"/>
-        </w:rPr>
-      </w:pPr>
-      <w:r>
-        <w:rPr>
-          <w:rFonts w:ascii="Times New Roman" w:hAnsi="Times New Roman"/>
-          <w:lang w:val="es-MX"/>
-        </w:rPr>
-        <w:t>Ram: 32GB</w:t>
-      </w:r>
-    </w:p>
-    <w:p>
-      <w:pPr>
-        <w:rPr>
-          <w:rFonts w:ascii="Times New Roman" w:hAnsi="Times New Roman"/>
-          <w:lang w:val="es-MX"/>
-        </w:rPr>
-      </w:pPr>
-      <w:r>
-        <w:rPr>
-          <w:rFonts w:ascii="Times New Roman" w:hAnsi="Times New Roman"/>
-          <w:lang w:val="es-MX"/>
-        </w:rPr>
-        <w:t>Almacenamiento: 240GB SSD</w:t>
-      </w:r>
-    </w:p>
-    <w:p>
-      <w:pPr>
-        <w:rPr>
-          <w:rFonts w:ascii="Times New Roman" w:hAnsi="Times New Roman"/>
-          <w:lang w:val="es-MX"/>
-        </w:rPr>
-      </w:pPr>
-      <w:r>
-        <w:rPr>
-          <w:rFonts w:ascii="Times New Roman" w:hAnsi="Times New Roman"/>
-          <w:lang w:val="es-MX"/>
-        </w:rPr>
-        <w:t xml:space="preserve"> </w:t>
-      </w:r>
-    </w:p>
-    <w:p>
-      <w:pPr>
-        <w:rPr>
-          <w:rFonts w:ascii="Times New Roman" w:hAnsi="Times New Roman"/>
-          <w:b/>
-          <w:bCs/>
-          <w:lang w:val="es-MX"/>
-        </w:rPr>
-      </w:pPr>
-    </w:p>
-    <w:p>
-      <w:pPr>
-        <w:spacing w:line="360" w:lineRule="auto"/>
-        <w:rPr>
-          <w:rFonts w:ascii="Times New Roman" w:hAnsi="Times New Roman"/>
-          <w:lang w:val="es-MX"/>
-        </w:rPr>
-      </w:pPr>
-      <w:r>
-        <w:rPr>
-          <w:rFonts w:ascii="Times New Roman" w:hAnsi="Times New Roman"/>
-          <w:b/>
-          <w:bCs/>
-          <w:lang w:val="es-MX"/>
-        </w:rPr>
-        <w:t>Herramientas utilizadas (Software):</w:t>
+        <w:t xml:space="preserve">realizando </w:t>
       </w:r>
       <w:r>
         <w:rPr>
           <w:rFonts w:ascii="Times New Roman" w:hAnsi="Times New Roman"/>
           <w:lang w:val="es-MX"/>
         </w:rPr>
-        <w:t xml:space="preserve"> </w:t>
-      </w:r>
-    </w:p>
-    <w:p>
-      <w:pPr>
-        <w:spacing w:line="360" w:lineRule="auto"/>
-        <w:rPr>
-          <w:rFonts w:ascii="Times New Roman" w:hAnsi="Times New Roman"/>
-          <w:lang w:val="es-MX"/>
-        </w:rPr>
-      </w:pPr>
-      <w:r>
-        <w:rPr>
-          <w:rFonts w:ascii="Times New Roman" w:hAnsi="Times New Roman"/>
-          <w:lang w:val="es-MX"/>
-        </w:rPr>
-        <w:t xml:space="preserve">Teams , To Do , </w:t>
+        <w:t>t</w:t>
       </w:r>
       <w:r>
         <w:rPr>
           <w:rFonts w:ascii="Times New Roman" w:hAnsi="Times New Roman"/>
           <w:lang w:val="es-MX"/>
         </w:rPr>
-        <w:t>O</w:t>
+        <w:t>est</w:t>
       </w:r>
-      <w:r>
-        <w:rPr>
-          <w:rFonts w:ascii="Times New Roman" w:hAnsi="Times New Roman"/>
-          <w:lang w:val="es-MX"/>
-        </w:rPr>
-        <w:t>u</w:t>
-      </w:r>
-      <w:r>
-        <w:rPr>
-          <w:rFonts w:ascii="Times New Roman" w:hAnsi="Times New Roman"/>
-          <w:lang w:val="es-MX"/>
-        </w:rPr>
-        <w:t>tlook</w:t>
-      </w:r>
-    </w:p>
-    <w:p>
-      <w:pPr>
-        <w:outlineLvl w:val="0"/>
-        <w:rPr>
-          <w:rFonts w:ascii="Times New Roman" w:hAnsi="Times New Roman"/>
-          <w:b/>
-          <w:bCs/>
-          <w:lang w:val="es-MX"/>
-        </w:rPr>
-      </w:pPr>
-      <w:r>
-        <w:rPr>
-          <w:rFonts w:ascii="Times New Roman" w:hAnsi="Times New Roman"/>
-          <w:b/>
-          <w:bCs/>
-          <w:lang w:val="es-MX"/>
-        </w:rPr>
-        <w:t>Reflexión de la utilización de los equipos y herramientas:</w:t>
-      </w:r>
-    </w:p>
-    <w:p>
-      <w:pPr>
-        <w:spacing w:line="360" w:lineRule="auto"/>
-        <w:rPr>
-          <w:rFonts w:ascii="Times New Roman" w:hAnsi="Times New Roman"/>
-          <w:b/>
-          <w:bCs/>
-          <w:lang w:val="es-MX"/>
-        </w:rPr>
-      </w:pPr>
-      <w:r>
-        <w:rPr>
-          <w:rFonts w:ascii="Times New Roman" w:hAnsi="Times New Roman"/>
-          <w:lang w:val="es-MX"/>
-        </w:rPr>
-        <w:t>________________________________________________________________________________________________________________________________________________________________________________________________________________________________________________________________________________________________________________________</w:t>
-      </w:r>
-    </w:p>
-    <w:p>
-      <w:pPr>
-        <w:spacing w:line="360" w:lineRule="auto"/>
-        <w:rPr>
-          <w:rFonts w:ascii="Times New Roman" w:hAnsi="Times New Roman"/>
-          <w:b/>
-          <w:bCs/>
-          <w:lang w:val="es-MX"/>
-        </w:rPr>
-      </w:pPr>
-    </w:p>
-    <w:p>
-      <w:pPr>
-        <w:rPr>
-          <w:rFonts w:ascii="Times New Roman" w:hAnsi="Times New Roman"/>
-          <w:b/>
-          <w:bCs/>
-          <w:lang w:val="es-MX"/>
-        </w:rPr>
-      </w:pPr>
-    </w:p>
-    <w:p>
-      <w:pPr>
-        <w:rPr>
-          <w:rFonts w:ascii="Times New Roman" w:hAnsi="Times New Roman"/>
-          <w:b/>
-          <w:bCs/>
-          <w:lang w:val="es-MX"/>
-        </w:rPr>
-      </w:pPr>
-    </w:p>
-    <w:p>
-      <w:pPr>
-        <w:rPr>
-          <w:rFonts w:ascii="Times New Roman" w:hAnsi="Times New Roman"/>
-          <w:b/>
-          <w:bCs/>
-          <w:lang w:val="es-MX"/>
-        </w:rPr>
-      </w:pPr>
-    </w:p>
-    <w:p>
-      <w:pPr>
-        <w:overflowPunct/>
-        <w:autoSpaceDE/>
-        <w:autoSpaceDN/>
-        <w:adjustRightInd/>
-        <w:textAlignment w:val="auto"/>
-        <w:rPr>
-          <w:rFonts w:ascii="Times New Roman" w:hAnsi="Times New Roman"/>
-          <w:b/>
-          <w:bCs/>
-          <w:sz w:val="36"/>
-          <w:szCs w:val="36"/>
-          <w:lang w:val="es-MX" w:eastAsia="x-none"/>
-        </w:rPr>
-      </w:pPr>
-      <w:r>
-        <w:rPr>
-          <w:rFonts w:ascii="Times New Roman" w:hAnsi="Times New Roman"/>
-          <w:bCs/>
-          <w:sz w:val="36"/>
-          <w:szCs w:val="36"/>
-          <w:lang w:val="es-MX"/>
-        </w:rPr>
-        <w:br w:type="page"/>
-      </w:r>
+    </w:p>
+    <w:p>
+      <w:pPr>
+        <w:rPr>
+          <w:rFonts w:ascii="Times New Roman" w:hAnsi="Times New Roman"/>
+        </w:rPr>
+      </w:pPr>
+    </w:p>
+    <w:p>
+      <w:pPr>
+        <w:spacing w:line="276" w:lineRule="auto"/>
+        <w:jc w:val="both"/>
+        <w:rPr>
+          <w:rFonts w:ascii="Times New Roman" w:hAnsi="Times New Roman"/>
+        </w:rPr>
+      </w:pPr>
     </w:p>
     <w:p>
       <w:pPr>
@@ -4574,8 +4620,8 @@
         <w:rPr>
           <w:rFonts w:ascii="Times New Roman" w:hAnsi="Times New Roman"/>
           <w:bCs/>
-          <w:sz w:val="36"/>
-          <w:szCs w:val="36"/>
+          <w:sz w:val="32"/>
+          <w:szCs w:val="32"/>
           <w:lang w:val="es-MX"/>
         </w:rPr>
       </w:pPr>
@@ -4583,72 +4629,364 @@
         <w:rPr>
           <w:rFonts w:ascii="Times New Roman" w:hAnsi="Times New Roman"/>
           <w:bCs/>
-          <w:sz w:val="36"/>
-          <w:szCs w:val="36"/>
-          <w:lang w:val="es-MX"/>
-        </w:rPr>
-        <w:lastRenderedPageBreak/>
-        <w:t>CONCLUSIONES</w:t>
+          <w:sz w:val="32"/>
+          <w:szCs w:val="32"/>
+          <w:lang w:val="es-MX"/>
+        </w:rPr>
+        <w:t>TABLA DE LABORES DIARIAS:</w:t>
       </w:r>
     </w:p>
     <w:p>
       <w:pPr>
+        <w:spacing w:line="276" w:lineRule="auto"/>
         <w:jc w:val="both"/>
         <w:rPr>
-          <w:lang w:val="es-MX"/>
-        </w:rPr>
-      </w:pPr>
-    </w:p>
-    <w:p>
-      <w:pPr>
+          <w:rFonts w:ascii="Times New Roman" w:hAnsi="Times New Roman"/>
+        </w:rPr>
+      </w:pPr>
+    </w:p>
+    <w:tbl>
+      <w:tblPr>
+        <w:tblStyle w:val="Tablaconcuadrcula"/>
+        <w:tblW w:w="9498" w:type="dxa"/>
+        <w:tblLook w:val="04A0" w:firstRow="1" w:lastRow="0" w:firstColumn="1" w:lastColumn="0" w:noHBand="0" w:noVBand="1"/>
+      </w:tblPr>
+      <w:tblGrid>
+        <w:gridCol w:w="1576"/>
+        <w:gridCol w:w="7922"/>
+      </w:tblGrid>
+      <w:tr>
+        <w:tc>
+          <w:tcPr>
+            <w:tcW w:w="1576" w:type="dxa"/>
+            <w:tcBorders>
+              <w:top w:val="nil"/>
+              <w:left w:val="nil"/>
+              <w:bottom w:val="single" w:sz="4" w:space="0" w:color="auto"/>
+              <w:right w:val="single" w:sz="4" w:space="0" w:color="auto"/>
+            </w:tcBorders>
+          </w:tcPr>
+          <w:p>
+            <w:pPr>
+              <w:spacing w:line="276" w:lineRule="auto"/>
+              <w:jc w:val="both"/>
+              <w:rPr>
+                <w:rFonts w:ascii="Times New Roman" w:hAnsi="Times New Roman"/>
+                <w:b/>
+                <w:bCs/>
+              </w:rPr>
+            </w:pPr>
+          </w:p>
+        </w:tc>
+        <w:tc>
+          <w:tcPr>
+            <w:tcW w:w="7922" w:type="dxa"/>
+            <w:tcBorders>
+              <w:top w:val="single" w:sz="4" w:space="0" w:color="auto"/>
+              <w:left w:val="single" w:sz="4" w:space="0" w:color="auto"/>
+              <w:bottom w:val="single" w:sz="4" w:space="0" w:color="auto"/>
+              <w:right w:val="single" w:sz="4" w:space="0" w:color="auto"/>
+            </w:tcBorders>
+            <w:shd w:val="clear" w:color="auto" w:fill="EEECE1" w:themeFill="background2"/>
+          </w:tcPr>
+          <w:p>
+            <w:pPr>
+              <w:spacing w:line="276" w:lineRule="auto"/>
+              <w:jc w:val="center"/>
+              <w:rPr>
+                <w:rFonts w:ascii="Times New Roman" w:hAnsi="Times New Roman"/>
+                <w:b/>
+                <w:bCs/>
+              </w:rPr>
+            </w:pPr>
+            <w:r>
+              <w:rPr>
+                <w:rFonts w:ascii="Times New Roman" w:hAnsi="Times New Roman"/>
+                <w:b/>
+                <w:bCs/>
+              </w:rPr>
+              <w:t>Labores realizadas</w:t>
+            </w:r>
+          </w:p>
+        </w:tc>
+      </w:tr>
+      <w:tr>
+        <w:tc>
+          <w:tcPr>
+            <w:tcW w:w="1576" w:type="dxa"/>
+            <w:tcBorders>
+              <w:top w:val="single" w:sz="4" w:space="0" w:color="auto"/>
+              <w:left w:val="single" w:sz="4" w:space="0" w:color="auto"/>
+              <w:bottom w:val="single" w:sz="4" w:space="0" w:color="auto"/>
+              <w:right w:val="single" w:sz="4" w:space="0" w:color="auto"/>
+            </w:tcBorders>
+            <w:shd w:val="clear" w:color="auto" w:fill="EEECE1" w:themeFill="background2"/>
+            <w:vAlign w:val="center"/>
+          </w:tcPr>
+          <w:p>
+            <w:pPr>
+              <w:spacing w:line="276" w:lineRule="auto"/>
+              <w:rPr>
+                <w:rFonts w:ascii="Times New Roman" w:hAnsi="Times New Roman"/>
+              </w:rPr>
+            </w:pPr>
+            <w:r>
+              <w:rPr>
+                <w:rFonts w:ascii="Times New Roman" w:hAnsi="Times New Roman"/>
+              </w:rPr>
+              <w:t xml:space="preserve">Lunes </w:t>
+            </w:r>
+          </w:p>
+        </w:tc>
+        <w:tc>
+          <w:tcPr>
+            <w:tcW w:w="7922" w:type="dxa"/>
+            <w:tcBorders>
+              <w:top w:val="single" w:sz="4" w:space="0" w:color="auto"/>
+              <w:left w:val="single" w:sz="4" w:space="0" w:color="auto"/>
+            </w:tcBorders>
+          </w:tcPr>
+          <w:p>
+            <w:pPr>
+              <w:spacing w:line="276" w:lineRule="auto"/>
+              <w:rPr>
+                <w:rFonts w:asciiTheme="minorHAnsi" w:hAnsiTheme="minorHAnsi" w:cstheme="minorHAnsi"/>
+                <w:sz w:val="20"/>
+              </w:rPr>
+            </w:pPr>
+            <w:r>
+              <w:rPr>
+                <w:rFonts w:asciiTheme="minorHAnsi" w:hAnsiTheme="minorHAnsi" w:cstheme="minorHAnsi"/>
+                <w:sz w:val="20"/>
+              </w:rPr>
+              <w:t xml:space="preserve">Se trabajo </w:t>
+            </w:r>
+            <w:r>
+              <w:rPr>
+                <w:rFonts w:asciiTheme="minorHAnsi" w:hAnsiTheme="minorHAnsi" w:cstheme="minorHAnsi"/>
+                <w:sz w:val="20"/>
+              </w:rPr>
+              <w:t xml:space="preserve">aprendiendo sobre el test y automatización </w:t>
+            </w:r>
+          </w:p>
+        </w:tc>
+      </w:tr>
+      <w:tr>
+        <w:tc>
+          <w:tcPr>
+            <w:tcW w:w="1576" w:type="dxa"/>
+            <w:tcBorders>
+              <w:top w:val="single" w:sz="4" w:space="0" w:color="auto"/>
+            </w:tcBorders>
+            <w:shd w:val="clear" w:color="auto" w:fill="EEECE1" w:themeFill="background2"/>
+            <w:vAlign w:val="center"/>
+          </w:tcPr>
+          <w:p>
+            <w:pPr>
+              <w:spacing w:line="276" w:lineRule="auto"/>
+              <w:rPr>
+                <w:rFonts w:ascii="Times New Roman" w:hAnsi="Times New Roman"/>
+              </w:rPr>
+            </w:pPr>
+            <w:r>
+              <w:rPr>
+                <w:rFonts w:ascii="Times New Roman" w:hAnsi="Times New Roman"/>
+              </w:rPr>
+              <w:t>Martes</w:t>
+            </w:r>
+          </w:p>
+        </w:tc>
+        <w:tc>
+          <w:tcPr>
+            <w:tcW w:w="7922" w:type="dxa"/>
+          </w:tcPr>
+          <w:p>
+            <w:pPr>
+              <w:spacing w:line="276" w:lineRule="auto"/>
+              <w:rPr>
+                <w:rFonts w:asciiTheme="minorHAnsi" w:hAnsiTheme="minorHAnsi" w:cstheme="minorHAnsi"/>
+                <w:sz w:val="20"/>
+              </w:rPr>
+            </w:pPr>
+            <w:r>
+              <w:rPr>
+                <w:rFonts w:asciiTheme="minorHAnsi" w:hAnsiTheme="minorHAnsi" w:cstheme="minorHAnsi"/>
+                <w:sz w:val="20"/>
+              </w:rPr>
+              <w:t xml:space="preserve">Se trabajo </w:t>
+            </w:r>
+            <w:r>
+              <w:rPr>
+                <w:rFonts w:asciiTheme="minorHAnsi" w:hAnsiTheme="minorHAnsi" w:cstheme="minorHAnsi"/>
+                <w:sz w:val="20"/>
+              </w:rPr>
+              <w:t>realizando ejemplos con selenium</w:t>
+            </w:r>
+          </w:p>
+        </w:tc>
+      </w:tr>
+      <w:tr>
+        <w:tc>
+          <w:tcPr>
+            <w:tcW w:w="1576" w:type="dxa"/>
+            <w:shd w:val="clear" w:color="auto" w:fill="EEECE1" w:themeFill="background2"/>
+            <w:vAlign w:val="center"/>
+          </w:tcPr>
+          <w:p>
+            <w:pPr>
+              <w:spacing w:line="276" w:lineRule="auto"/>
+              <w:rPr>
+                <w:rFonts w:ascii="Times New Roman" w:hAnsi="Times New Roman"/>
+              </w:rPr>
+            </w:pPr>
+            <w:r>
+              <w:rPr>
+                <w:rFonts w:ascii="Times New Roman" w:hAnsi="Times New Roman"/>
+              </w:rPr>
+              <w:t>Miércoles</w:t>
+            </w:r>
+          </w:p>
+        </w:tc>
+        <w:tc>
+          <w:tcPr>
+            <w:tcW w:w="7922" w:type="dxa"/>
+          </w:tcPr>
+          <w:p>
+            <w:pPr>
+              <w:spacing w:line="276" w:lineRule="auto"/>
+              <w:rPr>
+                <w:rFonts w:asciiTheme="minorHAnsi" w:hAnsiTheme="minorHAnsi" w:cstheme="minorHAnsi"/>
+                <w:sz w:val="20"/>
+              </w:rPr>
+            </w:pPr>
+            <w:r>
+              <w:rPr>
+                <w:rFonts w:asciiTheme="minorHAnsi" w:hAnsiTheme="minorHAnsi" w:cstheme="minorHAnsi"/>
+                <w:sz w:val="20"/>
+              </w:rPr>
+              <w:t xml:space="preserve">Se trabajo </w:t>
+            </w:r>
+            <w:r>
+              <w:rPr>
+                <w:rFonts w:asciiTheme="minorHAnsi" w:hAnsiTheme="minorHAnsi" w:cstheme="minorHAnsi"/>
+                <w:sz w:val="20"/>
+              </w:rPr>
+              <w:t>aprendiendo sobre un software de testeo interno de la empresa</w:t>
+            </w:r>
+          </w:p>
+        </w:tc>
+      </w:tr>
+      <w:tr>
+        <w:tc>
+          <w:tcPr>
+            <w:tcW w:w="1576" w:type="dxa"/>
+            <w:shd w:val="clear" w:color="auto" w:fill="EEECE1" w:themeFill="background2"/>
+            <w:vAlign w:val="center"/>
+          </w:tcPr>
+          <w:p>
+            <w:pPr>
+              <w:spacing w:line="276" w:lineRule="auto"/>
+              <w:rPr>
+                <w:rFonts w:ascii="Times New Roman" w:hAnsi="Times New Roman"/>
+              </w:rPr>
+            </w:pPr>
+            <w:r>
+              <w:rPr>
+                <w:rFonts w:ascii="Times New Roman" w:hAnsi="Times New Roman"/>
+              </w:rPr>
+              <w:t xml:space="preserve">Jueves </w:t>
+            </w:r>
+          </w:p>
+        </w:tc>
+        <w:tc>
+          <w:tcPr>
+            <w:tcW w:w="7922" w:type="dxa"/>
+          </w:tcPr>
+          <w:p>
+            <w:pPr>
+              <w:spacing w:line="276" w:lineRule="auto"/>
+              <w:rPr>
+                <w:rFonts w:asciiTheme="minorHAnsi" w:hAnsiTheme="minorHAnsi" w:cstheme="minorHAnsi"/>
+                <w:sz w:val="20"/>
+              </w:rPr>
+            </w:pPr>
+            <w:r>
+              <w:rPr>
+                <w:rFonts w:asciiTheme="minorHAnsi" w:hAnsiTheme="minorHAnsi" w:cstheme="minorHAnsi"/>
+                <w:sz w:val="20"/>
+              </w:rPr>
+              <w:t xml:space="preserve">Se trabajo haciéndolo </w:t>
+            </w:r>
+            <w:r>
+              <w:rPr>
+                <w:rFonts w:asciiTheme="minorHAnsi" w:hAnsiTheme="minorHAnsi" w:cstheme="minorHAnsi"/>
+                <w:sz w:val="20"/>
+              </w:rPr>
+              <w:t>prácticas de test</w:t>
+            </w:r>
+          </w:p>
+        </w:tc>
+      </w:tr>
+      <w:tr>
+        <w:tc>
+          <w:tcPr>
+            <w:tcW w:w="1576" w:type="dxa"/>
+            <w:shd w:val="clear" w:color="auto" w:fill="EEECE1" w:themeFill="background2"/>
+            <w:vAlign w:val="center"/>
+          </w:tcPr>
+          <w:p>
+            <w:pPr>
+              <w:spacing w:line="276" w:lineRule="auto"/>
+              <w:rPr>
+                <w:rFonts w:ascii="Times New Roman" w:hAnsi="Times New Roman"/>
+              </w:rPr>
+            </w:pPr>
+            <w:r>
+              <w:rPr>
+                <w:rFonts w:ascii="Times New Roman" w:hAnsi="Times New Roman"/>
+              </w:rPr>
+              <w:t xml:space="preserve">Viernes </w:t>
+            </w:r>
+          </w:p>
+        </w:tc>
+        <w:tc>
+          <w:tcPr>
+            <w:tcW w:w="7922" w:type="dxa"/>
+          </w:tcPr>
+          <w:p>
+            <w:pPr>
+              <w:spacing w:line="276" w:lineRule="auto"/>
+              <w:rPr>
+                <w:rFonts w:asciiTheme="minorHAnsi" w:hAnsiTheme="minorHAnsi" w:cstheme="minorHAnsi"/>
+                <w:sz w:val="20"/>
+              </w:rPr>
+            </w:pPr>
+            <w:r>
+              <w:rPr>
+                <w:rFonts w:asciiTheme="minorHAnsi" w:hAnsiTheme="minorHAnsi" w:cstheme="minorHAnsi"/>
+                <w:sz w:val="20"/>
+              </w:rPr>
+              <w:t>Se trabajo haciéndolo prácticas de test</w:t>
+            </w:r>
+          </w:p>
+        </w:tc>
+      </w:tr>
+    </w:tbl>
+    <w:p>
+      <w:pPr>
+        <w:spacing w:line="276" w:lineRule="auto"/>
         <w:jc w:val="both"/>
         <w:rPr>
-          <w:lang w:val="es-MX"/>
-        </w:rPr>
-      </w:pPr>
-    </w:p>
-    <w:p>
-      <w:pPr>
-        <w:jc w:val="both"/>
-        <w:rPr>
-          <w:lang w:val="es-MX"/>
-        </w:rPr>
-      </w:pPr>
-    </w:p>
-    <w:p>
-      <w:pPr>
-        <w:jc w:val="both"/>
-        <w:rPr>
-          <w:lang w:val="es-MX"/>
-        </w:rPr>
-      </w:pPr>
-    </w:p>
-    <w:p>
-      <w:pPr>
-        <w:overflowPunct/>
-        <w:autoSpaceDE/>
-        <w:autoSpaceDN/>
-        <w:adjustRightInd/>
-        <w:textAlignment w:val="auto"/>
-        <w:rPr>
-          <w:rFonts w:ascii="Times New Roman" w:hAnsi="Times New Roman"/>
-          <w:b/>
-          <w:bCs/>
-          <w:sz w:val="36"/>
-          <w:szCs w:val="36"/>
-          <w:lang w:val="es-MX" w:eastAsia="x-none"/>
-        </w:rPr>
-      </w:pPr>
-      <w:r>
-        <w:rPr>
-          <w:rFonts w:ascii="Times New Roman" w:hAnsi="Times New Roman"/>
-          <w:bCs/>
-          <w:sz w:val="36"/>
-          <w:szCs w:val="36"/>
-          <w:lang w:val="es-MX"/>
-        </w:rPr>
-        <w:br w:type="page"/>
-      </w:r>
+          <w:rFonts w:ascii="Times New Roman" w:hAnsi="Times New Roman"/>
+        </w:rPr>
+      </w:pPr>
+    </w:p>
+    <w:p>
+      <w:pPr>
+        <w:rPr>
+          <w:rFonts w:ascii="Times New Roman" w:hAnsi="Times New Roman"/>
+        </w:rPr>
+      </w:pPr>
     </w:p>
     <w:p>
       <w:pPr>
@@ -4662,9 +5000,9 @@
         <w:textAlignment w:val="auto"/>
         <w:rPr>
           <w:rFonts w:ascii="Times New Roman" w:hAnsi="Times New Roman"/>
+          <w:b w:val="0"/>
           <w:bCs/>
-          <w:sz w:val="36"/>
-          <w:szCs w:val="36"/>
+          <w:szCs w:val="24"/>
           <w:lang w:val="es-MX"/>
         </w:rPr>
       </w:pPr>
@@ -4672,37 +5010,12 @@
         <w:rPr>
           <w:rFonts w:ascii="Times New Roman" w:hAnsi="Times New Roman"/>
           <w:bCs/>
-          <w:sz w:val="36"/>
-          <w:szCs w:val="36"/>
-          <w:lang w:val="es-MX"/>
-        </w:rPr>
-        <w:lastRenderedPageBreak/>
-        <w:t>RECOMENDACIONES</w:t>
+          <w:sz w:val="32"/>
+          <w:szCs w:val="32"/>
+          <w:lang w:val="es-MX"/>
+        </w:rPr>
+        <w:t>EVIDENCIAS SEMANALES DEL TRABAJO</w:t>
       </w:r>
-    </w:p>
-    <w:p>
-      <w:pPr>
-        <w:jc w:val="both"/>
-        <w:rPr>
-          <w:lang w:val="es-MX"/>
-        </w:rPr>
-      </w:pPr>
-    </w:p>
-    <w:p>
-      <w:pPr>
-        <w:jc w:val="both"/>
-        <w:rPr>
-          <w:lang w:val="es-MX"/>
-        </w:rPr>
-      </w:pPr>
-    </w:p>
-    <w:p>
-      <w:pPr>
-        <w:jc w:val="both"/>
-        <w:rPr>
-          <w:lang w:val="es-MX"/>
-        </w:rPr>
-      </w:pPr>
     </w:p>
     <w:p>
       <w:pPr>
@@ -4715,21 +5028,206 @@
           <w:rFonts w:ascii="Times New Roman" w:hAnsi="Times New Roman"/>
           <w:b/>
           <w:bCs/>
-          <w:sz w:val="36"/>
-          <w:szCs w:val="36"/>
+          <w:szCs w:val="24"/>
           <w:lang w:val="es-MX" w:eastAsia="x-none"/>
         </w:rPr>
       </w:pPr>
+    </w:p>
+    <w:p>
+      <w:pPr>
+        <w:overflowPunct/>
+        <w:autoSpaceDE/>
+        <w:autoSpaceDN/>
+        <w:adjustRightInd/>
+        <w:textAlignment w:val="auto"/>
+        <w:rPr>
+          <w:rFonts w:ascii="Times New Roman" w:hAnsi="Times New Roman"/>
+          <w:b/>
+          <w:bCs/>
+          <w:szCs w:val="24"/>
+          <w:lang w:val="es-MX" w:eastAsia="x-none"/>
+        </w:rPr>
+      </w:pPr>
+    </w:p>
+    <w:p>
+      <w:pPr>
+        <w:overflowPunct/>
+        <w:autoSpaceDE/>
+        <w:autoSpaceDN/>
+        <w:adjustRightInd/>
+        <w:textAlignment w:val="auto"/>
+        <w:rPr>
+          <w:rFonts w:ascii="Times New Roman" w:hAnsi="Times New Roman"/>
+          <w:b/>
+          <w:bCs/>
+          <w:szCs w:val="24"/>
+          <w:lang w:val="es-MX" w:eastAsia="x-none"/>
+        </w:rPr>
+      </w:pPr>
+    </w:p>
+    <w:p>
+      <w:pPr>
+        <w:overflowPunct/>
+        <w:autoSpaceDE/>
+        <w:autoSpaceDN/>
+        <w:adjustRightInd/>
+        <w:textAlignment w:val="auto"/>
+        <w:rPr>
+          <w:rFonts w:ascii="Times New Roman" w:hAnsi="Times New Roman"/>
+          <w:b/>
+          <w:bCs/>
+          <w:szCs w:val="24"/>
+          <w:lang w:val="es-MX" w:eastAsia="x-none"/>
+        </w:rPr>
+      </w:pPr>
       <w:r>
         <w:rPr>
           <w:rFonts w:ascii="Times New Roman" w:hAnsi="Times New Roman"/>
+          <w:b/>
           <w:bCs/>
-          <w:sz w:val="36"/>
-          <w:szCs w:val="36"/>
-          <w:lang w:val="es-MX"/>
-        </w:rPr>
-        <w:br w:type="page"/>
+          <w:szCs w:val="24"/>
+          <w:lang w:val="es-MX" w:eastAsia="x-none"/>
+        </w:rPr>
+        <w:t xml:space="preserve">                  </w:t>
       </w:r>
+      <w:r>
+        <w:rPr>
+          <w:rFonts w:ascii="Times New Roman" w:hAnsi="Times New Roman"/>
+          <w:b/>
+          <w:bCs/>
+          <w:noProof/>
+          <w:szCs w:val="24"/>
+          <w:lang w:val="es-MX" w:eastAsia="x-none"/>
+        </w:rPr>
+        <w:drawing>
+          <wp:inline distT="0" distB="0" distL="0" distR="0" wp14:anchorId="6F0563A2" wp14:editId="7E040794">
+            <wp:extent cx="4591050" cy="1771650"/>
+            <wp:effectExtent l="0" t="0" r="0" b="0"/>
+            <wp:docPr id="1525515590" name="Imagen 1" descr="Texto&#10;&#10;Descripción generada automáticamente"/>
+            <wp:cNvGraphicFramePr>
+              <a:graphicFrameLocks xmlns:a="http://schemas.openxmlformats.org/drawingml/2006/main" noChangeAspect="1"/>
+            </wp:cNvGraphicFramePr>
+            <a:graphic xmlns:a="http://schemas.openxmlformats.org/drawingml/2006/main">
+              <a:graphicData uri="http://schemas.openxmlformats.org/drawingml/2006/picture">
+                <pic:pic xmlns:pic="http://schemas.openxmlformats.org/drawingml/2006/picture">
+                  <pic:nvPicPr>
+                    <pic:cNvPr id="1525515590" name="Imagen 1" descr="Texto&#10;&#10;Descripción generada automáticamente"/>
+                    <pic:cNvPicPr>
+                      <a:picLocks noChangeAspect="1" noChangeArrowheads="1"/>
+                    </pic:cNvPicPr>
+                  </pic:nvPicPr>
+                  <pic:blipFill>
+                    <a:blip r:embed="rId14" cstate="print">
+                      <a:extLst>
+                        <a:ext uri="{28A0092B-C50C-407E-A947-70E740481C1C}">
+                          <a14:useLocalDpi xmlns:a14="http://schemas.microsoft.com/office/drawing/2010/main" val="0"/>
+                        </a:ext>
+                      </a:extLst>
+                    </a:blip>
+                    <a:srcRect/>
+                    <a:stretch>
+                      <a:fillRect/>
+                    </a:stretch>
+                  </pic:blipFill>
+                  <pic:spPr bwMode="auto">
+                    <a:xfrm>
+                      <a:off x="0" y="0"/>
+                      <a:ext cx="4591050" cy="1771650"/>
+                    </a:xfrm>
+                    <a:prstGeom prst="rect">
+                      <a:avLst/>
+                    </a:prstGeom>
+                    <a:noFill/>
+                    <a:ln>
+                      <a:noFill/>
+                    </a:ln>
+                  </pic:spPr>
+                </pic:pic>
+              </a:graphicData>
+            </a:graphic>
+          </wp:inline>
+        </w:drawing>
+      </w:r>
+    </w:p>
+    <w:p>
+      <w:pPr>
+        <w:overflowPunct/>
+        <w:autoSpaceDE/>
+        <w:autoSpaceDN/>
+        <w:adjustRightInd/>
+        <w:textAlignment w:val="auto"/>
+        <w:rPr>
+          <w:rFonts w:ascii="Times New Roman" w:hAnsi="Times New Roman"/>
+          <w:b/>
+          <w:bCs/>
+          <w:szCs w:val="24"/>
+          <w:lang w:val="es-MX" w:eastAsia="x-none"/>
+        </w:rPr>
+      </w:pPr>
+    </w:p>
+    <w:p>
+      <w:pPr>
+        <w:overflowPunct/>
+        <w:autoSpaceDE/>
+        <w:autoSpaceDN/>
+        <w:adjustRightInd/>
+        <w:textAlignment w:val="auto"/>
+        <w:rPr>
+          <w:rFonts w:ascii="Times New Roman" w:hAnsi="Times New Roman"/>
+          <w:b/>
+          <w:bCs/>
+          <w:szCs w:val="24"/>
+          <w:lang w:val="es-MX" w:eastAsia="x-none"/>
+        </w:rPr>
+      </w:pPr>
+    </w:p>
+    <w:p>
+      <w:pPr>
+        <w:overflowPunct/>
+        <w:autoSpaceDE/>
+        <w:autoSpaceDN/>
+        <w:adjustRightInd/>
+        <w:textAlignment w:val="auto"/>
+        <w:rPr>
+          <w:rFonts w:ascii="Times New Roman" w:hAnsi="Times New Roman"/>
+          <w:b/>
+          <w:bCs/>
+          <w:szCs w:val="24"/>
+          <w:lang w:val="es-MX" w:eastAsia="x-none"/>
+        </w:rPr>
+      </w:pPr>
+    </w:p>
+    <w:p>
+      <w:pPr>
+        <w:overflowPunct/>
+        <w:autoSpaceDE/>
+        <w:autoSpaceDN/>
+        <w:adjustRightInd/>
+        <w:textAlignment w:val="auto"/>
+        <w:rPr>
+          <w:rFonts w:ascii="Times New Roman" w:hAnsi="Times New Roman"/>
+          <w:b/>
+          <w:bCs/>
+          <w:szCs w:val="24"/>
+          <w:lang w:val="es-MX" w:eastAsia="x-none"/>
+        </w:rPr>
+      </w:pPr>
+    </w:p>
+    <w:p>
+      <w:pPr>
+        <w:overflowPunct/>
+        <w:autoSpaceDE/>
+        <w:autoSpaceDN/>
+        <w:adjustRightInd/>
+        <w:textAlignment w:val="auto"/>
+        <w:rPr>
+          <w:rFonts w:ascii="Times New Roman" w:hAnsi="Times New Roman"/>
+          <w:b/>
+          <w:bCs/>
+          <w:szCs w:val="24"/>
+          <w:lang w:val="es-MX" w:eastAsia="x-none"/>
+        </w:rPr>
+      </w:pPr>
     </w:p>
     <w:p>
       <w:pPr>
@@ -4758,6 +5256,762 @@
           <w:lang w:val="es-MX"/>
         </w:rPr>
         <w:lastRenderedPageBreak/>
+        <w:t>DESCRIPCIÓN DE EQUIPOS Y HERRAMIENTAS EMPLEADOS</w:t>
+      </w:r>
+    </w:p>
+    <w:p>
+      <w:pPr>
+        <w:rPr>
+          <w:rFonts w:ascii="Times New Roman" w:hAnsi="Times New Roman"/>
+          <w:b/>
+          <w:bCs/>
+          <w:lang w:val="es-MX"/>
+        </w:rPr>
+      </w:pPr>
+    </w:p>
+    <w:p>
+      <w:pPr>
+        <w:pStyle w:val="Textoindependiente"/>
+        <w:rPr>
+          <w:rFonts w:ascii="Times New Roman" w:hAnsi="Times New Roman"/>
+          <w:b/>
+          <w:bCs w:val="0"/>
+          <w:lang w:val="es-MX"/>
+        </w:rPr>
+      </w:pPr>
+    </w:p>
+    <w:p>
+      <w:pPr>
+        <w:outlineLvl w:val="0"/>
+        <w:rPr>
+          <w:rFonts w:ascii="Times New Roman" w:hAnsi="Times New Roman"/>
+          <w:b/>
+          <w:bCs/>
+          <w:lang w:val="es-MX"/>
+        </w:rPr>
+      </w:pPr>
+      <w:r>
+        <w:rPr>
+          <w:rFonts w:ascii="Times New Roman" w:hAnsi="Times New Roman"/>
+          <w:b/>
+          <w:bCs/>
+          <w:lang w:val="es-MX"/>
+        </w:rPr>
+        <w:t>Equipo utilizado durante la práctica:</w:t>
+      </w:r>
+    </w:p>
+    <w:p>
+      <w:pPr>
+        <w:rPr>
+          <w:rFonts w:ascii="Times New Roman" w:hAnsi="Times New Roman"/>
+          <w:lang w:val="es-MX"/>
+        </w:rPr>
+      </w:pPr>
+      <w:r>
+        <w:rPr>
+          <w:rFonts w:ascii="Times New Roman" w:hAnsi="Times New Roman"/>
+          <w:lang w:val="es-MX"/>
+        </w:rPr>
+        <w:t>Laptop</w:t>
+      </w:r>
+      <w:r>
+        <w:rPr>
+          <w:rFonts w:ascii="Times New Roman" w:hAnsi="Times New Roman"/>
+          <w:lang w:val="es-MX"/>
+        </w:rPr>
+        <w:t xml:space="preserve"> Táctil</w:t>
+      </w:r>
+      <w:r>
+        <w:rPr>
+          <w:rFonts w:ascii="Times New Roman" w:hAnsi="Times New Roman"/>
+          <w:lang w:val="es-MX"/>
+        </w:rPr>
+        <w:t xml:space="preserve"> Dell</w:t>
+      </w:r>
+      <w:r>
+        <w:rPr>
+          <w:rFonts w:ascii="Times New Roman" w:hAnsi="Times New Roman"/>
+          <w:lang w:val="es-MX"/>
+        </w:rPr>
+        <w:t xml:space="preserve"> </w:t>
+      </w:r>
+    </w:p>
+    <w:p>
+      <w:pPr>
+        <w:rPr>
+          <w:rFonts w:ascii="Times New Roman" w:hAnsi="Times New Roman"/>
+          <w:lang w:val="es-MX"/>
+        </w:rPr>
+      </w:pPr>
+      <w:r>
+        <w:rPr>
+          <w:rFonts w:ascii="Times New Roman" w:hAnsi="Times New Roman"/>
+          <w:lang w:val="es-MX"/>
+        </w:rPr>
+        <w:t xml:space="preserve">Sistema Operativo: Win11 Enterprise </w:t>
+      </w:r>
+    </w:p>
+    <w:p>
+      <w:pPr>
+        <w:rPr>
+          <w:rFonts w:ascii="Times New Roman" w:hAnsi="Times New Roman"/>
+          <w:lang w:val="es-MX"/>
+        </w:rPr>
+      </w:pPr>
+      <w:r>
+        <w:rPr>
+          <w:rFonts w:ascii="Times New Roman" w:hAnsi="Times New Roman"/>
+          <w:lang w:val="es-MX"/>
+        </w:rPr>
+        <w:t>Procesador: i7 11Gen x64</w:t>
+      </w:r>
+    </w:p>
+    <w:p>
+      <w:pPr>
+        <w:rPr>
+          <w:rFonts w:ascii="Times New Roman" w:hAnsi="Times New Roman"/>
+          <w:lang w:val="es-MX"/>
+        </w:rPr>
+      </w:pPr>
+      <w:r>
+        <w:rPr>
+          <w:rFonts w:ascii="Times New Roman" w:hAnsi="Times New Roman"/>
+          <w:lang w:val="es-MX"/>
+        </w:rPr>
+        <w:t>Ram: 32GB</w:t>
+      </w:r>
+    </w:p>
+    <w:p>
+      <w:pPr>
+        <w:rPr>
+          <w:rFonts w:ascii="Times New Roman" w:hAnsi="Times New Roman"/>
+          <w:lang w:val="es-MX"/>
+        </w:rPr>
+      </w:pPr>
+      <w:r>
+        <w:rPr>
+          <w:rFonts w:ascii="Times New Roman" w:hAnsi="Times New Roman"/>
+          <w:lang w:val="es-MX"/>
+        </w:rPr>
+        <w:t>Almacenamiento: 240GB SSD</w:t>
+      </w:r>
+    </w:p>
+    <w:p>
+      <w:pPr>
+        <w:rPr>
+          <w:rFonts w:ascii="Times New Roman" w:hAnsi="Times New Roman"/>
+          <w:lang w:val="es-MX"/>
+        </w:rPr>
+      </w:pPr>
+      <w:r>
+        <w:rPr>
+          <w:rFonts w:ascii="Times New Roman" w:hAnsi="Times New Roman"/>
+          <w:lang w:val="es-MX"/>
+        </w:rPr>
+        <w:t xml:space="preserve"> </w:t>
+      </w:r>
+    </w:p>
+    <w:p>
+      <w:pPr>
+        <w:rPr>
+          <w:rFonts w:ascii="Times New Roman" w:hAnsi="Times New Roman"/>
+          <w:b/>
+          <w:bCs/>
+          <w:lang w:val="es-MX"/>
+        </w:rPr>
+      </w:pPr>
+    </w:p>
+    <w:p>
+      <w:pPr>
+        <w:spacing w:line="360" w:lineRule="auto"/>
+        <w:rPr>
+          <w:rFonts w:ascii="Times New Roman" w:hAnsi="Times New Roman"/>
+          <w:lang w:val="es-MX"/>
+        </w:rPr>
+      </w:pPr>
+      <w:r>
+        <w:rPr>
+          <w:rFonts w:ascii="Times New Roman" w:hAnsi="Times New Roman"/>
+          <w:b/>
+          <w:bCs/>
+          <w:lang w:val="es-MX"/>
+        </w:rPr>
+        <w:t>Herramientas utilizadas (Software):</w:t>
+      </w:r>
+      <w:r>
+        <w:rPr>
+          <w:rFonts w:ascii="Times New Roman" w:hAnsi="Times New Roman"/>
+          <w:lang w:val="es-MX"/>
+        </w:rPr>
+        <w:t xml:space="preserve"> </w:t>
+      </w:r>
+    </w:p>
+    <w:p>
+      <w:pPr>
+        <w:spacing w:line="360" w:lineRule="auto"/>
+        <w:rPr>
+          <w:rFonts w:ascii="Times New Roman" w:hAnsi="Times New Roman"/>
+          <w:lang w:val="es-MX"/>
+        </w:rPr>
+      </w:pPr>
+      <w:r>
+        <w:rPr>
+          <w:rFonts w:ascii="Times New Roman" w:hAnsi="Times New Roman"/>
+          <w:lang w:val="es-MX"/>
+        </w:rPr>
+        <w:t>JDK 11, IntelliJ IDEA,</w:t>
+      </w:r>
+      <w:r>
+        <w:rPr>
+          <w:rFonts w:ascii="Times New Roman" w:hAnsi="Times New Roman"/>
+          <w:lang w:val="es-MX"/>
+        </w:rPr>
+        <w:t>Test ng,</w:t>
+      </w:r>
+      <w:r>
+        <w:rPr>
+          <w:rFonts w:ascii="Times New Roman" w:hAnsi="Times New Roman"/>
+          <w:lang w:val="es-MX"/>
+        </w:rPr>
+        <w:t xml:space="preserve"> Selenium, Selenide</w:t>
+      </w:r>
+    </w:p>
+    <w:p>
+      <w:pPr>
+        <w:outlineLvl w:val="0"/>
+        <w:rPr>
+          <w:rFonts w:ascii="Times New Roman" w:hAnsi="Times New Roman"/>
+          <w:b/>
+          <w:bCs/>
+          <w:lang w:val="es-MX"/>
+        </w:rPr>
+      </w:pPr>
+      <w:r>
+        <w:rPr>
+          <w:rFonts w:ascii="Times New Roman" w:hAnsi="Times New Roman"/>
+          <w:b/>
+          <w:bCs/>
+          <w:lang w:val="es-MX"/>
+        </w:rPr>
+        <w:t>Reflexión de la utilización de los equipos y herramientas:</w:t>
+      </w:r>
+    </w:p>
+    <w:p>
+      <w:pPr>
+        <w:spacing w:line="360" w:lineRule="auto"/>
+        <w:rPr>
+          <w:rFonts w:ascii="Times New Roman" w:hAnsi="Times New Roman"/>
+          <w:lang w:val="es-MX"/>
+        </w:rPr>
+      </w:pPr>
+    </w:p>
+    <w:p>
+      <w:pPr>
+        <w:spacing w:line="360" w:lineRule="auto"/>
+        <w:rPr>
+          <w:rFonts w:ascii="Times New Roman" w:hAnsi="Times New Roman"/>
+          <w:lang w:val="es-MX"/>
+        </w:rPr>
+      </w:pPr>
+      <w:r>
+        <w:rPr>
+          <w:rFonts w:ascii="Times New Roman" w:hAnsi="Times New Roman"/>
+          <w:lang w:val="es-MX"/>
+        </w:rPr>
+        <w:t>La elección estratégica de herramientas durante mi práctica no solo simplificó mi flujo de trabajo, sino que también impulsó significativamente la eficiencia y la calidad del desarrollo de software. Al enfrentarme a la novedad y la fascinación de la automatización y las pruebas, integrar Selenium y Selenide se convirtió en un paso crucial en mi evolución profesional.</w:t>
+      </w:r>
+    </w:p>
+    <w:p>
+      <w:pPr>
+        <w:spacing w:line="360" w:lineRule="auto"/>
+        <w:rPr>
+          <w:rFonts w:ascii="Times New Roman" w:hAnsi="Times New Roman"/>
+          <w:lang w:val="es-MX"/>
+        </w:rPr>
+      </w:pPr>
+    </w:p>
+    <w:p>
+      <w:pPr>
+        <w:spacing w:line="360" w:lineRule="auto"/>
+        <w:rPr>
+          <w:rFonts w:ascii="Times New Roman" w:hAnsi="Times New Roman"/>
+          <w:lang w:val="es-MX"/>
+        </w:rPr>
+      </w:pPr>
+      <w:r>
+        <w:rPr>
+          <w:rFonts w:ascii="Times New Roman" w:hAnsi="Times New Roman"/>
+          <w:lang w:val="es-MX"/>
+        </w:rPr>
+        <w:t>La implementación de Selenium y Selenide para la automatización de pruebas representó un cambio notable en mi enfoque hacia la calidad del software. A medida que me sumergí en estas herramientas, no solo aceleraron el proceso de prueba, sino que también mejoraron la precisión y exhaustividad de las pruebas. Este descubrimiento me permitió identificar y resolver posibles problemas de manera proactiva, aportando una nueva dimensión a mi enfoque hacia la calidad del software.</w:t>
+      </w:r>
+    </w:p>
+    <w:p>
+      <w:pPr>
+        <w:spacing w:line="360" w:lineRule="auto"/>
+        <w:rPr>
+          <w:rFonts w:ascii="Times New Roman" w:hAnsi="Times New Roman"/>
+          <w:lang w:val="es-MX"/>
+        </w:rPr>
+      </w:pPr>
+    </w:p>
+    <w:p>
+      <w:pPr>
+        <w:spacing w:line="360" w:lineRule="auto"/>
+        <w:rPr>
+          <w:rFonts w:ascii="Times New Roman" w:hAnsi="Times New Roman"/>
+          <w:b/>
+          <w:bCs/>
+          <w:lang w:val="es-MX"/>
+        </w:rPr>
+      </w:pPr>
+      <w:r>
+        <w:rPr>
+          <w:rFonts w:ascii="Times New Roman" w:hAnsi="Times New Roman"/>
+          <w:lang w:val="es-MX"/>
+        </w:rPr>
+        <w:t>Este enfoque integral en el desarrollo y las pruebas se tradujo en un ciclo de desarrollo más rápido y en la entrega de soluciones más robustas. La capacidad de ejecutar pruebas de manera eficiente no solo aceleró la identificación de posibles problemas, sino que también fomentó una mentalidad proactiva hacia la calidad del software.</w:t>
+      </w:r>
+    </w:p>
+    <w:p>
+      <w:pPr>
+        <w:rPr>
+          <w:rFonts w:ascii="Times New Roman" w:hAnsi="Times New Roman"/>
+          <w:b/>
+          <w:bCs/>
+          <w:lang w:val="es-MX"/>
+        </w:rPr>
+      </w:pPr>
+    </w:p>
+    <w:p>
+      <w:pPr>
+        <w:rPr>
+          <w:rFonts w:ascii="Times New Roman" w:hAnsi="Times New Roman"/>
+          <w:b/>
+          <w:bCs/>
+          <w:lang w:val="es-MX"/>
+        </w:rPr>
+      </w:pPr>
+    </w:p>
+    <w:p>
+      <w:pPr>
+        <w:rPr>
+          <w:rFonts w:ascii="Times New Roman" w:hAnsi="Times New Roman"/>
+          <w:b/>
+          <w:bCs/>
+          <w:lang w:val="es-MX"/>
+        </w:rPr>
+      </w:pPr>
+    </w:p>
+    <w:p>
+      <w:pPr>
+        <w:overflowPunct/>
+        <w:autoSpaceDE/>
+        <w:autoSpaceDN/>
+        <w:adjustRightInd/>
+        <w:textAlignment w:val="auto"/>
+        <w:rPr>
+          <w:rFonts w:ascii="Times New Roman" w:hAnsi="Times New Roman"/>
+          <w:b/>
+          <w:bCs/>
+          <w:sz w:val="36"/>
+          <w:szCs w:val="36"/>
+          <w:lang w:val="es-MX" w:eastAsia="x-none"/>
+        </w:rPr>
+      </w:pPr>
+      <w:r>
+        <w:rPr>
+          <w:rFonts w:ascii="Times New Roman" w:hAnsi="Times New Roman"/>
+          <w:bCs/>
+          <w:sz w:val="36"/>
+          <w:szCs w:val="36"/>
+          <w:lang w:val="es-MX"/>
+        </w:rPr>
+        <w:br w:type="page"/>
+      </w:r>
+    </w:p>
+    <w:p>
+      <w:pPr>
+        <w:pStyle w:val="Ttulo1"/>
+        <w:overflowPunct/>
+        <w:autoSpaceDE/>
+        <w:autoSpaceDN/>
+        <w:adjustRightInd/>
+        <w:ind w:left="0" w:right="0"/>
+        <w:jc w:val="center"/>
+        <w:textAlignment w:val="auto"/>
+        <w:rPr>
+          <w:lang w:val="es-MX"/>
+        </w:rPr>
+      </w:pPr>
+      <w:r>
+        <w:rPr>
+          <w:rFonts w:ascii="Times New Roman" w:hAnsi="Times New Roman"/>
+          <w:bCs/>
+          <w:sz w:val="36"/>
+          <w:szCs w:val="36"/>
+          <w:lang w:val="es-MX"/>
+        </w:rPr>
+        <w:lastRenderedPageBreak/>
+        <w:t>CONCLUSIONES</w:t>
+      </w:r>
+    </w:p>
+    <w:p>
+      <w:pPr>
+        <w:jc w:val="both"/>
+        <w:rPr>
+          <w:lang w:val="es-MX"/>
+        </w:rPr>
+      </w:pPr>
+    </w:p>
+    <w:p>
+      <w:pPr>
+        <w:jc w:val="both"/>
+        <w:rPr>
+          <w:lang w:val="es-MX"/>
+        </w:rPr>
+      </w:pPr>
+    </w:p>
+    <w:p>
+      <w:pPr>
+        <w:jc w:val="both"/>
+        <w:rPr>
+          <w:lang w:val="es-MX"/>
+        </w:rPr>
+      </w:pPr>
+    </w:p>
+    <w:p>
+      <w:pPr>
+        <w:overflowPunct/>
+        <w:autoSpaceDE/>
+        <w:autoSpaceDN/>
+        <w:adjustRightInd/>
+        <w:textAlignment w:val="auto"/>
+        <w:rPr>
+          <w:rFonts w:ascii="Times New Roman" w:hAnsi="Times New Roman"/>
+          <w:bCs/>
+          <w:sz w:val="36"/>
+          <w:szCs w:val="36"/>
+          <w:lang w:val="es-MX"/>
+        </w:rPr>
+      </w:pPr>
+    </w:p>
+    <w:p>
+      <w:pPr>
+        <w:overflowPunct/>
+        <w:autoSpaceDE/>
+        <w:autoSpaceDN/>
+        <w:adjustRightInd/>
+        <w:textAlignment w:val="auto"/>
+        <w:rPr>
+          <w:rFonts w:ascii="Times New Roman" w:hAnsi="Times New Roman"/>
+          <w:bCs/>
+          <w:sz w:val="36"/>
+          <w:szCs w:val="36"/>
+          <w:lang w:val="es-MX"/>
+        </w:rPr>
+      </w:pPr>
+    </w:p>
+    <w:p>
+      <w:pPr>
+        <w:overflowPunct/>
+        <w:autoSpaceDE/>
+        <w:autoSpaceDN/>
+        <w:adjustRightInd/>
+        <w:textAlignment w:val="auto"/>
+        <w:rPr>
+          <w:rFonts w:ascii="Times New Roman" w:hAnsi="Times New Roman"/>
+          <w:bCs/>
+          <w:szCs w:val="24"/>
+          <w:lang w:val="es-MX"/>
+        </w:rPr>
+      </w:pPr>
+      <w:r>
+        <w:rPr>
+          <w:rFonts w:ascii="Times New Roman" w:hAnsi="Times New Roman"/>
+          <w:bCs/>
+          <w:szCs w:val="24"/>
+          <w:lang w:val="es-MX"/>
+        </w:rPr>
+        <w:t>En retrospectiva, mi práctica empresarial en Accenture ha sido un capítulo transformador en mi viaje profesional. La inmersión en un entorno donde la innovación y la excelencia son moneda corriente ha superado mis expectativas. A lo largo de este periodo, he abordado desafíos tecnológicos significativos, nutriéndome de experiencias que han fortalecido mi comprensión y habilidades en el desarrollo de software.</w:t>
+      </w:r>
+    </w:p>
+    <w:p>
+      <w:pPr>
+        <w:overflowPunct/>
+        <w:autoSpaceDE/>
+        <w:autoSpaceDN/>
+        <w:adjustRightInd/>
+        <w:textAlignment w:val="auto"/>
+        <w:rPr>
+          <w:rFonts w:ascii="Times New Roman" w:hAnsi="Times New Roman"/>
+          <w:bCs/>
+          <w:szCs w:val="24"/>
+          <w:lang w:val="es-MX"/>
+        </w:rPr>
+      </w:pPr>
+    </w:p>
+    <w:p>
+      <w:pPr>
+        <w:overflowPunct/>
+        <w:autoSpaceDE/>
+        <w:autoSpaceDN/>
+        <w:adjustRightInd/>
+        <w:textAlignment w:val="auto"/>
+        <w:rPr>
+          <w:rFonts w:ascii="Times New Roman" w:hAnsi="Times New Roman"/>
+          <w:bCs/>
+          <w:szCs w:val="24"/>
+          <w:lang w:val="es-MX"/>
+        </w:rPr>
+      </w:pPr>
+      <w:r>
+        <w:rPr>
+          <w:rFonts w:ascii="Times New Roman" w:hAnsi="Times New Roman"/>
+          <w:bCs/>
+          <w:szCs w:val="24"/>
+          <w:lang w:val="es-MX"/>
+        </w:rPr>
+        <w:t>La oportunidad de formar parte de un equipo multidisciplinario y colaborar en proyectos innovadores ha sido fundamental para mi crecimiento. Mi compromiso con el aprendizaje continuo se ha visto respaldado por la participación en cursos, programas y capacitaciones, asegurando que mi conocimiento esté siempre actualizado y al servicio del equipo.</w:t>
+      </w:r>
+    </w:p>
+    <w:p>
+      <w:pPr>
+        <w:overflowPunct/>
+        <w:autoSpaceDE/>
+        <w:autoSpaceDN/>
+        <w:adjustRightInd/>
+        <w:textAlignment w:val="auto"/>
+        <w:rPr>
+          <w:rFonts w:ascii="Times New Roman" w:hAnsi="Times New Roman"/>
+          <w:bCs/>
+          <w:szCs w:val="24"/>
+          <w:lang w:val="es-MX"/>
+        </w:rPr>
+      </w:pPr>
+    </w:p>
+    <w:p>
+      <w:pPr>
+        <w:overflowPunct/>
+        <w:autoSpaceDE/>
+        <w:autoSpaceDN/>
+        <w:adjustRightInd/>
+        <w:textAlignment w:val="auto"/>
+        <w:rPr>
+          <w:rFonts w:ascii="Times New Roman" w:hAnsi="Times New Roman"/>
+          <w:bCs/>
+          <w:szCs w:val="24"/>
+          <w:lang w:val="es-MX"/>
+        </w:rPr>
+      </w:pPr>
+      <w:r>
+        <w:rPr>
+          <w:rFonts w:ascii="Times New Roman" w:hAnsi="Times New Roman"/>
+          <w:bCs/>
+          <w:szCs w:val="24"/>
+          <w:lang w:val="es-MX"/>
+        </w:rPr>
+        <w:t>Además, la meta de mejorar mis habilidades de comunicación técnica ha sido un proceso en constante evolución. La capacidad de transmitir ideas complejas de manera efectiva se ha vuelto esencial no solo para mi desarrollo personal, sino también para facilitar la comprensión y la colaboración efectiva en un entorno de trabajo multidisciplinario.</w:t>
+      </w:r>
+    </w:p>
+    <w:p>
+      <w:pPr>
+        <w:overflowPunct/>
+        <w:autoSpaceDE/>
+        <w:autoSpaceDN/>
+        <w:adjustRightInd/>
+        <w:textAlignment w:val="auto"/>
+        <w:rPr>
+          <w:rFonts w:ascii="Times New Roman" w:hAnsi="Times New Roman"/>
+          <w:bCs/>
+          <w:szCs w:val="24"/>
+          <w:lang w:val="es-MX"/>
+        </w:rPr>
+      </w:pPr>
+    </w:p>
+    <w:p>
+      <w:pPr>
+        <w:overflowPunct/>
+        <w:autoSpaceDE/>
+        <w:autoSpaceDN/>
+        <w:adjustRightInd/>
+        <w:textAlignment w:val="auto"/>
+        <w:rPr>
+          <w:rFonts w:ascii="Times New Roman" w:hAnsi="Times New Roman"/>
+          <w:bCs/>
+          <w:szCs w:val="24"/>
+          <w:lang w:val="es-MX"/>
+        </w:rPr>
+      </w:pPr>
+      <w:r>
+        <w:rPr>
+          <w:rFonts w:ascii="Times New Roman" w:hAnsi="Times New Roman"/>
+          <w:bCs/>
+          <w:szCs w:val="24"/>
+          <w:lang w:val="es-MX"/>
+        </w:rPr>
+        <w:t>En el camino, he cultivado un ambiente inclusivo y colaborativo, reconociendo la importancia de la diversidad de pensamiento en la resolución eficiente de problemas. Fomentar este entorno no solo ha enriquecido mis experiencias, sino que también ha contribuido al crecimiento y éxito colectivo del equipo.</w:t>
+      </w:r>
+    </w:p>
+    <w:p>
+      <w:pPr>
+        <w:overflowPunct/>
+        <w:autoSpaceDE/>
+        <w:autoSpaceDN/>
+        <w:adjustRightInd/>
+        <w:textAlignment w:val="auto"/>
+        <w:rPr>
+          <w:rFonts w:ascii="Times New Roman" w:hAnsi="Times New Roman"/>
+          <w:bCs/>
+          <w:szCs w:val="24"/>
+          <w:lang w:val="es-MX"/>
+        </w:rPr>
+      </w:pPr>
+    </w:p>
+    <w:p>
+      <w:pPr>
+        <w:overflowPunct/>
+        <w:autoSpaceDE/>
+        <w:autoSpaceDN/>
+        <w:adjustRightInd/>
+        <w:textAlignment w:val="auto"/>
+        <w:rPr>
+          <w:rFonts w:ascii="Times New Roman" w:hAnsi="Times New Roman"/>
+          <w:b/>
+          <w:bCs/>
+          <w:sz w:val="36"/>
+          <w:szCs w:val="36"/>
+          <w:lang w:val="es-MX" w:eastAsia="x-none"/>
+        </w:rPr>
+      </w:pPr>
+      <w:r>
+        <w:rPr>
+          <w:rFonts w:ascii="Times New Roman" w:hAnsi="Times New Roman"/>
+          <w:bCs/>
+          <w:szCs w:val="24"/>
+          <w:lang w:val="es-MX"/>
+        </w:rPr>
+        <w:t>Mirando hacia el futuro, estoy emocionado por seguir contribuyendo al mundo del desarrollo de software con una perspectiva renovada y habilidades mejoradas. Cada desafío superado y cada lección aprendida en Accenture ha dejado una marca indeleble en mi trayectoria, alimentando mi pasión por la programación y allanando el camino hacia un futuro profesional lleno de logros y contribuciones significativas.</w:t>
+      </w:r>
+      <w:r>
+        <w:rPr>
+          <w:rFonts w:ascii="Times New Roman" w:hAnsi="Times New Roman"/>
+          <w:bCs/>
+          <w:sz w:val="36"/>
+          <w:szCs w:val="36"/>
+          <w:lang w:val="es-MX"/>
+        </w:rPr>
+        <w:br w:type="page"/>
+      </w:r>
+    </w:p>
+    <w:p>
+      <w:pPr>
+        <w:pStyle w:val="Ttulo1"/>
+        <w:overflowPunct/>
+        <w:autoSpaceDE/>
+        <w:autoSpaceDN/>
+        <w:adjustRightInd/>
+        <w:ind w:left="0" w:right="0"/>
+        <w:jc w:val="center"/>
+        <w:textAlignment w:val="auto"/>
+        <w:rPr>
+          <w:rFonts w:ascii="Times New Roman" w:hAnsi="Times New Roman"/>
+          <w:bCs/>
+          <w:sz w:val="36"/>
+          <w:szCs w:val="36"/>
+          <w:lang w:val="es-MX"/>
+        </w:rPr>
+      </w:pPr>
+      <w:r>
+        <w:rPr>
+          <w:rFonts w:ascii="Times New Roman" w:hAnsi="Times New Roman"/>
+          <w:bCs/>
+          <w:sz w:val="36"/>
+          <w:szCs w:val="36"/>
+          <w:lang w:val="es-MX"/>
+        </w:rPr>
+        <w:lastRenderedPageBreak/>
+        <w:t>RECOMENDACIONES</w:t>
+      </w:r>
+    </w:p>
+    <w:p>
+      <w:pPr>
+        <w:jc w:val="both"/>
+        <w:rPr>
+          <w:lang w:val="es-MX"/>
+        </w:rPr>
+      </w:pPr>
+    </w:p>
+    <w:p>
+      <w:pPr>
+        <w:jc w:val="both"/>
+        <w:rPr>
+          <w:lang w:val="es-MX"/>
+        </w:rPr>
+      </w:pPr>
+    </w:p>
+    <w:p>
+      <w:pPr>
+        <w:jc w:val="both"/>
+        <w:rPr>
+          <w:lang w:val="es-MX"/>
+        </w:rPr>
+      </w:pPr>
+    </w:p>
+    <w:p>
+      <w:pPr>
+        <w:overflowPunct/>
+        <w:autoSpaceDE/>
+        <w:autoSpaceDN/>
+        <w:adjustRightInd/>
+        <w:textAlignment w:val="auto"/>
+        <w:rPr>
+          <w:rFonts w:ascii="Times New Roman" w:hAnsi="Times New Roman"/>
+          <w:b/>
+          <w:bCs/>
+          <w:sz w:val="36"/>
+          <w:szCs w:val="36"/>
+          <w:lang w:val="es-MX" w:eastAsia="x-none"/>
+        </w:rPr>
+      </w:pPr>
+      <w:r>
+        <w:rPr>
+          <w:rFonts w:ascii="Times New Roman" w:hAnsi="Times New Roman"/>
+          <w:bCs/>
+          <w:sz w:val="36"/>
+          <w:szCs w:val="36"/>
+          <w:lang w:val="es-MX"/>
+        </w:rPr>
+        <w:br w:type="page"/>
+      </w:r>
+    </w:p>
+    <w:p>
+      <w:pPr>
+        <w:pStyle w:val="Ttulo1"/>
+        <w:overflowPunct/>
+        <w:autoSpaceDE/>
+        <w:autoSpaceDN/>
+        <w:adjustRightInd/>
+        <w:ind w:left="0" w:right="0"/>
+        <w:jc w:val="center"/>
+        <w:textAlignment w:val="auto"/>
+        <w:rPr>
+          <w:rFonts w:ascii="Times New Roman" w:hAnsi="Times New Roman"/>
+          <w:bCs/>
+          <w:sz w:val="36"/>
+          <w:szCs w:val="36"/>
+          <w:lang w:val="es-MX"/>
+        </w:rPr>
+      </w:pPr>
+      <w:r>
+        <w:rPr>
+          <w:rFonts w:ascii="Times New Roman" w:hAnsi="Times New Roman"/>
+          <w:bCs/>
+          <w:sz w:val="36"/>
+          <w:szCs w:val="36"/>
+          <w:lang w:val="es-MX"/>
+        </w:rPr>
+        <w:lastRenderedPageBreak/>
         <w:t>BIBLIOGRAFÍA</w:t>
       </w:r>
     </w:p>
@@ -5108,7 +6362,7 @@
         </w:rPr>
         <w:lastRenderedPageBreak/>
         <w:drawing>
-          <wp:anchor distT="0" distB="0" distL="114300" distR="114300" simplePos="0" relativeHeight="251659776" behindDoc="1" locked="1" layoutInCell="1" allowOverlap="1" wp14:anchorId="256BE074" wp14:editId="6BD408CC">
+          <wp:anchor distT="0" distB="0" distL="114300" distR="114300" simplePos="0" relativeHeight="251659776" behindDoc="1" locked="1" layoutInCell="1" allowOverlap="1" wp14:anchorId="256BE074" wp14:editId="5418A555">
             <wp:simplePos x="0" y="0"/>
             <wp:positionH relativeFrom="column">
               <wp:posOffset>42545</wp:posOffset>
@@ -5754,7 +7008,7 @@
           <w:bCs w:val="0"/>
         </w:rPr>
         <w:sectPr>
-          <w:footerReference w:type="default" r:id="rId14"/>
+          <w:footerReference w:type="default" r:id="rId15"/>
           <w:pgSz w:w="12242" w:h="15842" w:code="1"/>
           <w:pgMar w:top="851" w:right="1418" w:bottom="902" w:left="1418" w:header="720" w:footer="1134" w:gutter="0"/>
           <w:pgBorders w:display="firstPage" w:offsetFrom="page">
@@ -5786,7 +7040,7 @@
         </w:rPr>
         <w:lastRenderedPageBreak/>
         <w:drawing>
-          <wp:anchor distT="0" distB="0" distL="114300" distR="114300" simplePos="0" relativeHeight="251660800" behindDoc="1" locked="1" layoutInCell="1" allowOverlap="1" wp14:anchorId="256BE077" wp14:editId="16AC520A">
+          <wp:anchor distT="0" distB="0" distL="114300" distR="114300" simplePos="0" relativeHeight="251660800" behindDoc="1" locked="1" layoutInCell="1" allowOverlap="1" wp14:anchorId="256BE077" wp14:editId="2D529486">
             <wp:simplePos x="0" y="0"/>
             <wp:positionH relativeFrom="column">
               <wp:posOffset>42545</wp:posOffset>
@@ -13399,7 +14653,7 @@
         </w:rPr>
         <w:lastRenderedPageBreak/>
         <w:drawing>
-          <wp:anchor distT="0" distB="0" distL="114300" distR="114300" simplePos="0" relativeHeight="251662848" behindDoc="1" locked="1" layoutInCell="1" allowOverlap="1" wp14:anchorId="256BE07A" wp14:editId="3ABD993B">
+          <wp:anchor distT="0" distB="0" distL="114300" distR="114300" simplePos="0" relativeHeight="251662848" behindDoc="1" locked="1" layoutInCell="1" allowOverlap="1" wp14:anchorId="256BE07A" wp14:editId="7D43CE69">
             <wp:simplePos x="0" y="0"/>
             <wp:positionH relativeFrom="column">
               <wp:posOffset>42545</wp:posOffset>
@@ -21456,9 +22710,9 @@
       </w:pPr>
     </w:p>
     <w:sectPr>
-      <w:headerReference w:type="default" r:id="rId15"/>
-      <w:footerReference w:type="default" r:id="rId16"/>
-      <w:footerReference w:type="first" r:id="rId17"/>
+      <w:headerReference w:type="default" r:id="rId16"/>
+      <w:footerReference w:type="default" r:id="rId17"/>
+      <w:footerReference w:type="first" r:id="rId18"/>
       <w:pgSz w:w="12242" w:h="15842" w:code="1"/>
       <w:pgMar w:top="851" w:right="1418" w:bottom="567" w:left="1418" w:header="720" w:footer="1134" w:gutter="0"/>
       <w:pgNumType w:start="2"/>
@@ -27459,15 +28713,6 @@
 </file>
 
 <file path=customXml/item1.xml><?xml version="1.0" encoding="utf-8"?>
-<?mso-contentType ?>
-<FormTemplates xmlns="http://schemas.microsoft.com/sharepoint/v3/contenttype/forms">
-  <Display>DocumentLibraryForm</Display>
-  <Edit>DocumentLibraryForm</Edit>
-  <New>DocumentLibraryForm</New>
-</FormTemplates>
-</file>
-
-<file path=customXml/item2.xml><?xml version="1.0" encoding="utf-8"?>
 <ct:contentTypeSchema xmlns:ct="http://schemas.microsoft.com/office/2006/metadata/contentType" xmlns:ma="http://schemas.microsoft.com/office/2006/metadata/properties/metaAttributes" ct:_="" ma:_="" ma:contentTypeName="Documento" ma:contentTypeID="0x0101006F73D4551535A248AFB1C6B0D7579C54" ma:contentTypeVersion="8" ma:contentTypeDescription="Crear nuevo documento." ma:contentTypeScope="" ma:versionID="fb5291177d9b691fae7920d7282750d6">
   <xsd:schema xmlns:xsd="http://www.w3.org/2001/XMLSchema" xmlns:xs="http://www.w3.org/2001/XMLSchema" xmlns:p="http://schemas.microsoft.com/office/2006/metadata/properties" xmlns:ns2="2b8929bd-5e05-4c04-9b95-9a3fdaa6cd8d" targetNamespace="http://schemas.microsoft.com/office/2006/metadata/properties" ma:root="true" ma:fieldsID="adfd483c2cc5cb5c196b8939f3fd5ce7" ns2:_="">
     <xsd:import namespace="2b8929bd-5e05-4c04-9b95-9a3fdaa6cd8d"/>
@@ -27637,25 +28882,26 @@
 </ct:contentTypeSchema>
 </file>
 
+<file path=customXml/item2.xml><?xml version="1.0" encoding="utf-8"?>
+<?mso-contentType ?>
+<FormTemplates xmlns="http://schemas.microsoft.com/sharepoint/v3/contenttype/forms">
+  <Display>DocumentLibraryForm</Display>
+  <Edit>DocumentLibraryForm</Edit>
+  <New>DocumentLibraryForm</New>
+</FormTemplates>
+</file>
+
 <file path=customXml/item3.xml><?xml version="1.0" encoding="utf-8"?>
+<b:Sources xmlns:b="http://schemas.openxmlformats.org/officeDocument/2006/bibliography" xmlns="http://schemas.openxmlformats.org/officeDocument/2006/bibliography" SelectedStyle="\APASixthEditionOfficeOnline.xsl" StyleName="APA" Version="6"/>
+</file>
+
+<file path=customXml/item4.xml><?xml version="1.0" encoding="utf-8"?>
 <p:properties xmlns:p="http://schemas.microsoft.com/office/2006/metadata/properties" xmlns:xsi="http://www.w3.org/2001/XMLSchema-instance" xmlns:pc="http://schemas.microsoft.com/office/infopath/2007/PartnerControls">
   <documentManagement/>
 </p:properties>
 </file>
 
-<file path=customXml/item4.xml><?xml version="1.0" encoding="utf-8"?>
-<b:Sources xmlns:b="http://schemas.openxmlformats.org/officeDocument/2006/bibliography" xmlns="http://schemas.openxmlformats.org/officeDocument/2006/bibliography" SelectedStyle="\APASixthEditionOfficeOnline.xsl" StyleName="APA" Version="6"/>
-</file>
-
 <file path=customXml/itemProps1.xml><?xml version="1.0" encoding="utf-8"?>
-<ds:datastoreItem xmlns:ds="http://schemas.openxmlformats.org/officeDocument/2006/customXml" ds:itemID="{81627EF7-4246-453B-98B3-6D3F3135B41A}">
-  <ds:schemaRefs>
-    <ds:schemaRef ds:uri="http://schemas.microsoft.com/sharepoint/v3/contenttype/forms"/>
-  </ds:schemaRefs>
-</ds:datastoreItem>
-</file>
-
-<file path=customXml/itemProps2.xml><?xml version="1.0" encoding="utf-8"?>
 <ds:datastoreItem xmlns:ds="http://schemas.openxmlformats.org/officeDocument/2006/customXml" ds:itemID="{A3B95AAE-9B13-46DC-BBDD-44319B2241C6}">
   <ds:schemaRefs>
     <ds:schemaRef ds:uri="http://schemas.microsoft.com/office/2006/metadata/contentType"/>
@@ -27673,19 +28919,27 @@
 </ds:datastoreItem>
 </file>
 
+<file path=customXml/itemProps2.xml><?xml version="1.0" encoding="utf-8"?>
+<ds:datastoreItem xmlns:ds="http://schemas.openxmlformats.org/officeDocument/2006/customXml" ds:itemID="{81627EF7-4246-453B-98B3-6D3F3135B41A}">
+  <ds:schemaRefs>
+    <ds:schemaRef ds:uri="http://schemas.microsoft.com/sharepoint/v3/contenttype/forms"/>
+  </ds:schemaRefs>
+</ds:datastoreItem>
+</file>
+
 <file path=customXml/itemProps3.xml><?xml version="1.0" encoding="utf-8"?>
+<ds:datastoreItem xmlns:ds="http://schemas.openxmlformats.org/officeDocument/2006/customXml" ds:itemID="{C018A447-0880-4C6C-B3EC-4619D709F71C}">
+  <ds:schemaRefs>
+    <ds:schemaRef ds:uri="http://schemas.openxmlformats.org/officeDocument/2006/bibliography"/>
+  </ds:schemaRefs>
+</ds:datastoreItem>
+</file>
+
+<file path=customXml/itemProps4.xml><?xml version="1.0" encoding="utf-8"?>
 <ds:datastoreItem xmlns:ds="http://schemas.openxmlformats.org/officeDocument/2006/customXml" ds:itemID="{AE1CB6BD-4C75-40C4-80DA-42B399D085A9}">
   <ds:schemaRefs>
     <ds:schemaRef ds:uri="http://schemas.microsoft.com/office/2006/metadata/properties"/>
     <ds:schemaRef ds:uri="http://schemas.microsoft.com/office/infopath/2007/PartnerControls"/>
   </ds:schemaRefs>
 </ds:datastoreItem>
-</file>
-
-<file path=customXml/itemProps4.xml><?xml version="1.0" encoding="utf-8"?>
-<ds:datastoreItem xmlns:ds="http://schemas.openxmlformats.org/officeDocument/2006/customXml" ds:itemID="{C018A447-0880-4C6C-B3EC-4619D709F71C}">
-  <ds:schemaRefs>
-    <ds:schemaRef ds:uri="http://schemas.openxmlformats.org/officeDocument/2006/bibliography"/>
-  </ds:schemaRefs>
-</ds:datastoreItem>
 </file>
</xml_diff>

<commit_message>
Se actualizo la siguente semana
</commit_message>
<xml_diff>
--- a/Portafolio.docx
+++ b/Portafolio.docx
@@ -34,7 +34,7 @@
           <w:lang w:val="es-CR" w:eastAsia="es-CR"/>
         </w:rPr>
         <w:drawing>
-          <wp:anchor distT="0" distB="0" distL="114300" distR="114300" simplePos="0" relativeHeight="251657728" behindDoc="0" locked="1" layoutInCell="1" allowOverlap="1" wp14:anchorId="256BE070" wp14:editId="52EDB1A4">
+          <wp:anchor distT="0" distB="0" distL="114300" distR="114300" simplePos="0" relativeHeight="251657728" behindDoc="0" locked="1" layoutInCell="1" allowOverlap="1" wp14:anchorId="256BE070" wp14:editId="06A82A02">
             <wp:simplePos x="0" y="0"/>
             <wp:positionH relativeFrom="column">
               <wp:posOffset>114300</wp:posOffset>
@@ -5788,14 +5788,7 @@
                 <w:rFonts w:asciiTheme="minorHAnsi" w:hAnsiTheme="minorHAnsi" w:cstheme="minorHAnsi"/>
                 <w:sz w:val="20"/>
               </w:rPr>
-              <w:t xml:space="preserve">, capacitación power </w:t>
-            </w:r>
-            <w:r>
-              <w:rPr>
-                <w:rFonts w:asciiTheme="minorHAnsi" w:hAnsiTheme="minorHAnsi" w:cstheme="minorHAnsi"/>
-                <w:sz w:val="20"/>
-              </w:rPr>
-              <w:t>accesibilidad</w:t>
+              <w:t>, capacitación power accesibilidad</w:t>
             </w:r>
           </w:p>
         </w:tc>
@@ -6141,70 +6134,6 @@
     </w:p>
     <w:p>
       <w:pPr>
-        <w:overflowPunct/>
-        <w:autoSpaceDE/>
-        <w:autoSpaceDN/>
-        <w:adjustRightInd/>
-        <w:textAlignment w:val="auto"/>
-        <w:rPr>
-          <w:rFonts w:ascii="Times New Roman" w:hAnsi="Times New Roman"/>
-          <w:b/>
-          <w:bCs/>
-          <w:szCs w:val="24"/>
-          <w:lang w:val="es-MX" w:eastAsia="x-none"/>
-        </w:rPr>
-      </w:pPr>
-    </w:p>
-    <w:p>
-      <w:pPr>
-        <w:overflowPunct/>
-        <w:autoSpaceDE/>
-        <w:autoSpaceDN/>
-        <w:adjustRightInd/>
-        <w:textAlignment w:val="auto"/>
-        <w:rPr>
-          <w:rFonts w:ascii="Times New Roman" w:hAnsi="Times New Roman"/>
-          <w:b/>
-          <w:bCs/>
-          <w:szCs w:val="24"/>
-          <w:lang w:val="es-MX" w:eastAsia="x-none"/>
-        </w:rPr>
-      </w:pPr>
-    </w:p>
-    <w:p>
-      <w:pPr>
-        <w:overflowPunct/>
-        <w:autoSpaceDE/>
-        <w:autoSpaceDN/>
-        <w:adjustRightInd/>
-        <w:textAlignment w:val="auto"/>
-        <w:rPr>
-          <w:rFonts w:ascii="Times New Roman" w:hAnsi="Times New Roman"/>
-          <w:b/>
-          <w:bCs/>
-          <w:szCs w:val="24"/>
-          <w:lang w:val="es-MX" w:eastAsia="x-none"/>
-        </w:rPr>
-      </w:pPr>
-    </w:p>
-    <w:p>
-      <w:pPr>
-        <w:overflowPunct/>
-        <w:autoSpaceDE/>
-        <w:autoSpaceDN/>
-        <w:adjustRightInd/>
-        <w:textAlignment w:val="auto"/>
-        <w:rPr>
-          <w:rFonts w:ascii="Times New Roman" w:hAnsi="Times New Roman"/>
-          <w:b/>
-          <w:bCs/>
-          <w:szCs w:val="24"/>
-          <w:lang w:val="es-MX" w:eastAsia="x-none"/>
-        </w:rPr>
-      </w:pPr>
-    </w:p>
-    <w:p>
-      <w:pPr>
         <w:pStyle w:val="Ttulo1"/>
         <w:overflowPunct/>
         <w:autoSpaceDE/>
@@ -6229,258 +6158,141 @@
           <w:szCs w:val="36"/>
           <w:lang w:val="es-MX"/>
         </w:rPr>
-        <w:t>DESCRIPCIÓN DE EQUIPOS Y HERRAMIENTAS EMPLEADOS</w:t>
+        <w:lastRenderedPageBreak/>
+        <w:t>ANÁLISIS SEMANAL DE MIS LABORES</w:t>
       </w:r>
     </w:p>
     <w:p>
       <w:pPr>
         <w:rPr>
           <w:rFonts w:ascii="Times New Roman" w:hAnsi="Times New Roman"/>
+          <w:lang w:val="es-MX"/>
+        </w:rPr>
+      </w:pPr>
+    </w:p>
+    <w:p>
+      <w:pPr>
+        <w:rPr>
+          <w:rFonts w:ascii="Times New Roman" w:hAnsi="Times New Roman"/>
+        </w:rPr>
+      </w:pPr>
+    </w:p>
+    <w:p>
+      <w:pPr>
+        <w:rPr>
+          <w:rFonts w:ascii="Times New Roman" w:hAnsi="Times New Roman"/>
+          <w:lang w:val="es-MX"/>
+        </w:rPr>
+      </w:pPr>
+      <w:r>
+        <w:rPr>
+          <w:rFonts w:ascii="Times New Roman" w:hAnsi="Times New Roman"/>
           <w:b/>
-          <w:bCs/>
-          <w:lang w:val="es-MX"/>
-        </w:rPr>
-      </w:pPr>
-    </w:p>
-    <w:p>
-      <w:pPr>
-        <w:pStyle w:val="Textoindependiente"/>
-        <w:rPr>
-          <w:rFonts w:ascii="Times New Roman" w:hAnsi="Times New Roman"/>
-          <w:b/>
-          <w:bCs w:val="0"/>
-          <w:lang w:val="es-MX"/>
-        </w:rPr>
-      </w:pPr>
-    </w:p>
-    <w:p>
-      <w:pPr>
-        <w:outlineLvl w:val="0"/>
-        <w:rPr>
-          <w:rFonts w:ascii="Times New Roman" w:hAnsi="Times New Roman"/>
-          <w:b/>
-          <w:bCs/>
-          <w:lang w:val="es-MX"/>
-        </w:rPr>
-      </w:pPr>
-      <w:r>
-        <w:rPr>
-          <w:rFonts w:ascii="Times New Roman" w:hAnsi="Times New Roman"/>
-          <w:b/>
-          <w:bCs/>
-          <w:lang w:val="es-MX"/>
-        </w:rPr>
-        <w:t>Equipo utilizado durante la práctica:</w:t>
-      </w:r>
-    </w:p>
-    <w:p>
-      <w:pPr>
-        <w:rPr>
-          <w:rFonts w:ascii="Times New Roman" w:hAnsi="Times New Roman"/>
-          <w:lang w:val="es-MX"/>
-        </w:rPr>
-      </w:pPr>
-      <w:r>
-        <w:rPr>
-          <w:rFonts w:ascii="Times New Roman" w:hAnsi="Times New Roman"/>
-          <w:lang w:val="es-MX"/>
-        </w:rPr>
-        <w:t>Laptop</w:t>
+        </w:rPr>
+        <w:t>Semana</w:t>
       </w:r>
       <w:r>
         <w:rPr>
           <w:rFonts w:ascii="Times New Roman" w:hAnsi="Times New Roman"/>
-          <w:lang w:val="es-MX"/>
-        </w:rPr>
-        <w:t xml:space="preserve"> Táctil</w:t>
+        </w:rPr>
+        <w:t xml:space="preserve">: del </w:t>
       </w:r>
       <w:r>
         <w:rPr>
           <w:rFonts w:ascii="Times New Roman" w:hAnsi="Times New Roman"/>
           <w:lang w:val="es-MX"/>
         </w:rPr>
-        <w:t xml:space="preserve"> Dell</w:t>
+        <w:t>2</w:t>
       </w:r>
       <w:r>
         <w:rPr>
           <w:rFonts w:ascii="Times New Roman" w:hAnsi="Times New Roman"/>
           <w:lang w:val="es-MX"/>
         </w:rPr>
+        <w:t>7</w:t>
+      </w:r>
+      <w:r>
+        <w:rPr>
+          <w:rFonts w:ascii="Times New Roman" w:hAnsi="Times New Roman"/>
+          <w:lang w:val="es-MX"/>
+        </w:rPr>
+        <w:t>-Nov-23</w:t>
+      </w:r>
+      <w:r>
+        <w:rPr>
+          <w:rFonts w:ascii="Times New Roman" w:hAnsi="Times New Roman"/>
+          <w:lang w:val="es-MX"/>
+        </w:rPr>
         <w:t xml:space="preserve"> </w:t>
       </w:r>
-    </w:p>
-    <w:p>
-      <w:pPr>
-        <w:rPr>
-          <w:rFonts w:ascii="Times New Roman" w:hAnsi="Times New Roman"/>
-          <w:lang w:val="es-MX"/>
-        </w:rPr>
-      </w:pPr>
       <w:r>
         <w:rPr>
           <w:rFonts w:ascii="Times New Roman" w:hAnsi="Times New Roman"/>
-          <w:lang w:val="es-MX"/>
-        </w:rPr>
-        <w:t xml:space="preserve">Sistema Operativo: Win11 Enterprise </w:t>
-      </w:r>
-    </w:p>
-    <w:p>
-      <w:pPr>
-        <w:rPr>
-          <w:rFonts w:ascii="Times New Roman" w:hAnsi="Times New Roman"/>
-          <w:lang w:val="es-MX"/>
-        </w:rPr>
-      </w:pPr>
-      <w:r>
-        <w:rPr>
-          <w:rFonts w:ascii="Times New Roman" w:hAnsi="Times New Roman"/>
-          <w:lang w:val="es-MX"/>
-        </w:rPr>
-        <w:t>Procesador: i7 11Gen x64</w:t>
-      </w:r>
-    </w:p>
-    <w:p>
-      <w:pPr>
-        <w:rPr>
-          <w:rFonts w:ascii="Times New Roman" w:hAnsi="Times New Roman"/>
-          <w:lang w:val="es-MX"/>
-        </w:rPr>
-      </w:pPr>
-      <w:r>
-        <w:rPr>
-          <w:rFonts w:ascii="Times New Roman" w:hAnsi="Times New Roman"/>
-          <w:lang w:val="es-MX"/>
-        </w:rPr>
-        <w:t>Ram: 32GB</w:t>
-      </w:r>
-    </w:p>
-    <w:p>
-      <w:pPr>
-        <w:rPr>
-          <w:rFonts w:ascii="Times New Roman" w:hAnsi="Times New Roman"/>
-          <w:lang w:val="es-MX"/>
-        </w:rPr>
-      </w:pPr>
-      <w:r>
-        <w:rPr>
-          <w:rFonts w:ascii="Times New Roman" w:hAnsi="Times New Roman"/>
-          <w:lang w:val="es-MX"/>
-        </w:rPr>
-        <w:t>Almacenamiento: 240GB SSD</w:t>
-      </w:r>
-    </w:p>
-    <w:p>
-      <w:pPr>
-        <w:rPr>
-          <w:rFonts w:ascii="Times New Roman" w:hAnsi="Times New Roman"/>
-          <w:lang w:val="es-MX"/>
-        </w:rPr>
-      </w:pPr>
-      <w:r>
-        <w:rPr>
-          <w:rFonts w:ascii="Times New Roman" w:hAnsi="Times New Roman"/>
-          <w:lang w:val="es-MX"/>
-        </w:rPr>
-        <w:t xml:space="preserve"> </w:t>
-      </w:r>
-    </w:p>
-    <w:p>
-      <w:pPr>
-        <w:rPr>
-          <w:rFonts w:ascii="Times New Roman" w:hAnsi="Times New Roman"/>
-          <w:b/>
-          <w:bCs/>
-          <w:lang w:val="es-MX"/>
-        </w:rPr>
-      </w:pPr>
-    </w:p>
-    <w:p>
-      <w:pPr>
-        <w:spacing w:line="360" w:lineRule="auto"/>
-        <w:rPr>
-          <w:rFonts w:ascii="Times New Roman" w:hAnsi="Times New Roman"/>
-          <w:lang w:val="es-MX"/>
-        </w:rPr>
-      </w:pPr>
-      <w:r>
-        <w:rPr>
-          <w:rFonts w:ascii="Times New Roman" w:hAnsi="Times New Roman"/>
-          <w:b/>
-          <w:bCs/>
-          <w:lang w:val="es-MX"/>
-        </w:rPr>
-        <w:t>Herramientas utilizadas (Software):</w:t>
+        </w:rPr>
+        <w:t xml:space="preserve">al </w:t>
       </w:r>
       <w:r>
         <w:rPr>
           <w:rFonts w:ascii="Times New Roman" w:hAnsi="Times New Roman"/>
           <w:lang w:val="es-MX"/>
         </w:rPr>
-        <w:t xml:space="preserve"> </w:t>
-      </w:r>
-    </w:p>
-    <w:p>
-      <w:pPr>
-        <w:spacing w:line="360" w:lineRule="auto"/>
-        <w:rPr>
-          <w:rFonts w:ascii="Times New Roman" w:hAnsi="Times New Roman"/>
-          <w:lang w:val="es-MX"/>
-        </w:rPr>
-      </w:pPr>
-      <w:r>
-        <w:rPr>
-          <w:rFonts w:ascii="Times New Roman" w:hAnsi="Times New Roman"/>
-          <w:lang w:val="es-MX"/>
-        </w:rPr>
-        <w:t>JDK 11, IntelliJ IDEA,</w:t>
+        <w:t>30</w:t>
       </w:r>
       <w:r>
         <w:rPr>
           <w:rFonts w:ascii="Times New Roman" w:hAnsi="Times New Roman"/>
           <w:lang w:val="es-MX"/>
         </w:rPr>
-        <w:t>Test ng,</w:t>
+        <w:t>-Nov-23</w:t>
+      </w:r>
+    </w:p>
+    <w:p>
+      <w:pPr>
+        <w:rPr>
+          <w:rFonts w:ascii="Times New Roman" w:hAnsi="Times New Roman"/>
+          <w:lang w:val="es-MX"/>
+        </w:rPr>
+      </w:pPr>
+    </w:p>
+    <w:p>
+      <w:pPr>
+        <w:rPr>
+          <w:rFonts w:ascii="Times New Roman" w:hAnsi="Times New Roman"/>
+          <w:lang w:val="es-MX"/>
+        </w:rPr>
+      </w:pPr>
+      <w:r>
+        <w:rPr>
+          <w:rFonts w:ascii="Times New Roman" w:hAnsi="Times New Roman"/>
+          <w:lang w:val="es-MX"/>
+        </w:rPr>
+        <w:t xml:space="preserve">El lunes se </w:t>
       </w:r>
       <w:r>
         <w:rPr>
           <w:rFonts w:ascii="Times New Roman" w:hAnsi="Times New Roman"/>
           <w:lang w:val="es-MX"/>
         </w:rPr>
-        <w:t xml:space="preserve"> Selenium, Selenide</w:t>
+        <w:t xml:space="preserve">trabajó revisando test y corrigendo posibles fallas. </w:t>
       </w:r>
     </w:p>
     <w:p>
       <w:pPr>
-        <w:outlineLvl w:val="0"/>
-        <w:rPr>
-          <w:rFonts w:ascii="Times New Roman" w:hAnsi="Times New Roman"/>
-          <w:b/>
-          <w:bCs/>
+        <w:rPr>
+          <w:rFonts w:ascii="Times New Roman" w:hAnsi="Times New Roman"/>
           <w:lang w:val="es-MX"/>
         </w:rPr>
       </w:pPr>
       <w:r>
         <w:rPr>
           <w:rFonts w:ascii="Times New Roman" w:hAnsi="Times New Roman"/>
-          <w:b/>
-          <w:bCs/>
-          <w:lang w:val="es-MX"/>
-        </w:rPr>
-        <w:t>Reflexión de la utilización de los equipos y herramientas:</w:t>
+          <w:lang w:val="es-MX"/>
+        </w:rPr>
+        <w:t>El martes se trabajó revisando test y corrigendo posibles fallas.</w:t>
       </w:r>
     </w:p>
     <w:p>
       <w:pPr>
-        <w:spacing w:line="360" w:lineRule="auto"/>
-        <w:rPr>
-          <w:rFonts w:ascii="Times New Roman" w:hAnsi="Times New Roman"/>
-          <w:lang w:val="es-MX"/>
-        </w:rPr>
-      </w:pPr>
-    </w:p>
-    <w:p>
-      <w:pPr>
-        <w:spacing w:line="360" w:lineRule="auto"/>
         <w:rPr>
           <w:rFonts w:ascii="Times New Roman" w:hAnsi="Times New Roman"/>
           <w:lang w:val="es-MX"/>
@@ -6489,119 +6301,53 @@
       <w:r>
         <w:rPr>
           <w:rFonts w:ascii="Times New Roman" w:hAnsi="Times New Roman"/>
-          <w:lang w:val="es-MX"/>
-        </w:rPr>
-        <w:t>La elección estratégica de herramientas durante mi práctica no solo simplificó mi flujo de trabajo, sino que también impulsó significativamente la eficiencia y la calidad del desarrollo de software. Al enfrentarme a la novedad y la fascinación de la automatización y las pruebas, integrar Selenium y Selenide se convirtió en un paso crucial en mi evolución profesional.</w:t>
+        </w:rPr>
+        <w:t xml:space="preserve">El miércoles </w:t>
       </w:r>
-    </w:p>
-    <w:p>
-      <w:pPr>
-        <w:spacing w:line="360" w:lineRule="auto"/>
-        <w:rPr>
-          <w:rFonts w:ascii="Times New Roman" w:hAnsi="Times New Roman"/>
-          <w:lang w:val="es-MX"/>
-        </w:rPr>
-      </w:pPr>
-    </w:p>
-    <w:p>
-      <w:pPr>
-        <w:spacing w:line="360" w:lineRule="auto"/>
-        <w:rPr>
-          <w:rFonts w:ascii="Times New Roman" w:hAnsi="Times New Roman"/>
-          <w:lang w:val="es-MX"/>
-        </w:rPr>
-      </w:pPr>
       <w:r>
         <w:rPr>
           <w:rFonts w:ascii="Times New Roman" w:hAnsi="Times New Roman"/>
           <w:lang w:val="es-MX"/>
         </w:rPr>
-        <w:t>La implementación de Selenium y Selenide para la automatización de pruebas representó un cambio notable en mi enfoque hacia la calidad del software. A medida que me sumergí en estas herramientas, no solo aceleraron el proceso de prueba, sino que también mejoraron la precisión y exhaustividad de las pruebas. Este descubrimiento me permitió identificar y resolver posibles problemas de manera proactiva, aportando una nueva dimensión a mi enfoque hacia la calidad del software.</w:t>
+        <w:t>se trabajó revisando test y corrigendo posibles fallas.</w:t>
       </w:r>
     </w:p>
     <w:p>
       <w:pPr>
-        <w:spacing w:line="360" w:lineRule="auto"/>
-        <w:rPr>
-          <w:rFonts w:ascii="Times New Roman" w:hAnsi="Times New Roman"/>
-          <w:lang w:val="es-MX"/>
-        </w:rPr>
-      </w:pPr>
-    </w:p>
-    <w:p>
-      <w:pPr>
-        <w:spacing w:line="360" w:lineRule="auto"/>
-        <w:rPr>
-          <w:rFonts w:ascii="Times New Roman" w:hAnsi="Times New Roman"/>
-          <w:b/>
-          <w:bCs/>
+        <w:rPr>
+          <w:rFonts w:ascii="Times New Roman" w:hAnsi="Times New Roman"/>
           <w:lang w:val="es-MX"/>
         </w:rPr>
       </w:pPr>
       <w:r>
         <w:rPr>
           <w:rFonts w:ascii="Times New Roman" w:hAnsi="Times New Roman"/>
-          <w:lang w:val="es-MX"/>
-        </w:rPr>
-        <w:t>Este enfoque integral en el desarrollo y las pruebas se tradujo en un ciclo de desarrollo más rápido y en la entrega de soluciones más robustas. La capacidad de ejecutar pruebas de manera eficiente no solo aceleró la identificación de posibles problemas, sino que también fomentó una mentalidad proactiva hacia la calidad del software.</w:t>
+        </w:rPr>
+        <w:t xml:space="preserve">El jueves </w:t>
       </w:r>
-    </w:p>
-    <w:p>
-      <w:pPr>
-        <w:rPr>
-          <w:rFonts w:ascii="Times New Roman" w:hAnsi="Times New Roman"/>
-          <w:b/>
-          <w:bCs/>
-          <w:lang w:val="es-MX"/>
-        </w:rPr>
-      </w:pPr>
-    </w:p>
-    <w:p>
-      <w:pPr>
-        <w:rPr>
-          <w:rFonts w:ascii="Times New Roman" w:hAnsi="Times New Roman"/>
-          <w:b/>
-          <w:bCs/>
-          <w:lang w:val="es-MX"/>
-        </w:rPr>
-      </w:pPr>
-    </w:p>
-    <w:p>
-      <w:pPr>
-        <w:rPr>
-          <w:rFonts w:ascii="Times New Roman" w:hAnsi="Times New Roman"/>
-          <w:b/>
-          <w:bCs/>
-          <w:lang w:val="es-MX"/>
-        </w:rPr>
-      </w:pPr>
-    </w:p>
-    <w:p>
-      <w:pPr>
-        <w:overflowPunct/>
-        <w:autoSpaceDE/>
-        <w:autoSpaceDN/>
-        <w:adjustRightInd/>
-        <w:textAlignment w:val="auto"/>
-        <w:rPr>
-          <w:rFonts w:ascii="Times New Roman" w:hAnsi="Times New Roman"/>
-          <w:b/>
-          <w:bCs/>
-          <w:sz w:val="36"/>
-          <w:szCs w:val="36"/>
-          <w:lang w:val="es-MX" w:eastAsia="x-none"/>
-        </w:rPr>
-      </w:pPr>
       <w:r>
         <w:rPr>
           <w:rFonts w:ascii="Times New Roman" w:hAnsi="Times New Roman"/>
-          <w:bCs/>
-          <w:sz w:val="36"/>
-          <w:szCs w:val="36"/>
-          <w:lang w:val="es-MX"/>
-        </w:rPr>
-        <w:br w:type="page"/>
+          <w:lang w:val="es-MX"/>
+        </w:rPr>
+        <w:t>se trabajó revisando test y corrigendo posibles fallas.</w:t>
       </w:r>
+    </w:p>
+    <w:p>
+      <w:pPr>
+        <w:rPr>
+          <w:rFonts w:ascii="Times New Roman" w:hAnsi="Times New Roman"/>
+        </w:rPr>
+      </w:pPr>
+    </w:p>
+    <w:p>
+      <w:pPr>
+        <w:spacing w:line="276" w:lineRule="auto"/>
+        <w:jc w:val="both"/>
+        <w:rPr>
+          <w:rFonts w:ascii="Times New Roman" w:hAnsi="Times New Roman"/>
+        </w:rPr>
+      </w:pPr>
     </w:p>
     <w:p>
       <w:pPr>
@@ -6614,6 +6360,10 @@
         <w:jc w:val="center"/>
         <w:textAlignment w:val="auto"/>
         <w:rPr>
+          <w:rFonts w:ascii="Times New Roman" w:hAnsi="Times New Roman"/>
+          <w:bCs/>
+          <w:sz w:val="32"/>
+          <w:szCs w:val="32"/>
           <w:lang w:val="es-MX"/>
         </w:rPr>
       </w:pPr>
@@ -6621,261 +6371,357 @@
         <w:rPr>
           <w:rFonts w:ascii="Times New Roman" w:hAnsi="Times New Roman"/>
           <w:bCs/>
-          <w:sz w:val="36"/>
-          <w:szCs w:val="36"/>
-          <w:lang w:val="es-MX"/>
-        </w:rPr>
-        <w:lastRenderedPageBreak/>
-        <w:t>CONCLUSIONES</w:t>
+          <w:sz w:val="32"/>
+          <w:szCs w:val="32"/>
+          <w:lang w:val="es-MX"/>
+        </w:rPr>
+        <w:t>TABLA DE LABORES DIARIAS:</w:t>
       </w:r>
     </w:p>
     <w:p>
       <w:pPr>
+        <w:spacing w:line="276" w:lineRule="auto"/>
         <w:jc w:val="both"/>
         <w:rPr>
-          <w:lang w:val="es-MX"/>
-        </w:rPr>
-      </w:pPr>
-    </w:p>
-    <w:p>
-      <w:pPr>
+          <w:rFonts w:ascii="Times New Roman" w:hAnsi="Times New Roman"/>
+        </w:rPr>
+      </w:pPr>
+    </w:p>
+    <w:tbl>
+      <w:tblPr>
+        <w:tblStyle w:val="Tablaconcuadrcula"/>
+        <w:tblW w:w="9498" w:type="dxa"/>
+        <w:tblLook w:val="04A0" w:firstRow="1" w:lastRow="0" w:firstColumn="1" w:lastColumn="0" w:noHBand="0" w:noVBand="1"/>
+      </w:tblPr>
+      <w:tblGrid>
+        <w:gridCol w:w="1576"/>
+        <w:gridCol w:w="7922"/>
+      </w:tblGrid>
+      <w:tr>
+        <w:tc>
+          <w:tcPr>
+            <w:tcW w:w="1576" w:type="dxa"/>
+            <w:tcBorders>
+              <w:top w:val="nil"/>
+              <w:left w:val="nil"/>
+              <w:bottom w:val="single" w:sz="4" w:space="0" w:color="auto"/>
+              <w:right w:val="single" w:sz="4" w:space="0" w:color="auto"/>
+            </w:tcBorders>
+          </w:tcPr>
+          <w:p>
+            <w:pPr>
+              <w:spacing w:line="276" w:lineRule="auto"/>
+              <w:jc w:val="both"/>
+              <w:rPr>
+                <w:rFonts w:ascii="Times New Roman" w:hAnsi="Times New Roman"/>
+                <w:b/>
+                <w:bCs/>
+              </w:rPr>
+            </w:pPr>
+          </w:p>
+        </w:tc>
+        <w:tc>
+          <w:tcPr>
+            <w:tcW w:w="7922" w:type="dxa"/>
+            <w:tcBorders>
+              <w:top w:val="single" w:sz="4" w:space="0" w:color="auto"/>
+              <w:left w:val="single" w:sz="4" w:space="0" w:color="auto"/>
+              <w:bottom w:val="single" w:sz="4" w:space="0" w:color="auto"/>
+              <w:right w:val="single" w:sz="4" w:space="0" w:color="auto"/>
+            </w:tcBorders>
+            <w:shd w:val="clear" w:color="auto" w:fill="EEECE1" w:themeFill="background2"/>
+          </w:tcPr>
+          <w:p>
+            <w:pPr>
+              <w:spacing w:line="276" w:lineRule="auto"/>
+              <w:jc w:val="center"/>
+              <w:rPr>
+                <w:rFonts w:ascii="Times New Roman" w:hAnsi="Times New Roman"/>
+                <w:b/>
+                <w:bCs/>
+              </w:rPr>
+            </w:pPr>
+            <w:r>
+              <w:rPr>
+                <w:rFonts w:ascii="Times New Roman" w:hAnsi="Times New Roman"/>
+                <w:b/>
+                <w:bCs/>
+              </w:rPr>
+              <w:t>Labores realizadas</w:t>
+            </w:r>
+          </w:p>
+        </w:tc>
+      </w:tr>
+      <w:tr>
+        <w:tc>
+          <w:tcPr>
+            <w:tcW w:w="1576" w:type="dxa"/>
+            <w:tcBorders>
+              <w:top w:val="single" w:sz="4" w:space="0" w:color="auto"/>
+              <w:left w:val="single" w:sz="4" w:space="0" w:color="auto"/>
+              <w:bottom w:val="single" w:sz="4" w:space="0" w:color="auto"/>
+              <w:right w:val="single" w:sz="4" w:space="0" w:color="auto"/>
+            </w:tcBorders>
+            <w:shd w:val="clear" w:color="auto" w:fill="EEECE1" w:themeFill="background2"/>
+            <w:vAlign w:val="center"/>
+          </w:tcPr>
+          <w:p>
+            <w:pPr>
+              <w:spacing w:line="276" w:lineRule="auto"/>
+              <w:rPr>
+                <w:rFonts w:ascii="Times New Roman" w:hAnsi="Times New Roman"/>
+              </w:rPr>
+            </w:pPr>
+            <w:r>
+              <w:rPr>
+                <w:rFonts w:ascii="Times New Roman" w:hAnsi="Times New Roman"/>
+              </w:rPr>
+              <w:t xml:space="preserve">Lunes </w:t>
+            </w:r>
+          </w:p>
+        </w:tc>
+        <w:tc>
+          <w:tcPr>
+            <w:tcW w:w="7922" w:type="dxa"/>
+            <w:tcBorders>
+              <w:top w:val="single" w:sz="4" w:space="0" w:color="auto"/>
+              <w:left w:val="single" w:sz="4" w:space="0" w:color="auto"/>
+            </w:tcBorders>
+          </w:tcPr>
+          <w:p>
+            <w:pPr>
+              <w:spacing w:line="276" w:lineRule="auto"/>
+              <w:rPr>
+                <w:rFonts w:asciiTheme="minorHAnsi" w:hAnsiTheme="minorHAnsi" w:cstheme="minorHAnsi"/>
+                <w:sz w:val="20"/>
+              </w:rPr>
+            </w:pPr>
+            <w:r>
+              <w:rPr>
+                <w:rFonts w:asciiTheme="minorHAnsi" w:hAnsiTheme="minorHAnsi" w:cstheme="minorHAnsi"/>
+                <w:sz w:val="20"/>
+              </w:rPr>
+              <w:t xml:space="preserve">Se trabajo </w:t>
+            </w:r>
+            <w:r>
+              <w:rPr>
+                <w:rFonts w:asciiTheme="minorHAnsi" w:hAnsiTheme="minorHAnsi" w:cstheme="minorHAnsi"/>
+                <w:sz w:val="20"/>
+              </w:rPr>
+              <w:t>revisando test y corrigendo posibles fallas.</w:t>
+            </w:r>
+          </w:p>
+        </w:tc>
+      </w:tr>
+      <w:tr>
+        <w:tc>
+          <w:tcPr>
+            <w:tcW w:w="1576" w:type="dxa"/>
+            <w:tcBorders>
+              <w:top w:val="single" w:sz="4" w:space="0" w:color="auto"/>
+            </w:tcBorders>
+            <w:shd w:val="clear" w:color="auto" w:fill="EEECE1" w:themeFill="background2"/>
+            <w:vAlign w:val="center"/>
+          </w:tcPr>
+          <w:p>
+            <w:pPr>
+              <w:spacing w:line="276" w:lineRule="auto"/>
+              <w:rPr>
+                <w:rFonts w:ascii="Times New Roman" w:hAnsi="Times New Roman"/>
+              </w:rPr>
+            </w:pPr>
+            <w:r>
+              <w:rPr>
+                <w:rFonts w:ascii="Times New Roman" w:hAnsi="Times New Roman"/>
+              </w:rPr>
+              <w:t>Martes</w:t>
+            </w:r>
+          </w:p>
+        </w:tc>
+        <w:tc>
+          <w:tcPr>
+            <w:tcW w:w="7922" w:type="dxa"/>
+          </w:tcPr>
+          <w:p>
+            <w:pPr>
+              <w:spacing w:line="276" w:lineRule="auto"/>
+              <w:rPr>
+                <w:rFonts w:asciiTheme="minorHAnsi" w:hAnsiTheme="minorHAnsi" w:cstheme="minorHAnsi"/>
+                <w:sz w:val="20"/>
+              </w:rPr>
+            </w:pPr>
+            <w:r>
+              <w:rPr>
+                <w:rFonts w:asciiTheme="minorHAnsi" w:hAnsiTheme="minorHAnsi" w:cstheme="minorHAnsi"/>
+                <w:sz w:val="20"/>
+              </w:rPr>
+              <w:t xml:space="preserve">Se trabajo </w:t>
+            </w:r>
+            <w:r>
+              <w:rPr>
+                <w:rFonts w:asciiTheme="minorHAnsi" w:hAnsiTheme="minorHAnsi" w:cstheme="minorHAnsi"/>
+                <w:sz w:val="20"/>
+              </w:rPr>
+              <w:t>revisando test y corrigendo posibles fallas.</w:t>
+            </w:r>
+          </w:p>
+        </w:tc>
+      </w:tr>
+      <w:tr>
+        <w:tc>
+          <w:tcPr>
+            <w:tcW w:w="1576" w:type="dxa"/>
+            <w:shd w:val="clear" w:color="auto" w:fill="EEECE1" w:themeFill="background2"/>
+            <w:vAlign w:val="center"/>
+          </w:tcPr>
+          <w:p>
+            <w:pPr>
+              <w:spacing w:line="276" w:lineRule="auto"/>
+              <w:rPr>
+                <w:rFonts w:ascii="Times New Roman" w:hAnsi="Times New Roman"/>
+              </w:rPr>
+            </w:pPr>
+            <w:r>
+              <w:rPr>
+                <w:rFonts w:ascii="Times New Roman" w:hAnsi="Times New Roman"/>
+              </w:rPr>
+              <w:t>Miércoles</w:t>
+            </w:r>
+          </w:p>
+        </w:tc>
+        <w:tc>
+          <w:tcPr>
+            <w:tcW w:w="7922" w:type="dxa"/>
+          </w:tcPr>
+          <w:p>
+            <w:pPr>
+              <w:spacing w:line="276" w:lineRule="auto"/>
+              <w:rPr>
+                <w:rFonts w:asciiTheme="minorHAnsi" w:hAnsiTheme="minorHAnsi" w:cstheme="minorHAnsi"/>
+                <w:sz w:val="20"/>
+              </w:rPr>
+            </w:pPr>
+            <w:r>
+              <w:rPr>
+                <w:rFonts w:asciiTheme="minorHAnsi" w:hAnsiTheme="minorHAnsi" w:cstheme="minorHAnsi"/>
+                <w:sz w:val="20"/>
+              </w:rPr>
+              <w:t xml:space="preserve">Se trabajo </w:t>
+            </w:r>
+            <w:r>
+              <w:rPr>
+                <w:rFonts w:asciiTheme="minorHAnsi" w:hAnsiTheme="minorHAnsi" w:cstheme="minorHAnsi"/>
+                <w:sz w:val="20"/>
+              </w:rPr>
+              <w:t>revisando test y corrigendo posibles fallas.</w:t>
+            </w:r>
+          </w:p>
+        </w:tc>
+      </w:tr>
+      <w:tr>
+        <w:tc>
+          <w:tcPr>
+            <w:tcW w:w="1576" w:type="dxa"/>
+            <w:shd w:val="clear" w:color="auto" w:fill="EEECE1" w:themeFill="background2"/>
+            <w:vAlign w:val="center"/>
+          </w:tcPr>
+          <w:p>
+            <w:pPr>
+              <w:spacing w:line="276" w:lineRule="auto"/>
+              <w:rPr>
+                <w:rFonts w:ascii="Times New Roman" w:hAnsi="Times New Roman"/>
+              </w:rPr>
+            </w:pPr>
+            <w:r>
+              <w:rPr>
+                <w:rFonts w:ascii="Times New Roman" w:hAnsi="Times New Roman"/>
+              </w:rPr>
+              <w:t xml:space="preserve">Jueves </w:t>
+            </w:r>
+          </w:p>
+        </w:tc>
+        <w:tc>
+          <w:tcPr>
+            <w:tcW w:w="7922" w:type="dxa"/>
+          </w:tcPr>
+          <w:p>
+            <w:pPr>
+              <w:spacing w:line="276" w:lineRule="auto"/>
+              <w:rPr>
+                <w:rFonts w:asciiTheme="minorHAnsi" w:hAnsiTheme="minorHAnsi" w:cstheme="minorHAnsi"/>
+                <w:sz w:val="20"/>
+              </w:rPr>
+            </w:pPr>
+            <w:r>
+              <w:rPr>
+                <w:rFonts w:asciiTheme="minorHAnsi" w:hAnsiTheme="minorHAnsi" w:cstheme="minorHAnsi"/>
+                <w:sz w:val="20"/>
+              </w:rPr>
+              <w:t xml:space="preserve">Se trabajo </w:t>
+            </w:r>
+            <w:r>
+              <w:rPr>
+                <w:rFonts w:asciiTheme="minorHAnsi" w:hAnsiTheme="minorHAnsi" w:cstheme="minorHAnsi"/>
+                <w:sz w:val="20"/>
+              </w:rPr>
+              <w:t>revisando test y corrigendo posibles fallas.</w:t>
+            </w:r>
+          </w:p>
+        </w:tc>
+      </w:tr>
+      <w:tr>
+        <w:tc>
+          <w:tcPr>
+            <w:tcW w:w="1576" w:type="dxa"/>
+            <w:shd w:val="clear" w:color="auto" w:fill="EEECE1" w:themeFill="background2"/>
+            <w:vAlign w:val="center"/>
+          </w:tcPr>
+          <w:p>
+            <w:pPr>
+              <w:spacing w:line="276" w:lineRule="auto"/>
+              <w:rPr>
+                <w:rFonts w:ascii="Times New Roman" w:hAnsi="Times New Roman"/>
+              </w:rPr>
+            </w:pPr>
+            <w:r>
+              <w:rPr>
+                <w:rFonts w:ascii="Times New Roman" w:hAnsi="Times New Roman"/>
+              </w:rPr>
+              <w:t xml:space="preserve">Viernes </w:t>
+            </w:r>
+          </w:p>
+        </w:tc>
+        <w:tc>
+          <w:tcPr>
+            <w:tcW w:w="7922" w:type="dxa"/>
+          </w:tcPr>
+          <w:p>
+            <w:pPr>
+              <w:spacing w:line="276" w:lineRule="auto"/>
+              <w:rPr>
+                <w:rFonts w:asciiTheme="minorHAnsi" w:hAnsiTheme="minorHAnsi" w:cstheme="minorHAnsi"/>
+                <w:sz w:val="20"/>
+              </w:rPr>
+            </w:pPr>
+          </w:p>
+        </w:tc>
+      </w:tr>
+    </w:tbl>
+    <w:p>
+      <w:pPr>
+        <w:spacing w:line="276" w:lineRule="auto"/>
         <w:jc w:val="both"/>
         <w:rPr>
-          <w:lang w:val="es-MX"/>
-        </w:rPr>
-      </w:pPr>
-    </w:p>
-    <w:p>
-      <w:pPr>
-        <w:jc w:val="both"/>
-        <w:rPr>
-          <w:lang w:val="es-MX"/>
-        </w:rPr>
-      </w:pPr>
-    </w:p>
-    <w:p>
-      <w:pPr>
-        <w:overflowPunct/>
-        <w:autoSpaceDE/>
-        <w:autoSpaceDN/>
-        <w:adjustRightInd/>
-        <w:textAlignment w:val="auto"/>
-        <w:rPr>
-          <w:rFonts w:ascii="Times New Roman" w:hAnsi="Times New Roman"/>
-          <w:bCs/>
-          <w:sz w:val="36"/>
-          <w:szCs w:val="36"/>
-          <w:lang w:val="es-MX"/>
-        </w:rPr>
-      </w:pPr>
-    </w:p>
-    <w:p>
-      <w:pPr>
-        <w:overflowPunct/>
-        <w:autoSpaceDE/>
-        <w:autoSpaceDN/>
-        <w:adjustRightInd/>
-        <w:textAlignment w:val="auto"/>
-        <w:rPr>
-          <w:rFonts w:ascii="Times New Roman" w:hAnsi="Times New Roman"/>
-          <w:bCs/>
-          <w:sz w:val="36"/>
-          <w:szCs w:val="36"/>
-          <w:lang w:val="es-MX"/>
-        </w:rPr>
-      </w:pPr>
-    </w:p>
-    <w:p>
-      <w:pPr>
-        <w:overflowPunct/>
-        <w:autoSpaceDE/>
-        <w:autoSpaceDN/>
-        <w:adjustRightInd/>
-        <w:textAlignment w:val="auto"/>
-        <w:rPr>
-          <w:rFonts w:ascii="Times New Roman" w:hAnsi="Times New Roman"/>
-          <w:bCs/>
-          <w:szCs w:val="24"/>
-          <w:lang w:val="es-MX"/>
-        </w:rPr>
-      </w:pPr>
-      <w:r>
-        <w:rPr>
-          <w:rFonts w:ascii="Times New Roman" w:hAnsi="Times New Roman"/>
-          <w:bCs/>
-          <w:szCs w:val="24"/>
-          <w:lang w:val="es-MX"/>
-        </w:rPr>
-        <w:t>En retrospectiva, mi práctica empresarial en Accenture ha sido un capítulo transformador en mi viaje profesional. La inmersión en un entorno donde la innovación y la excelencia son moneda corriente ha superado mis expectativas. A lo largo de este periodo, he abordado desafíos tecnológicos significativos, nutriéndome de experiencias que han fortalecido mi comprensión y habilidades en el desarrollo de software.</w:t>
-      </w:r>
-    </w:p>
-    <w:p>
-      <w:pPr>
-        <w:overflowPunct/>
-        <w:autoSpaceDE/>
-        <w:autoSpaceDN/>
-        <w:adjustRightInd/>
-        <w:textAlignment w:val="auto"/>
-        <w:rPr>
-          <w:rFonts w:ascii="Times New Roman" w:hAnsi="Times New Roman"/>
-          <w:bCs/>
-          <w:szCs w:val="24"/>
-          <w:lang w:val="es-MX"/>
-        </w:rPr>
-      </w:pPr>
-    </w:p>
-    <w:p>
-      <w:pPr>
-        <w:overflowPunct/>
-        <w:autoSpaceDE/>
-        <w:autoSpaceDN/>
-        <w:adjustRightInd/>
-        <w:textAlignment w:val="auto"/>
-        <w:rPr>
-          <w:rFonts w:ascii="Times New Roman" w:hAnsi="Times New Roman"/>
-          <w:bCs/>
-          <w:szCs w:val="24"/>
-          <w:lang w:val="es-MX"/>
-        </w:rPr>
-      </w:pPr>
-      <w:r>
-        <w:rPr>
-          <w:rFonts w:ascii="Times New Roman" w:hAnsi="Times New Roman"/>
-          <w:bCs/>
-          <w:szCs w:val="24"/>
-          <w:lang w:val="es-MX"/>
-        </w:rPr>
-        <w:t>La oportunidad de formar parte de un equipo multidisciplinario y colaborar en proyectos innovadores ha sido fundamental para mi crecimiento. Mi compromiso con el aprendizaje continuo se ha visto respaldado por la participación en cursos, programas y capacitaciones, asegurando que mi conocimiento esté siempre actualizado y al servicio del equipo.</w:t>
-      </w:r>
-    </w:p>
-    <w:p>
-      <w:pPr>
-        <w:overflowPunct/>
-        <w:autoSpaceDE/>
-        <w:autoSpaceDN/>
-        <w:adjustRightInd/>
-        <w:textAlignment w:val="auto"/>
-        <w:rPr>
-          <w:rFonts w:ascii="Times New Roman" w:hAnsi="Times New Roman"/>
-          <w:bCs/>
-          <w:szCs w:val="24"/>
-          <w:lang w:val="es-MX"/>
-        </w:rPr>
-      </w:pPr>
-    </w:p>
-    <w:p>
-      <w:pPr>
-        <w:overflowPunct/>
-        <w:autoSpaceDE/>
-        <w:autoSpaceDN/>
-        <w:adjustRightInd/>
-        <w:textAlignment w:val="auto"/>
-        <w:rPr>
-          <w:rFonts w:ascii="Times New Roman" w:hAnsi="Times New Roman"/>
-          <w:bCs/>
-          <w:szCs w:val="24"/>
-          <w:lang w:val="es-MX"/>
-        </w:rPr>
-      </w:pPr>
-      <w:r>
-        <w:rPr>
-          <w:rFonts w:ascii="Times New Roman" w:hAnsi="Times New Roman"/>
-          <w:bCs/>
-          <w:szCs w:val="24"/>
-          <w:lang w:val="es-MX"/>
-        </w:rPr>
-        <w:t>Además, la meta de mejorar mis habilidades de comunicación técnica ha sido un proceso en constante evolución. La capacidad de transmitir ideas complejas de manera efectiva se ha vuelto esencial no solo para mi desarrollo personal, sino también para facilitar la comprensión y la colaboración efectiva en un entorno de trabajo multidisciplinario.</w:t>
-      </w:r>
-    </w:p>
-    <w:p>
-      <w:pPr>
-        <w:overflowPunct/>
-        <w:autoSpaceDE/>
-        <w:autoSpaceDN/>
-        <w:adjustRightInd/>
-        <w:textAlignment w:val="auto"/>
-        <w:rPr>
-          <w:rFonts w:ascii="Times New Roman" w:hAnsi="Times New Roman"/>
-          <w:bCs/>
-          <w:szCs w:val="24"/>
-          <w:lang w:val="es-MX"/>
-        </w:rPr>
-      </w:pPr>
-    </w:p>
-    <w:p>
-      <w:pPr>
-        <w:overflowPunct/>
-        <w:autoSpaceDE/>
-        <w:autoSpaceDN/>
-        <w:adjustRightInd/>
-        <w:textAlignment w:val="auto"/>
-        <w:rPr>
-          <w:rFonts w:ascii="Times New Roman" w:hAnsi="Times New Roman"/>
-          <w:bCs/>
-          <w:szCs w:val="24"/>
-          <w:lang w:val="es-MX"/>
-        </w:rPr>
-      </w:pPr>
-      <w:r>
-        <w:rPr>
-          <w:rFonts w:ascii="Times New Roman" w:hAnsi="Times New Roman"/>
-          <w:bCs/>
-          <w:szCs w:val="24"/>
-          <w:lang w:val="es-MX"/>
-        </w:rPr>
-        <w:t>En el camino, he cultivado un ambiente inclusivo y colaborativo, reconociendo la importancia de la diversidad de pensamiento en la resolución eficiente de problemas. Fomentar este entorno no solo ha enriquecido mis experiencias, sino que también ha contribuido al crecimiento y éxito colectivo del equipo.</w:t>
-      </w:r>
-    </w:p>
-    <w:p>
-      <w:pPr>
-        <w:overflowPunct/>
-        <w:autoSpaceDE/>
-        <w:autoSpaceDN/>
-        <w:adjustRightInd/>
-        <w:textAlignment w:val="auto"/>
-        <w:rPr>
-          <w:rFonts w:ascii="Times New Roman" w:hAnsi="Times New Roman"/>
-          <w:bCs/>
-          <w:szCs w:val="24"/>
-          <w:lang w:val="es-MX"/>
-        </w:rPr>
-      </w:pPr>
-    </w:p>
-    <w:p>
-      <w:pPr>
-        <w:overflowPunct/>
-        <w:autoSpaceDE/>
-        <w:autoSpaceDN/>
-        <w:adjustRightInd/>
-        <w:textAlignment w:val="auto"/>
-        <w:rPr>
-          <w:rFonts w:ascii="Times New Roman" w:hAnsi="Times New Roman"/>
-          <w:b/>
-          <w:bCs/>
-          <w:sz w:val="36"/>
-          <w:szCs w:val="36"/>
-          <w:lang w:val="es-MX" w:eastAsia="x-none"/>
-        </w:rPr>
-      </w:pPr>
-      <w:r>
-        <w:rPr>
-          <w:rFonts w:ascii="Times New Roman" w:hAnsi="Times New Roman"/>
-          <w:bCs/>
-          <w:szCs w:val="24"/>
-          <w:lang w:val="es-MX"/>
-        </w:rPr>
-        <w:t>Mirando hacia el futuro, estoy emocionado por seguir contribuyendo al mundo del desarrollo de software con una perspectiva renovada y habilidades mejoradas. Cada desafío superado y cada lección aprendida en Accenture ha dejado una marca indeleble en mi trayectoria, alimentando mi pasión por la programación y allanando el camino hacia un futuro profesional lleno de logros y contribuciones significativas.</w:t>
-      </w:r>
-      <w:r>
-        <w:rPr>
-          <w:rFonts w:ascii="Times New Roman" w:hAnsi="Times New Roman"/>
-          <w:bCs/>
-          <w:sz w:val="36"/>
-          <w:szCs w:val="36"/>
-          <w:lang w:val="es-MX"/>
-        </w:rPr>
-        <w:br w:type="page"/>
-      </w:r>
+          <w:rFonts w:ascii="Times New Roman" w:hAnsi="Times New Roman"/>
+        </w:rPr>
+      </w:pPr>
+    </w:p>
+    <w:p>
+      <w:pPr>
+        <w:rPr>
+          <w:rFonts w:ascii="Times New Roman" w:hAnsi="Times New Roman"/>
+        </w:rPr>
+      </w:pPr>
     </w:p>
     <w:p>
       <w:pPr>
@@ -6890,8 +6736,8 @@
         <w:rPr>
           <w:rFonts w:ascii="Times New Roman" w:hAnsi="Times New Roman"/>
           <w:bCs/>
-          <w:sz w:val="36"/>
-          <w:szCs w:val="36"/>
+          <w:sz w:val="32"/>
+          <w:szCs w:val="32"/>
           <w:lang w:val="es-MX"/>
         </w:rPr>
       </w:pPr>
@@ -6899,35 +6745,24 @@
         <w:rPr>
           <w:rFonts w:ascii="Times New Roman" w:hAnsi="Times New Roman"/>
           <w:bCs/>
-          <w:sz w:val="36"/>
-          <w:szCs w:val="36"/>
-          <w:lang w:val="es-MX"/>
-        </w:rPr>
-        <w:lastRenderedPageBreak/>
-        <w:t>RECOMENDACIONES</w:t>
+          <w:sz w:val="32"/>
+          <w:szCs w:val="32"/>
+          <w:lang w:val="es-MX"/>
+        </w:rPr>
+        <w:t>EVIDENCIAS SEMANALES DEL TRABAJO</w:t>
       </w:r>
     </w:p>
     <w:p>
       <w:pPr>
-        <w:jc w:val="both"/>
-        <w:rPr>
-          <w:lang w:val="es-MX"/>
-        </w:rPr>
-      </w:pPr>
-    </w:p>
-    <w:p>
-      <w:pPr>
-        <w:jc w:val="both"/>
-        <w:rPr>
-          <w:lang w:val="es-MX"/>
-        </w:rPr>
-      </w:pPr>
-    </w:p>
-    <w:p>
-      <w:pPr>
-        <w:jc w:val="both"/>
-        <w:rPr>
-          <w:lang w:val="es-MX"/>
+        <w:rPr>
+          <w:lang w:val="es-MX" w:eastAsia="x-none"/>
+        </w:rPr>
+      </w:pPr>
+    </w:p>
+    <w:p>
+      <w:pPr>
+        <w:rPr>
+          <w:lang w:val="es-MX" w:eastAsia="x-none"/>
         </w:rPr>
       </w:pPr>
     </w:p>
@@ -6942,20 +6777,67 @@
           <w:rFonts w:ascii="Times New Roman" w:hAnsi="Times New Roman"/>
           <w:b/>
           <w:bCs/>
-          <w:sz w:val="36"/>
-          <w:szCs w:val="36"/>
+          <w:szCs w:val="24"/>
           <w:lang w:val="es-MX" w:eastAsia="x-none"/>
         </w:rPr>
       </w:pPr>
       <w:r>
         <w:rPr>
           <w:rFonts w:ascii="Times New Roman" w:hAnsi="Times New Roman"/>
+          <w:b/>
           <w:bCs/>
-          <w:sz w:val="36"/>
-          <w:szCs w:val="36"/>
-          <w:lang w:val="es-MX"/>
-        </w:rPr>
-        <w:br w:type="page"/>
+          <w:noProof/>
+          <w:szCs w:val="24"/>
+          <w:lang w:val="es-MX" w:eastAsia="x-none"/>
+        </w:rPr>
+        <w:drawing>
+          <wp:inline distT="0" distB="0" distL="0" distR="0" wp14:anchorId="10486507" wp14:editId="737B07EB">
+            <wp:extent cx="4057650" cy="3562350"/>
+            <wp:effectExtent l="0" t="0" r="0" b="0"/>
+            <wp:docPr id="465494958" name="Imagen 3" descr="Tabla&#10;&#10;Descripción generada automáticamente"/>
+            <wp:cNvGraphicFramePr>
+              <a:graphicFrameLocks xmlns:a="http://schemas.openxmlformats.org/drawingml/2006/main" noChangeAspect="1"/>
+            </wp:cNvGraphicFramePr>
+            <a:graphic xmlns:a="http://schemas.openxmlformats.org/drawingml/2006/main">
+              <a:graphicData uri="http://schemas.openxmlformats.org/drawingml/2006/picture">
+                <pic:pic xmlns:pic="http://schemas.openxmlformats.org/drawingml/2006/picture">
+                  <pic:nvPicPr>
+                    <pic:cNvPr id="465494958" name="Imagen 3" descr="Tabla&#10;&#10;Descripción generada automáticamente"/>
+                    <pic:cNvPicPr>
+                      <a:picLocks noChangeAspect="1" noChangeArrowheads="1"/>
+                    </pic:cNvPicPr>
+                  </pic:nvPicPr>
+                  <pic:blipFill>
+                    <a:blip r:embed="rId16" cstate="print">
+                      <a:extLst>
+                        <a:ext uri="{28A0092B-C50C-407E-A947-70E740481C1C}">
+                          <a14:useLocalDpi xmlns:a14="http://schemas.microsoft.com/office/drawing/2010/main" val="0"/>
+                        </a:ext>
+                      </a:extLst>
+                    </a:blip>
+                    <a:srcRect/>
+                    <a:stretch>
+                      <a:fillRect/>
+                    </a:stretch>
+                  </pic:blipFill>
+                  <pic:spPr bwMode="auto">
+                    <a:xfrm>
+                      <a:off x="0" y="0"/>
+                      <a:ext cx="4057650" cy="3562350"/>
+                    </a:xfrm>
+                    <a:prstGeom prst="rect">
+                      <a:avLst/>
+                    </a:prstGeom>
+                    <a:noFill/>
+                    <a:ln>
+                      <a:noFill/>
+                    </a:ln>
+                  </pic:spPr>
+                </pic:pic>
+              </a:graphicData>
+            </a:graphic>
+          </wp:inline>
+        </w:drawing>
       </w:r>
     </w:p>
     <w:p>
@@ -6985,6 +6867,762 @@
           <w:lang w:val="es-MX"/>
         </w:rPr>
         <w:lastRenderedPageBreak/>
+        <w:t>DESCRIPCIÓN DE EQUIPOS Y HERRAMIENTAS EMPLEADOS</w:t>
+      </w:r>
+    </w:p>
+    <w:p>
+      <w:pPr>
+        <w:rPr>
+          <w:rFonts w:ascii="Times New Roman" w:hAnsi="Times New Roman"/>
+          <w:b/>
+          <w:bCs/>
+          <w:lang w:val="es-MX"/>
+        </w:rPr>
+      </w:pPr>
+    </w:p>
+    <w:p>
+      <w:pPr>
+        <w:pStyle w:val="Textoindependiente"/>
+        <w:rPr>
+          <w:rFonts w:ascii="Times New Roman" w:hAnsi="Times New Roman"/>
+          <w:b/>
+          <w:bCs w:val="0"/>
+          <w:lang w:val="es-MX"/>
+        </w:rPr>
+      </w:pPr>
+    </w:p>
+    <w:p>
+      <w:pPr>
+        <w:outlineLvl w:val="0"/>
+        <w:rPr>
+          <w:rFonts w:ascii="Times New Roman" w:hAnsi="Times New Roman"/>
+          <w:b/>
+          <w:bCs/>
+          <w:lang w:val="es-MX"/>
+        </w:rPr>
+      </w:pPr>
+      <w:r>
+        <w:rPr>
+          <w:rFonts w:ascii="Times New Roman" w:hAnsi="Times New Roman"/>
+          <w:b/>
+          <w:bCs/>
+          <w:lang w:val="es-MX"/>
+        </w:rPr>
+        <w:t>Equipo utilizado durante la práctica:</w:t>
+      </w:r>
+    </w:p>
+    <w:p>
+      <w:pPr>
+        <w:rPr>
+          <w:rFonts w:ascii="Times New Roman" w:hAnsi="Times New Roman"/>
+          <w:lang w:val="es-MX"/>
+        </w:rPr>
+      </w:pPr>
+      <w:r>
+        <w:rPr>
+          <w:rFonts w:ascii="Times New Roman" w:hAnsi="Times New Roman"/>
+          <w:lang w:val="es-MX"/>
+        </w:rPr>
+        <w:t>Laptop</w:t>
+      </w:r>
+      <w:r>
+        <w:rPr>
+          <w:rFonts w:ascii="Times New Roman" w:hAnsi="Times New Roman"/>
+          <w:lang w:val="es-MX"/>
+        </w:rPr>
+        <w:t xml:space="preserve"> Táctil</w:t>
+      </w:r>
+      <w:r>
+        <w:rPr>
+          <w:rFonts w:ascii="Times New Roman" w:hAnsi="Times New Roman"/>
+          <w:lang w:val="es-MX"/>
+        </w:rPr>
+        <w:t xml:space="preserve"> Dell</w:t>
+      </w:r>
+      <w:r>
+        <w:rPr>
+          <w:rFonts w:ascii="Times New Roman" w:hAnsi="Times New Roman"/>
+          <w:lang w:val="es-MX"/>
+        </w:rPr>
+        <w:t xml:space="preserve"> </w:t>
+      </w:r>
+    </w:p>
+    <w:p>
+      <w:pPr>
+        <w:rPr>
+          <w:rFonts w:ascii="Times New Roman" w:hAnsi="Times New Roman"/>
+          <w:lang w:val="es-MX"/>
+        </w:rPr>
+      </w:pPr>
+      <w:r>
+        <w:rPr>
+          <w:rFonts w:ascii="Times New Roman" w:hAnsi="Times New Roman"/>
+          <w:lang w:val="es-MX"/>
+        </w:rPr>
+        <w:t xml:space="preserve">Sistema Operativo: Win11 Enterprise </w:t>
+      </w:r>
+    </w:p>
+    <w:p>
+      <w:pPr>
+        <w:rPr>
+          <w:rFonts w:ascii="Times New Roman" w:hAnsi="Times New Roman"/>
+          <w:lang w:val="es-MX"/>
+        </w:rPr>
+      </w:pPr>
+      <w:r>
+        <w:rPr>
+          <w:rFonts w:ascii="Times New Roman" w:hAnsi="Times New Roman"/>
+          <w:lang w:val="es-MX"/>
+        </w:rPr>
+        <w:t>Procesador: i7 11Gen x64</w:t>
+      </w:r>
+    </w:p>
+    <w:p>
+      <w:pPr>
+        <w:rPr>
+          <w:rFonts w:ascii="Times New Roman" w:hAnsi="Times New Roman"/>
+          <w:lang w:val="es-MX"/>
+        </w:rPr>
+      </w:pPr>
+      <w:r>
+        <w:rPr>
+          <w:rFonts w:ascii="Times New Roman" w:hAnsi="Times New Roman"/>
+          <w:lang w:val="es-MX"/>
+        </w:rPr>
+        <w:t>Ram: 32GB</w:t>
+      </w:r>
+    </w:p>
+    <w:p>
+      <w:pPr>
+        <w:rPr>
+          <w:rFonts w:ascii="Times New Roman" w:hAnsi="Times New Roman"/>
+          <w:lang w:val="es-MX"/>
+        </w:rPr>
+      </w:pPr>
+      <w:r>
+        <w:rPr>
+          <w:rFonts w:ascii="Times New Roman" w:hAnsi="Times New Roman"/>
+          <w:lang w:val="es-MX"/>
+        </w:rPr>
+        <w:t>Almacenamiento: 240GB SSD</w:t>
+      </w:r>
+    </w:p>
+    <w:p>
+      <w:pPr>
+        <w:rPr>
+          <w:rFonts w:ascii="Times New Roman" w:hAnsi="Times New Roman"/>
+          <w:lang w:val="es-MX"/>
+        </w:rPr>
+      </w:pPr>
+      <w:r>
+        <w:rPr>
+          <w:rFonts w:ascii="Times New Roman" w:hAnsi="Times New Roman"/>
+          <w:lang w:val="es-MX"/>
+        </w:rPr>
+        <w:t xml:space="preserve"> </w:t>
+      </w:r>
+    </w:p>
+    <w:p>
+      <w:pPr>
+        <w:rPr>
+          <w:rFonts w:ascii="Times New Roman" w:hAnsi="Times New Roman"/>
+          <w:b/>
+          <w:bCs/>
+          <w:lang w:val="es-MX"/>
+        </w:rPr>
+      </w:pPr>
+    </w:p>
+    <w:p>
+      <w:pPr>
+        <w:spacing w:line="360" w:lineRule="auto"/>
+        <w:rPr>
+          <w:rFonts w:ascii="Times New Roman" w:hAnsi="Times New Roman"/>
+          <w:lang w:val="es-MX"/>
+        </w:rPr>
+      </w:pPr>
+      <w:r>
+        <w:rPr>
+          <w:rFonts w:ascii="Times New Roman" w:hAnsi="Times New Roman"/>
+          <w:b/>
+          <w:bCs/>
+          <w:lang w:val="es-MX"/>
+        </w:rPr>
+        <w:t>Herramientas utilizadas (Software):</w:t>
+      </w:r>
+      <w:r>
+        <w:rPr>
+          <w:rFonts w:ascii="Times New Roman" w:hAnsi="Times New Roman"/>
+          <w:lang w:val="es-MX"/>
+        </w:rPr>
+        <w:t xml:space="preserve"> </w:t>
+      </w:r>
+    </w:p>
+    <w:p>
+      <w:pPr>
+        <w:spacing w:line="360" w:lineRule="auto"/>
+        <w:rPr>
+          <w:rFonts w:ascii="Times New Roman" w:hAnsi="Times New Roman"/>
+          <w:lang w:val="es-MX"/>
+        </w:rPr>
+      </w:pPr>
+      <w:r>
+        <w:rPr>
+          <w:rFonts w:ascii="Times New Roman" w:hAnsi="Times New Roman"/>
+          <w:lang w:val="es-MX"/>
+        </w:rPr>
+        <w:t>JDK 11, IntelliJ IDEA,</w:t>
+      </w:r>
+      <w:r>
+        <w:rPr>
+          <w:rFonts w:ascii="Times New Roman" w:hAnsi="Times New Roman"/>
+          <w:lang w:val="es-MX"/>
+        </w:rPr>
+        <w:t>Test ng,</w:t>
+      </w:r>
+      <w:r>
+        <w:rPr>
+          <w:rFonts w:ascii="Times New Roman" w:hAnsi="Times New Roman"/>
+          <w:lang w:val="es-MX"/>
+        </w:rPr>
+        <w:t xml:space="preserve"> Selenium, Selenide</w:t>
+      </w:r>
+    </w:p>
+    <w:p>
+      <w:pPr>
+        <w:outlineLvl w:val="0"/>
+        <w:rPr>
+          <w:rFonts w:ascii="Times New Roman" w:hAnsi="Times New Roman"/>
+          <w:b/>
+          <w:bCs/>
+          <w:lang w:val="es-MX"/>
+        </w:rPr>
+      </w:pPr>
+      <w:r>
+        <w:rPr>
+          <w:rFonts w:ascii="Times New Roman" w:hAnsi="Times New Roman"/>
+          <w:b/>
+          <w:bCs/>
+          <w:lang w:val="es-MX"/>
+        </w:rPr>
+        <w:t>Reflexión de la utilización de los equipos y herramientas:</w:t>
+      </w:r>
+    </w:p>
+    <w:p>
+      <w:pPr>
+        <w:spacing w:line="360" w:lineRule="auto"/>
+        <w:rPr>
+          <w:rFonts w:ascii="Times New Roman" w:hAnsi="Times New Roman"/>
+          <w:lang w:val="es-MX"/>
+        </w:rPr>
+      </w:pPr>
+    </w:p>
+    <w:p>
+      <w:pPr>
+        <w:spacing w:line="360" w:lineRule="auto"/>
+        <w:rPr>
+          <w:rFonts w:ascii="Times New Roman" w:hAnsi="Times New Roman"/>
+          <w:lang w:val="es-MX"/>
+        </w:rPr>
+      </w:pPr>
+      <w:r>
+        <w:rPr>
+          <w:rFonts w:ascii="Times New Roman" w:hAnsi="Times New Roman"/>
+          <w:lang w:val="es-MX"/>
+        </w:rPr>
+        <w:t>La elección estratégica de herramientas durante mi práctica no solo simplificó mi flujo de trabajo, sino que también impulsó significativamente la eficiencia y la calidad del desarrollo de software. Al enfrentarme a la novedad y la fascinación de la automatización y las pruebas, integrar Selenium y Selenide se convirtió en un paso crucial en mi evolución profesional.</w:t>
+      </w:r>
+    </w:p>
+    <w:p>
+      <w:pPr>
+        <w:spacing w:line="360" w:lineRule="auto"/>
+        <w:rPr>
+          <w:rFonts w:ascii="Times New Roman" w:hAnsi="Times New Roman"/>
+          <w:lang w:val="es-MX"/>
+        </w:rPr>
+      </w:pPr>
+    </w:p>
+    <w:p>
+      <w:pPr>
+        <w:spacing w:line="360" w:lineRule="auto"/>
+        <w:rPr>
+          <w:rFonts w:ascii="Times New Roman" w:hAnsi="Times New Roman"/>
+          <w:lang w:val="es-MX"/>
+        </w:rPr>
+      </w:pPr>
+      <w:r>
+        <w:rPr>
+          <w:rFonts w:ascii="Times New Roman" w:hAnsi="Times New Roman"/>
+          <w:lang w:val="es-MX"/>
+        </w:rPr>
+        <w:t>La implementación de Selenium y Selenide para la automatización de pruebas representó un cambio notable en mi enfoque hacia la calidad del software. A medida que me sumergí en estas herramientas, no solo aceleraron el proceso de prueba, sino que también mejoraron la precisión y exhaustividad de las pruebas. Este descubrimiento me permitió identificar y resolver posibles problemas de manera proactiva, aportando una nueva dimensión a mi enfoque hacia la calidad del software.</w:t>
+      </w:r>
+    </w:p>
+    <w:p>
+      <w:pPr>
+        <w:spacing w:line="360" w:lineRule="auto"/>
+        <w:rPr>
+          <w:rFonts w:ascii="Times New Roman" w:hAnsi="Times New Roman"/>
+          <w:lang w:val="es-MX"/>
+        </w:rPr>
+      </w:pPr>
+    </w:p>
+    <w:p>
+      <w:pPr>
+        <w:spacing w:line="360" w:lineRule="auto"/>
+        <w:rPr>
+          <w:rFonts w:ascii="Times New Roman" w:hAnsi="Times New Roman"/>
+          <w:b/>
+          <w:bCs/>
+          <w:lang w:val="es-MX"/>
+        </w:rPr>
+      </w:pPr>
+      <w:r>
+        <w:rPr>
+          <w:rFonts w:ascii="Times New Roman" w:hAnsi="Times New Roman"/>
+          <w:lang w:val="es-MX"/>
+        </w:rPr>
+        <w:t>Este enfoque integral en el desarrollo y las pruebas se tradujo en un ciclo de desarrollo más rápido y en la entrega de soluciones más robustas. La capacidad de ejecutar pruebas de manera eficiente no solo aceleró la identificación de posibles problemas, sino que también fomentó una mentalidad proactiva hacia la calidad del software.</w:t>
+      </w:r>
+    </w:p>
+    <w:p>
+      <w:pPr>
+        <w:rPr>
+          <w:rFonts w:ascii="Times New Roman" w:hAnsi="Times New Roman"/>
+          <w:b/>
+          <w:bCs/>
+          <w:lang w:val="es-MX"/>
+        </w:rPr>
+      </w:pPr>
+    </w:p>
+    <w:p>
+      <w:pPr>
+        <w:rPr>
+          <w:rFonts w:ascii="Times New Roman" w:hAnsi="Times New Roman"/>
+          <w:b/>
+          <w:bCs/>
+          <w:lang w:val="es-MX"/>
+        </w:rPr>
+      </w:pPr>
+    </w:p>
+    <w:p>
+      <w:pPr>
+        <w:rPr>
+          <w:rFonts w:ascii="Times New Roman" w:hAnsi="Times New Roman"/>
+          <w:b/>
+          <w:bCs/>
+          <w:lang w:val="es-MX"/>
+        </w:rPr>
+      </w:pPr>
+    </w:p>
+    <w:p>
+      <w:pPr>
+        <w:overflowPunct/>
+        <w:autoSpaceDE/>
+        <w:autoSpaceDN/>
+        <w:adjustRightInd/>
+        <w:textAlignment w:val="auto"/>
+        <w:rPr>
+          <w:rFonts w:ascii="Times New Roman" w:hAnsi="Times New Roman"/>
+          <w:b/>
+          <w:bCs/>
+          <w:sz w:val="36"/>
+          <w:szCs w:val="36"/>
+          <w:lang w:val="es-MX" w:eastAsia="x-none"/>
+        </w:rPr>
+      </w:pPr>
+      <w:r>
+        <w:rPr>
+          <w:rFonts w:ascii="Times New Roman" w:hAnsi="Times New Roman"/>
+          <w:bCs/>
+          <w:sz w:val="36"/>
+          <w:szCs w:val="36"/>
+          <w:lang w:val="es-MX"/>
+        </w:rPr>
+        <w:br w:type="page"/>
+      </w:r>
+    </w:p>
+    <w:p>
+      <w:pPr>
+        <w:pStyle w:val="Ttulo1"/>
+        <w:overflowPunct/>
+        <w:autoSpaceDE/>
+        <w:autoSpaceDN/>
+        <w:adjustRightInd/>
+        <w:ind w:left="0" w:right="0"/>
+        <w:jc w:val="center"/>
+        <w:textAlignment w:val="auto"/>
+        <w:rPr>
+          <w:lang w:val="es-MX"/>
+        </w:rPr>
+      </w:pPr>
+      <w:r>
+        <w:rPr>
+          <w:rFonts w:ascii="Times New Roman" w:hAnsi="Times New Roman"/>
+          <w:bCs/>
+          <w:sz w:val="36"/>
+          <w:szCs w:val="36"/>
+          <w:lang w:val="es-MX"/>
+        </w:rPr>
+        <w:lastRenderedPageBreak/>
+        <w:t>CONCLUSIONES</w:t>
+      </w:r>
+    </w:p>
+    <w:p>
+      <w:pPr>
+        <w:jc w:val="both"/>
+        <w:rPr>
+          <w:lang w:val="es-MX"/>
+        </w:rPr>
+      </w:pPr>
+    </w:p>
+    <w:p>
+      <w:pPr>
+        <w:jc w:val="both"/>
+        <w:rPr>
+          <w:lang w:val="es-MX"/>
+        </w:rPr>
+      </w:pPr>
+    </w:p>
+    <w:p>
+      <w:pPr>
+        <w:jc w:val="both"/>
+        <w:rPr>
+          <w:lang w:val="es-MX"/>
+        </w:rPr>
+      </w:pPr>
+    </w:p>
+    <w:p>
+      <w:pPr>
+        <w:overflowPunct/>
+        <w:autoSpaceDE/>
+        <w:autoSpaceDN/>
+        <w:adjustRightInd/>
+        <w:textAlignment w:val="auto"/>
+        <w:rPr>
+          <w:rFonts w:ascii="Times New Roman" w:hAnsi="Times New Roman"/>
+          <w:bCs/>
+          <w:sz w:val="36"/>
+          <w:szCs w:val="36"/>
+          <w:lang w:val="es-MX"/>
+        </w:rPr>
+      </w:pPr>
+    </w:p>
+    <w:p>
+      <w:pPr>
+        <w:overflowPunct/>
+        <w:autoSpaceDE/>
+        <w:autoSpaceDN/>
+        <w:adjustRightInd/>
+        <w:textAlignment w:val="auto"/>
+        <w:rPr>
+          <w:rFonts w:ascii="Times New Roman" w:hAnsi="Times New Roman"/>
+          <w:bCs/>
+          <w:sz w:val="36"/>
+          <w:szCs w:val="36"/>
+          <w:lang w:val="es-MX"/>
+        </w:rPr>
+      </w:pPr>
+    </w:p>
+    <w:p>
+      <w:pPr>
+        <w:overflowPunct/>
+        <w:autoSpaceDE/>
+        <w:autoSpaceDN/>
+        <w:adjustRightInd/>
+        <w:textAlignment w:val="auto"/>
+        <w:rPr>
+          <w:rFonts w:ascii="Times New Roman" w:hAnsi="Times New Roman"/>
+          <w:bCs/>
+          <w:szCs w:val="24"/>
+          <w:lang w:val="es-MX"/>
+        </w:rPr>
+      </w:pPr>
+      <w:r>
+        <w:rPr>
+          <w:rFonts w:ascii="Times New Roman" w:hAnsi="Times New Roman"/>
+          <w:bCs/>
+          <w:szCs w:val="24"/>
+          <w:lang w:val="es-MX"/>
+        </w:rPr>
+        <w:t>En retrospectiva, mi práctica empresarial en Accenture ha sido un capítulo transformador en mi viaje profesional. La inmersión en un entorno donde la innovación y la excelencia son moneda corriente ha superado mis expectativas. A lo largo de este periodo, he abordado desafíos tecnológicos significativos, nutriéndome de experiencias que han fortalecido mi comprensión y habilidades en el desarrollo de software.</w:t>
+      </w:r>
+    </w:p>
+    <w:p>
+      <w:pPr>
+        <w:overflowPunct/>
+        <w:autoSpaceDE/>
+        <w:autoSpaceDN/>
+        <w:adjustRightInd/>
+        <w:textAlignment w:val="auto"/>
+        <w:rPr>
+          <w:rFonts w:ascii="Times New Roman" w:hAnsi="Times New Roman"/>
+          <w:bCs/>
+          <w:szCs w:val="24"/>
+          <w:lang w:val="es-MX"/>
+        </w:rPr>
+      </w:pPr>
+    </w:p>
+    <w:p>
+      <w:pPr>
+        <w:overflowPunct/>
+        <w:autoSpaceDE/>
+        <w:autoSpaceDN/>
+        <w:adjustRightInd/>
+        <w:textAlignment w:val="auto"/>
+        <w:rPr>
+          <w:rFonts w:ascii="Times New Roman" w:hAnsi="Times New Roman"/>
+          <w:bCs/>
+          <w:szCs w:val="24"/>
+          <w:lang w:val="es-MX"/>
+        </w:rPr>
+      </w:pPr>
+      <w:r>
+        <w:rPr>
+          <w:rFonts w:ascii="Times New Roman" w:hAnsi="Times New Roman"/>
+          <w:bCs/>
+          <w:szCs w:val="24"/>
+          <w:lang w:val="es-MX"/>
+        </w:rPr>
+        <w:t>La oportunidad de formar parte de un equipo multidisciplinario y colaborar en proyectos innovadores ha sido fundamental para mi crecimiento. Mi compromiso con el aprendizaje continuo se ha visto respaldado por la participación en cursos, programas y capacitaciones, asegurando que mi conocimiento esté siempre actualizado y al servicio del equipo.</w:t>
+      </w:r>
+    </w:p>
+    <w:p>
+      <w:pPr>
+        <w:overflowPunct/>
+        <w:autoSpaceDE/>
+        <w:autoSpaceDN/>
+        <w:adjustRightInd/>
+        <w:textAlignment w:val="auto"/>
+        <w:rPr>
+          <w:rFonts w:ascii="Times New Roman" w:hAnsi="Times New Roman"/>
+          <w:bCs/>
+          <w:szCs w:val="24"/>
+          <w:lang w:val="es-MX"/>
+        </w:rPr>
+      </w:pPr>
+    </w:p>
+    <w:p>
+      <w:pPr>
+        <w:overflowPunct/>
+        <w:autoSpaceDE/>
+        <w:autoSpaceDN/>
+        <w:adjustRightInd/>
+        <w:textAlignment w:val="auto"/>
+        <w:rPr>
+          <w:rFonts w:ascii="Times New Roman" w:hAnsi="Times New Roman"/>
+          <w:bCs/>
+          <w:szCs w:val="24"/>
+          <w:lang w:val="es-MX"/>
+        </w:rPr>
+      </w:pPr>
+      <w:r>
+        <w:rPr>
+          <w:rFonts w:ascii="Times New Roman" w:hAnsi="Times New Roman"/>
+          <w:bCs/>
+          <w:szCs w:val="24"/>
+          <w:lang w:val="es-MX"/>
+        </w:rPr>
+        <w:t>Además, la meta de mejorar mis habilidades de comunicación técnica ha sido un proceso en constante evolución. La capacidad de transmitir ideas complejas de manera efectiva se ha vuelto esencial no solo para mi desarrollo personal, sino también para facilitar la comprensión y la colaboración efectiva en un entorno de trabajo multidisciplinario.</w:t>
+      </w:r>
+    </w:p>
+    <w:p>
+      <w:pPr>
+        <w:overflowPunct/>
+        <w:autoSpaceDE/>
+        <w:autoSpaceDN/>
+        <w:adjustRightInd/>
+        <w:textAlignment w:val="auto"/>
+        <w:rPr>
+          <w:rFonts w:ascii="Times New Roman" w:hAnsi="Times New Roman"/>
+          <w:bCs/>
+          <w:szCs w:val="24"/>
+          <w:lang w:val="es-MX"/>
+        </w:rPr>
+      </w:pPr>
+    </w:p>
+    <w:p>
+      <w:pPr>
+        <w:overflowPunct/>
+        <w:autoSpaceDE/>
+        <w:autoSpaceDN/>
+        <w:adjustRightInd/>
+        <w:textAlignment w:val="auto"/>
+        <w:rPr>
+          <w:rFonts w:ascii="Times New Roman" w:hAnsi="Times New Roman"/>
+          <w:bCs/>
+          <w:szCs w:val="24"/>
+          <w:lang w:val="es-MX"/>
+        </w:rPr>
+      </w:pPr>
+      <w:r>
+        <w:rPr>
+          <w:rFonts w:ascii="Times New Roman" w:hAnsi="Times New Roman"/>
+          <w:bCs/>
+          <w:szCs w:val="24"/>
+          <w:lang w:val="es-MX"/>
+        </w:rPr>
+        <w:t>En el camino, he cultivado un ambiente inclusivo y colaborativo, reconociendo la importancia de la diversidad de pensamiento en la resolución eficiente de problemas. Fomentar este entorno no solo ha enriquecido mis experiencias, sino que también ha contribuido al crecimiento y éxito colectivo del equipo.</w:t>
+      </w:r>
+    </w:p>
+    <w:p>
+      <w:pPr>
+        <w:overflowPunct/>
+        <w:autoSpaceDE/>
+        <w:autoSpaceDN/>
+        <w:adjustRightInd/>
+        <w:textAlignment w:val="auto"/>
+        <w:rPr>
+          <w:rFonts w:ascii="Times New Roman" w:hAnsi="Times New Roman"/>
+          <w:bCs/>
+          <w:szCs w:val="24"/>
+          <w:lang w:val="es-MX"/>
+        </w:rPr>
+      </w:pPr>
+    </w:p>
+    <w:p>
+      <w:pPr>
+        <w:overflowPunct/>
+        <w:autoSpaceDE/>
+        <w:autoSpaceDN/>
+        <w:adjustRightInd/>
+        <w:textAlignment w:val="auto"/>
+        <w:rPr>
+          <w:rFonts w:ascii="Times New Roman" w:hAnsi="Times New Roman"/>
+          <w:b/>
+          <w:bCs/>
+          <w:sz w:val="36"/>
+          <w:szCs w:val="36"/>
+          <w:lang w:val="es-MX" w:eastAsia="x-none"/>
+        </w:rPr>
+      </w:pPr>
+      <w:r>
+        <w:rPr>
+          <w:rFonts w:ascii="Times New Roman" w:hAnsi="Times New Roman"/>
+          <w:bCs/>
+          <w:szCs w:val="24"/>
+          <w:lang w:val="es-MX"/>
+        </w:rPr>
+        <w:t>Mirando hacia el futuro, estoy emocionado por seguir contribuyendo al mundo del desarrollo de software con una perspectiva renovada y habilidades mejoradas. Cada desafío superado y cada lección aprendida en Accenture ha dejado una marca indeleble en mi trayectoria, alimentando mi pasión por la programación y allanando el camino hacia un futuro profesional lleno de logros y contribuciones significativas.</w:t>
+      </w:r>
+      <w:r>
+        <w:rPr>
+          <w:rFonts w:ascii="Times New Roman" w:hAnsi="Times New Roman"/>
+          <w:bCs/>
+          <w:sz w:val="36"/>
+          <w:szCs w:val="36"/>
+          <w:lang w:val="es-MX"/>
+        </w:rPr>
+        <w:br w:type="page"/>
+      </w:r>
+    </w:p>
+    <w:p>
+      <w:pPr>
+        <w:pStyle w:val="Ttulo1"/>
+        <w:overflowPunct/>
+        <w:autoSpaceDE/>
+        <w:autoSpaceDN/>
+        <w:adjustRightInd/>
+        <w:ind w:left="0" w:right="0"/>
+        <w:jc w:val="center"/>
+        <w:textAlignment w:val="auto"/>
+        <w:rPr>
+          <w:rFonts w:ascii="Times New Roman" w:hAnsi="Times New Roman"/>
+          <w:bCs/>
+          <w:sz w:val="36"/>
+          <w:szCs w:val="36"/>
+          <w:lang w:val="es-MX"/>
+        </w:rPr>
+      </w:pPr>
+      <w:r>
+        <w:rPr>
+          <w:rFonts w:ascii="Times New Roman" w:hAnsi="Times New Roman"/>
+          <w:bCs/>
+          <w:sz w:val="36"/>
+          <w:szCs w:val="36"/>
+          <w:lang w:val="es-MX"/>
+        </w:rPr>
+        <w:lastRenderedPageBreak/>
+        <w:t>RECOMENDACIONES</w:t>
+      </w:r>
+    </w:p>
+    <w:p>
+      <w:pPr>
+        <w:jc w:val="both"/>
+        <w:rPr>
+          <w:lang w:val="es-MX"/>
+        </w:rPr>
+      </w:pPr>
+    </w:p>
+    <w:p>
+      <w:pPr>
+        <w:jc w:val="both"/>
+        <w:rPr>
+          <w:lang w:val="es-MX"/>
+        </w:rPr>
+      </w:pPr>
+    </w:p>
+    <w:p>
+      <w:pPr>
+        <w:jc w:val="both"/>
+        <w:rPr>
+          <w:lang w:val="es-MX"/>
+        </w:rPr>
+      </w:pPr>
+    </w:p>
+    <w:p>
+      <w:pPr>
+        <w:overflowPunct/>
+        <w:autoSpaceDE/>
+        <w:autoSpaceDN/>
+        <w:adjustRightInd/>
+        <w:textAlignment w:val="auto"/>
+        <w:rPr>
+          <w:rFonts w:ascii="Times New Roman" w:hAnsi="Times New Roman"/>
+          <w:b/>
+          <w:bCs/>
+          <w:sz w:val="36"/>
+          <w:szCs w:val="36"/>
+          <w:lang w:val="es-MX" w:eastAsia="x-none"/>
+        </w:rPr>
+      </w:pPr>
+      <w:r>
+        <w:rPr>
+          <w:rFonts w:ascii="Times New Roman" w:hAnsi="Times New Roman"/>
+          <w:bCs/>
+          <w:sz w:val="36"/>
+          <w:szCs w:val="36"/>
+          <w:lang w:val="es-MX"/>
+        </w:rPr>
+        <w:br w:type="page"/>
+      </w:r>
+    </w:p>
+    <w:p>
+      <w:pPr>
+        <w:pStyle w:val="Ttulo1"/>
+        <w:overflowPunct/>
+        <w:autoSpaceDE/>
+        <w:autoSpaceDN/>
+        <w:adjustRightInd/>
+        <w:ind w:left="0" w:right="0"/>
+        <w:jc w:val="center"/>
+        <w:textAlignment w:val="auto"/>
+        <w:rPr>
+          <w:rFonts w:ascii="Times New Roman" w:hAnsi="Times New Roman"/>
+          <w:bCs/>
+          <w:sz w:val="36"/>
+          <w:szCs w:val="36"/>
+          <w:lang w:val="es-MX"/>
+        </w:rPr>
+      </w:pPr>
+      <w:r>
+        <w:rPr>
+          <w:rFonts w:ascii="Times New Roman" w:hAnsi="Times New Roman"/>
+          <w:bCs/>
+          <w:sz w:val="36"/>
+          <w:szCs w:val="36"/>
+          <w:lang w:val="es-MX"/>
+        </w:rPr>
+        <w:lastRenderedPageBreak/>
         <w:t>BIBLIOGRAFÍA</w:t>
       </w:r>
     </w:p>
@@ -7335,7 +7973,7 @@
         </w:rPr>
         <w:lastRenderedPageBreak/>
         <w:drawing>
-          <wp:anchor distT="0" distB="0" distL="114300" distR="114300" simplePos="0" relativeHeight="251659776" behindDoc="1" locked="1" layoutInCell="1" allowOverlap="1" wp14:anchorId="256BE074" wp14:editId="21519C80">
+          <wp:anchor distT="0" distB="0" distL="114300" distR="114300" simplePos="0" relativeHeight="251659776" behindDoc="1" locked="1" layoutInCell="1" allowOverlap="1" wp14:anchorId="256BE074" wp14:editId="50F29E1A">
             <wp:simplePos x="0" y="0"/>
             <wp:positionH relativeFrom="column">
               <wp:posOffset>42545</wp:posOffset>
@@ -7981,7 +8619,7 @@
           <w:bCs w:val="0"/>
         </w:rPr>
         <w:sectPr>
-          <w:footerReference w:type="default" r:id="rId16"/>
+          <w:footerReference w:type="default" r:id="rId17"/>
           <w:pgSz w:w="12242" w:h="15842" w:code="1"/>
           <w:pgMar w:top="851" w:right="1418" w:bottom="902" w:left="1418" w:header="720" w:footer="1134" w:gutter="0"/>
           <w:pgBorders w:display="firstPage" w:offsetFrom="page">
@@ -8013,7 +8651,7 @@
         </w:rPr>
         <w:lastRenderedPageBreak/>
         <w:drawing>
-          <wp:anchor distT="0" distB="0" distL="114300" distR="114300" simplePos="0" relativeHeight="251660800" behindDoc="1" locked="1" layoutInCell="1" allowOverlap="1" wp14:anchorId="256BE077" wp14:editId="7E050304">
+          <wp:anchor distT="0" distB="0" distL="114300" distR="114300" simplePos="0" relativeHeight="251660800" behindDoc="1" locked="1" layoutInCell="1" allowOverlap="1" wp14:anchorId="256BE077" wp14:editId="47638BAF">
             <wp:simplePos x="0" y="0"/>
             <wp:positionH relativeFrom="column">
               <wp:posOffset>42545</wp:posOffset>
@@ -15626,7 +16264,7 @@
         </w:rPr>
         <w:lastRenderedPageBreak/>
         <w:drawing>
-          <wp:anchor distT="0" distB="0" distL="114300" distR="114300" simplePos="0" relativeHeight="251662848" behindDoc="1" locked="1" layoutInCell="1" allowOverlap="1" wp14:anchorId="256BE07A" wp14:editId="144389AA">
+          <wp:anchor distT="0" distB="0" distL="114300" distR="114300" simplePos="0" relativeHeight="251662848" behindDoc="1" locked="1" layoutInCell="1" allowOverlap="1" wp14:anchorId="256BE07A" wp14:editId="03C2131A">
             <wp:simplePos x="0" y="0"/>
             <wp:positionH relativeFrom="column">
               <wp:posOffset>42545</wp:posOffset>
@@ -23683,9 +24321,9 @@
       </w:pPr>
     </w:p>
     <w:sectPr>
-      <w:headerReference w:type="default" r:id="rId17"/>
-      <w:footerReference w:type="default" r:id="rId18"/>
-      <w:footerReference w:type="first" r:id="rId19"/>
+      <w:headerReference w:type="default" r:id="rId18"/>
+      <w:footerReference w:type="default" r:id="rId19"/>
+      <w:footerReference w:type="first" r:id="rId20"/>
       <w:pgSz w:w="12242" w:h="15842" w:code="1"/>
       <w:pgMar w:top="851" w:right="1418" w:bottom="567" w:left="1418" w:header="720" w:footer="1134" w:gutter="0"/>
       <w:pgNumType w:start="2"/>
@@ -27060,7 +27698,7 @@
   <w:style w:type="paragraph" w:default="1" w:styleId="Normal">
     <w:name w:val="Normal"/>
     <w:qFormat/>
-    <w:rsid w:val="001E64CB"/>
+    <w:rsid w:val="0033548A"/>
     <w:pPr>
       <w:overflowPunct w:val="0"/>
       <w:autoSpaceDE w:val="0"/>
@@ -29686,6 +30324,15 @@
 </file>
 
 <file path=customXml/item1.xml><?xml version="1.0" encoding="utf-8"?>
+<?mso-contentType ?>
+<FormTemplates xmlns="http://schemas.microsoft.com/sharepoint/v3/contenttype/forms">
+  <Display>DocumentLibraryForm</Display>
+  <Edit>DocumentLibraryForm</Edit>
+  <New>DocumentLibraryForm</New>
+</FormTemplates>
+</file>
+
+<file path=customXml/item2.xml><?xml version="1.0" encoding="utf-8"?>
 <ct:contentTypeSchema xmlns:ct="http://schemas.microsoft.com/office/2006/metadata/contentType" xmlns:ma="http://schemas.microsoft.com/office/2006/metadata/properties/metaAttributes" ct:_="" ma:_="" ma:contentTypeName="Documento" ma:contentTypeID="0x0101006F73D4551535A248AFB1C6B0D7579C54" ma:contentTypeVersion="8" ma:contentTypeDescription="Crear nuevo documento." ma:contentTypeScope="" ma:versionID="fb5291177d9b691fae7920d7282750d6">
   <xsd:schema xmlns:xsd="http://www.w3.org/2001/XMLSchema" xmlns:xs="http://www.w3.org/2001/XMLSchema" xmlns:p="http://schemas.microsoft.com/office/2006/metadata/properties" xmlns:ns2="2b8929bd-5e05-4c04-9b95-9a3fdaa6cd8d" targetNamespace="http://schemas.microsoft.com/office/2006/metadata/properties" ma:root="true" ma:fieldsID="adfd483c2cc5cb5c196b8939f3fd5ce7" ns2:_="">
     <xsd:import namespace="2b8929bd-5e05-4c04-9b95-9a3fdaa6cd8d"/>
@@ -29855,26 +30502,25 @@
 </ct:contentTypeSchema>
 </file>
 
-<file path=customXml/item2.xml><?xml version="1.0" encoding="utf-8"?>
-<?mso-contentType ?>
-<FormTemplates xmlns="http://schemas.microsoft.com/sharepoint/v3/contenttype/forms">
-  <Display>DocumentLibraryForm</Display>
-  <Edit>DocumentLibraryForm</Edit>
-  <New>DocumentLibraryForm</New>
-</FormTemplates>
-</file>
-
 <file path=customXml/item3.xml><?xml version="1.0" encoding="utf-8"?>
-<b:Sources xmlns:b="http://schemas.openxmlformats.org/officeDocument/2006/bibliography" xmlns="http://schemas.openxmlformats.org/officeDocument/2006/bibliography" SelectedStyle="\APASixthEditionOfficeOnline.xsl" StyleName="APA" Version="6"/>
-</file>
-
-<file path=customXml/item4.xml><?xml version="1.0" encoding="utf-8"?>
 <p:properties xmlns:p="http://schemas.microsoft.com/office/2006/metadata/properties" xmlns:xsi="http://www.w3.org/2001/XMLSchema-instance" xmlns:pc="http://schemas.microsoft.com/office/infopath/2007/PartnerControls">
   <documentManagement/>
 </p:properties>
 </file>
 
+<file path=customXml/item4.xml><?xml version="1.0" encoding="utf-8"?>
+<b:Sources xmlns:b="http://schemas.openxmlformats.org/officeDocument/2006/bibliography" xmlns="http://schemas.openxmlformats.org/officeDocument/2006/bibliography" SelectedStyle="\APASixthEditionOfficeOnline.xsl" StyleName="APA" Version="6"/>
+</file>
+
 <file path=customXml/itemProps1.xml><?xml version="1.0" encoding="utf-8"?>
+<ds:datastoreItem xmlns:ds="http://schemas.openxmlformats.org/officeDocument/2006/customXml" ds:itemID="{81627EF7-4246-453B-98B3-6D3F3135B41A}">
+  <ds:schemaRefs>
+    <ds:schemaRef ds:uri="http://schemas.microsoft.com/sharepoint/v3/contenttype/forms"/>
+  </ds:schemaRefs>
+</ds:datastoreItem>
+</file>
+
+<file path=customXml/itemProps2.xml><?xml version="1.0" encoding="utf-8"?>
 <ds:datastoreItem xmlns:ds="http://schemas.openxmlformats.org/officeDocument/2006/customXml" ds:itemID="{A3B95AAE-9B13-46DC-BBDD-44319B2241C6}">
   <ds:schemaRefs>
     <ds:schemaRef ds:uri="http://schemas.microsoft.com/office/2006/metadata/contentType"/>
@@ -29892,27 +30538,19 @@
 </ds:datastoreItem>
 </file>
 
-<file path=customXml/itemProps2.xml><?xml version="1.0" encoding="utf-8"?>
-<ds:datastoreItem xmlns:ds="http://schemas.openxmlformats.org/officeDocument/2006/customXml" ds:itemID="{81627EF7-4246-453B-98B3-6D3F3135B41A}">
-  <ds:schemaRefs>
-    <ds:schemaRef ds:uri="http://schemas.microsoft.com/sharepoint/v3/contenttype/forms"/>
-  </ds:schemaRefs>
-</ds:datastoreItem>
-</file>
-
 <file path=customXml/itemProps3.xml><?xml version="1.0" encoding="utf-8"?>
-<ds:datastoreItem xmlns:ds="http://schemas.openxmlformats.org/officeDocument/2006/customXml" ds:itemID="{C018A447-0880-4C6C-B3EC-4619D709F71C}">
-  <ds:schemaRefs>
-    <ds:schemaRef ds:uri="http://schemas.openxmlformats.org/officeDocument/2006/bibliography"/>
-  </ds:schemaRefs>
-</ds:datastoreItem>
-</file>
-
-<file path=customXml/itemProps4.xml><?xml version="1.0" encoding="utf-8"?>
 <ds:datastoreItem xmlns:ds="http://schemas.openxmlformats.org/officeDocument/2006/customXml" ds:itemID="{AE1CB6BD-4C75-40C4-80DA-42B399D085A9}">
   <ds:schemaRefs>
     <ds:schemaRef ds:uri="http://schemas.microsoft.com/office/2006/metadata/properties"/>
     <ds:schemaRef ds:uri="http://schemas.microsoft.com/office/infopath/2007/PartnerControls"/>
   </ds:schemaRefs>
 </ds:datastoreItem>
+</file>
+
+<file path=customXml/itemProps4.xml><?xml version="1.0" encoding="utf-8"?>
+<ds:datastoreItem xmlns:ds="http://schemas.openxmlformats.org/officeDocument/2006/customXml" ds:itemID="{C018A447-0880-4C6C-B3EC-4619D709F71C}">
+  <ds:schemaRefs>
+    <ds:schemaRef ds:uri="http://schemas.openxmlformats.org/officeDocument/2006/bibliography"/>
+  </ds:schemaRefs>
+</ds:datastoreItem>
 </file>
</xml_diff>

<commit_message>
Semana 11 al 15 diciembre
</commit_message>
<xml_diff>
--- a/Portafolio.docx
+++ b/Portafolio.docx
@@ -34,7 +34,7 @@
           <w:lang w:val="es-CR" w:eastAsia="es-CR"/>
         </w:rPr>
         <w:drawing>
-          <wp:anchor distT="0" distB="0" distL="114300" distR="114300" simplePos="0" relativeHeight="251657728" behindDoc="0" locked="1" layoutInCell="1" allowOverlap="1" wp14:anchorId="256BE070" wp14:editId="06A82A02">
+          <wp:anchor distT="0" distB="0" distL="114300" distR="114300" simplePos="0" relativeHeight="251657728" behindDoc="0" locked="1" layoutInCell="1" allowOverlap="1" wp14:anchorId="256BE070" wp14:editId="46D40539">
             <wp:simplePos x="0" y="0"/>
             <wp:positionH relativeFrom="column">
               <wp:posOffset>114300</wp:posOffset>
@@ -2405,6 +2405,15 @@
           <w:lang w:val="es-MX"/>
         </w:rPr>
       </w:pPr>
+    </w:p>
+    <w:p>
+      <w:pPr>
+        <w:jc w:val="both"/>
+        <w:rPr>
+          <w:rFonts w:ascii="Times New Roman" w:hAnsi="Times New Roman"/>
+          <w:lang w:val="es-MX"/>
+        </w:rPr>
+      </w:pPr>
       <w:r>
         <w:rPr>
           <w:rFonts w:ascii="Times New Roman" w:hAnsi="Times New Roman"/>
@@ -2471,6 +2480,15 @@
           <w:lang w:val="es-MX"/>
         </w:rPr>
       </w:pPr>
+    </w:p>
+    <w:p>
+      <w:pPr>
+        <w:jc w:val="both"/>
+        <w:rPr>
+          <w:rFonts w:ascii="Times New Roman" w:hAnsi="Times New Roman"/>
+          <w:lang w:val="es-MX"/>
+        </w:rPr>
+      </w:pPr>
       <w:r>
         <w:rPr>
           <w:rFonts w:ascii="Times New Roman" w:hAnsi="Times New Roman"/>
@@ -2537,6 +2555,15 @@
           <w:lang w:val="es-MX"/>
         </w:rPr>
       </w:pPr>
+    </w:p>
+    <w:p>
+      <w:pPr>
+        <w:jc w:val="both"/>
+        <w:rPr>
+          <w:rFonts w:ascii="Times New Roman" w:hAnsi="Times New Roman"/>
+          <w:lang w:val="es-MX"/>
+        </w:rPr>
+      </w:pPr>
       <w:r>
         <w:rPr>
           <w:rFonts w:ascii="Times New Roman" w:hAnsi="Times New Roman"/>
@@ -2594,6 +2621,15 @@
         </w:rPr>
         <w:t>Meta: Fomentar un ambiente de trabajo inclusivo y colaborativo, promoviendo la diversidad de pensamiento.</w:t>
       </w:r>
+    </w:p>
+    <w:p>
+      <w:pPr>
+        <w:jc w:val="both"/>
+        <w:rPr>
+          <w:rFonts w:ascii="Times New Roman" w:hAnsi="Times New Roman"/>
+          <w:lang w:val="es-MX"/>
+        </w:rPr>
+      </w:pPr>
     </w:p>
     <w:p>
       <w:pPr>
@@ -2819,14 +2855,35 @@
           <w:rFonts w:ascii="Times New Roman" w:hAnsi="Times New Roman"/>
           <w:lang w:val="es-MX"/>
         </w:rPr>
-        <w:t>se decide seguir con el curso de react que e estado llevando</w:t>
-      </w:r>
-      <w:r>
-        <w:rPr>
-          <w:rFonts w:ascii="Times New Roman" w:hAnsi="Times New Roman"/>
-          <w:lang w:val="es-MX"/>
-        </w:rPr>
-        <w:t xml:space="preserve"> por mi cuenta .</w:t>
+        <w:t xml:space="preserve">se decide seguir con el curso de react que </w:t>
+      </w:r>
+      <w:r>
+        <w:rPr>
+          <w:rFonts w:ascii="Times New Roman" w:hAnsi="Times New Roman"/>
+          <w:lang w:val="es-MX"/>
+        </w:rPr>
+        <w:t>he</w:t>
+      </w:r>
+      <w:r>
+        <w:rPr>
+          <w:rFonts w:ascii="Times New Roman" w:hAnsi="Times New Roman"/>
+          <w:lang w:val="es-MX"/>
+        </w:rPr>
+        <w:t xml:space="preserve"> estado llevando</w:t>
+      </w:r>
+      <w:r>
+        <w:rPr>
+          <w:rFonts w:ascii="Times New Roman" w:hAnsi="Times New Roman"/>
+          <w:lang w:val="es-MX"/>
+        </w:rPr>
+        <w:t xml:space="preserve"> por mi </w:t>
+      </w:r>
+      <w:r>
+        <w:rPr>
+          <w:rFonts w:ascii="Times New Roman" w:hAnsi="Times New Roman"/>
+          <w:lang w:val="es-MX"/>
+        </w:rPr>
+        <w:t>cuenta.</w:t>
       </w:r>
     </w:p>
     <w:p>
@@ -5344,87 +5401,69 @@
       <w:r>
         <w:rPr>
           <w:rFonts w:ascii="Times New Roman" w:hAnsi="Times New Roman"/>
-          <w:lang w:val="es-MX"/>
-        </w:rPr>
-        <w:t>El lunes se realizaron practicas de test con framework de la empresa</w:t>
-      </w:r>
-    </w:p>
-    <w:p>
-      <w:pPr>
-        <w:rPr>
-          <w:rFonts w:ascii="Times New Roman" w:hAnsi="Times New Roman"/>
-          <w:lang w:val="es-MX"/>
-        </w:rPr>
-      </w:pPr>
-      <w:r>
-        <w:rPr>
-          <w:rFonts w:ascii="Times New Roman" w:hAnsi="Times New Roman"/>
-          <w:lang w:val="es-MX"/>
-        </w:rPr>
-        <w:t>El martes se realizaron practicas de test con framework de la empresa</w:t>
-      </w:r>
-    </w:p>
-    <w:p>
-      <w:pPr>
-        <w:rPr>
-          <w:rFonts w:ascii="Times New Roman" w:hAnsi="Times New Roman"/>
-          <w:lang w:val="es-MX"/>
-        </w:rPr>
-      </w:pPr>
-      <w:r>
-        <w:rPr>
-          <w:rFonts w:ascii="Times New Roman" w:hAnsi="Times New Roman"/>
-        </w:rPr>
-        <w:t xml:space="preserve">El miércoles </w:t>
-      </w:r>
-      <w:r>
-        <w:rPr>
-          <w:rFonts w:ascii="Times New Roman" w:hAnsi="Times New Roman"/>
-          <w:lang w:val="es-MX"/>
-        </w:rPr>
-        <w:t>se realizaron practicas de test con framework de la empresa</w:t>
-      </w:r>
-    </w:p>
-    <w:p>
-      <w:pPr>
-        <w:rPr>
-          <w:rFonts w:ascii="Times New Roman" w:hAnsi="Times New Roman"/>
-          <w:lang w:val="es-MX"/>
-        </w:rPr>
-      </w:pPr>
-      <w:r>
-        <w:rPr>
-          <w:rFonts w:ascii="Times New Roman" w:hAnsi="Times New Roman"/>
-        </w:rPr>
-        <w:t xml:space="preserve">El jueves </w:t>
-      </w:r>
-      <w:r>
-        <w:rPr>
-          <w:rFonts w:ascii="Times New Roman" w:hAnsi="Times New Roman"/>
-          <w:lang w:val="es-MX"/>
-        </w:rPr>
-        <w:t>se realizaron practicas de test con framework de la empresa</w:t>
-      </w:r>
-    </w:p>
-    <w:p>
-      <w:pPr>
-        <w:rPr>
-          <w:rFonts w:ascii="Times New Roman" w:hAnsi="Times New Roman"/>
-          <w:lang w:val="es-MX"/>
-        </w:rPr>
-      </w:pPr>
-      <w:r>
-        <w:rPr>
-          <w:rFonts w:ascii="Times New Roman" w:hAnsi="Times New Roman"/>
-        </w:rPr>
-        <w:t xml:space="preserve">El viernes </w:t>
-      </w:r>
-      <w:r>
-        <w:rPr>
-          <w:rFonts w:ascii="Times New Roman" w:hAnsi="Times New Roman"/>
-          <w:lang w:val="es-MX"/>
-        </w:rPr>
-        <w:t xml:space="preserve">se realizaron practicas de test con framework de la empresa y se asistió a capacitación </w:t>
+        </w:rPr>
+        <w:t>E</w:t>
+      </w:r>
+      <w:r>
+        <w:rPr>
+          <w:rFonts w:ascii="Times New Roman" w:hAnsi="Times New Roman"/>
+        </w:rPr>
+        <w:t>sta semana</w:t>
+      </w:r>
+      <w:r>
+        <w:rPr>
+          <w:rFonts w:ascii="Times New Roman" w:hAnsi="Times New Roman"/>
+        </w:rPr>
+        <w:t xml:space="preserve"> </w:t>
+      </w:r>
+      <w:r>
+        <w:rPr>
+          <w:rFonts w:ascii="Times New Roman" w:hAnsi="Times New Roman"/>
+          <w:lang w:val="es-MX"/>
+        </w:rPr>
+        <w:t xml:space="preserve">se realizaron </w:t>
+      </w:r>
+      <w:r>
+        <w:rPr>
+          <w:rFonts w:ascii="Times New Roman" w:hAnsi="Times New Roman"/>
+          <w:lang w:val="es-MX"/>
+        </w:rPr>
+        <w:t>prácticas</w:t>
+      </w:r>
+      <w:r>
+        <w:rPr>
+          <w:rFonts w:ascii="Times New Roman" w:hAnsi="Times New Roman"/>
+          <w:lang w:val="es-MX"/>
+        </w:rPr>
+        <w:t xml:space="preserve"> de test con</w:t>
+      </w:r>
+      <w:r>
+        <w:rPr>
+          <w:rFonts w:ascii="Times New Roman" w:hAnsi="Times New Roman"/>
+          <w:lang w:val="es-MX"/>
+        </w:rPr>
+        <w:t xml:space="preserve"> un</w:t>
+      </w:r>
+      <w:r>
+        <w:rPr>
+          <w:rFonts w:ascii="Times New Roman" w:hAnsi="Times New Roman"/>
+          <w:lang w:val="es-MX"/>
+        </w:rPr>
+        <w:t xml:space="preserve"> framework de la empresa y se asistió a capacitació</w:t>
+      </w:r>
+      <w:r>
+        <w:rPr>
+          <w:rFonts w:ascii="Times New Roman" w:hAnsi="Times New Roman"/>
+          <w:lang w:val="es-MX"/>
+        </w:rPr>
+        <w:t>nes</w:t>
+      </w:r>
+      <w:r>
+        <w:rPr>
+          <w:rFonts w:ascii="Times New Roman" w:hAnsi="Times New Roman"/>
+          <w:lang w:val="es-MX"/>
+        </w:rPr>
+        <w:t xml:space="preserve"> </w:t>
       </w:r>
     </w:p>
     <w:p>
@@ -6150,7 +6189,17 @@
           <w:lang w:val="es-MX"/>
         </w:rPr>
       </w:pPr>
-      <w:r>
+    </w:p>
+    <w:p>
+      <w:pPr>
+        <w:pStyle w:val="Ttulo1"/>
+        <w:overflowPunct/>
+        <w:autoSpaceDE/>
+        <w:autoSpaceDN/>
+        <w:adjustRightInd/>
+        <w:ind w:left="0" w:right="0"/>
+        <w:jc w:val="center"/>
+        <w:textAlignment w:val="auto"/>
         <w:rPr>
           <w:rFonts w:ascii="Times New Roman" w:hAnsi="Times New Roman"/>
           <w:bCs/>
@@ -6158,7 +6207,15 @@
           <w:szCs w:val="36"/>
           <w:lang w:val="es-MX"/>
         </w:rPr>
-        <w:lastRenderedPageBreak/>
+      </w:pPr>
+      <w:r>
+        <w:rPr>
+          <w:rFonts w:ascii="Times New Roman" w:hAnsi="Times New Roman"/>
+          <w:bCs/>
+          <w:sz w:val="36"/>
+          <w:szCs w:val="36"/>
+          <w:lang w:val="es-MX"/>
+        </w:rPr>
         <w:t>ANÁLISIS SEMANAL DE MIS LABORES</w:t>
       </w:r>
     </w:p>
@@ -6202,14 +6259,7 @@
           <w:rFonts w:ascii="Times New Roman" w:hAnsi="Times New Roman"/>
           <w:lang w:val="es-MX"/>
         </w:rPr>
-        <w:t>2</w:t>
-      </w:r>
-      <w:r>
-        <w:rPr>
-          <w:rFonts w:ascii="Times New Roman" w:hAnsi="Times New Roman"/>
-          <w:lang w:val="es-MX"/>
-        </w:rPr>
-        <w:t>7</w:t>
+        <w:t>27</w:t>
       </w:r>
       <w:r>
         <w:rPr>
@@ -6266,71 +6316,42 @@
           <w:rFonts w:ascii="Times New Roman" w:hAnsi="Times New Roman"/>
           <w:lang w:val="es-MX"/>
         </w:rPr>
-        <w:t xml:space="preserve">El lunes se </w:t>
-      </w:r>
-      <w:r>
-        <w:rPr>
-          <w:rFonts w:ascii="Times New Roman" w:hAnsi="Times New Roman"/>
-          <w:lang w:val="es-MX"/>
-        </w:rPr>
-        <w:t xml:space="preserve">trabajó revisando test y corrigendo posibles fallas. </w:t>
-      </w:r>
-    </w:p>
-    <w:p>
-      <w:pPr>
-        <w:rPr>
-          <w:rFonts w:ascii="Times New Roman" w:hAnsi="Times New Roman"/>
-          <w:lang w:val="es-MX"/>
-        </w:rPr>
-      </w:pPr>
-      <w:r>
-        <w:rPr>
-          <w:rFonts w:ascii="Times New Roman" w:hAnsi="Times New Roman"/>
-          <w:lang w:val="es-MX"/>
-        </w:rPr>
-        <w:t>El martes se trabajó revisando test y corrigendo posibles fallas.</w:t>
-      </w:r>
-    </w:p>
-    <w:p>
-      <w:pPr>
-        <w:rPr>
-          <w:rFonts w:ascii="Times New Roman" w:hAnsi="Times New Roman"/>
-          <w:lang w:val="es-MX"/>
-        </w:rPr>
-      </w:pPr>
-      <w:r>
-        <w:rPr>
-          <w:rFonts w:ascii="Times New Roman" w:hAnsi="Times New Roman"/>
-        </w:rPr>
-        <w:t xml:space="preserve">El miércoles </w:t>
-      </w:r>
-      <w:r>
-        <w:rPr>
-          <w:rFonts w:ascii="Times New Roman" w:hAnsi="Times New Roman"/>
-          <w:lang w:val="es-MX"/>
-        </w:rPr>
-        <w:t>se trabajó revisando test y corrigendo posibles fallas.</w:t>
-      </w:r>
-    </w:p>
-    <w:p>
-      <w:pPr>
-        <w:rPr>
-          <w:rFonts w:ascii="Times New Roman" w:hAnsi="Times New Roman"/>
-          <w:lang w:val="es-MX"/>
-        </w:rPr>
-      </w:pPr>
-      <w:r>
-        <w:rPr>
-          <w:rFonts w:ascii="Times New Roman" w:hAnsi="Times New Roman"/>
-        </w:rPr>
-        <w:t xml:space="preserve">El jueves </w:t>
-      </w:r>
-      <w:r>
-        <w:rPr>
-          <w:rFonts w:ascii="Times New Roman" w:hAnsi="Times New Roman"/>
-          <w:lang w:val="es-MX"/>
-        </w:rPr>
-        <w:t>se trabajó revisando test y corrigendo posibles fallas.</w:t>
+        <w:t>E</w:t>
+      </w:r>
+      <w:r>
+        <w:rPr>
+          <w:rFonts w:ascii="Times New Roman" w:hAnsi="Times New Roman"/>
+          <w:lang w:val="es-MX"/>
+        </w:rPr>
+        <w:t>sta semana</w:t>
+      </w:r>
+      <w:r>
+        <w:rPr>
+          <w:rFonts w:ascii="Times New Roman" w:hAnsi="Times New Roman"/>
+          <w:lang w:val="es-MX"/>
+        </w:rPr>
+        <w:t xml:space="preserve"> se trabajó revisando test y corrigendo posibles fallas</w:t>
+      </w:r>
+      <w:r>
+        <w:rPr>
+          <w:rFonts w:ascii="Times New Roman" w:hAnsi="Times New Roman"/>
+          <w:lang w:val="es-MX"/>
+        </w:rPr>
+        <w:t xml:space="preserve"> de </w:t>
+      </w:r>
+      <w:r>
+        <w:rPr>
+          <w:rFonts w:ascii="Times New Roman" w:hAnsi="Times New Roman"/>
+          <w:lang w:val="es-MX"/>
+        </w:rPr>
+        <w:t>estos</w:t>
+      </w:r>
+      <w:r>
+        <w:rPr>
+          <w:rFonts w:ascii="Times New Roman" w:hAnsi="Times New Roman"/>
+          <w:lang w:val="es-MX"/>
+        </w:rPr>
+        <w:t xml:space="preserve">. </w:t>
       </w:r>
     </w:p>
     <w:p>
@@ -6791,7 +6812,7 @@
           <w:lang w:val="es-MX" w:eastAsia="x-none"/>
         </w:rPr>
         <w:drawing>
-          <wp:inline distT="0" distB="0" distL="0" distR="0" wp14:anchorId="10486507" wp14:editId="737B07EB">
+          <wp:inline distT="0" distB="0" distL="0" distR="0" wp14:anchorId="10486507" wp14:editId="60736AC6">
             <wp:extent cx="4057650" cy="3562350"/>
             <wp:effectExtent l="0" t="0" r="0" b="0"/>
             <wp:docPr id="465494958" name="Imagen 3" descr="Tabla&#10;&#10;Descripción generada automáticamente"/>
@@ -6842,6 +6863,38 @@
     </w:p>
     <w:p>
       <w:pPr>
+        <w:overflowPunct/>
+        <w:autoSpaceDE/>
+        <w:autoSpaceDN/>
+        <w:adjustRightInd/>
+        <w:textAlignment w:val="auto"/>
+        <w:rPr>
+          <w:rFonts w:ascii="Times New Roman" w:hAnsi="Times New Roman"/>
+          <w:b/>
+          <w:bCs/>
+          <w:szCs w:val="24"/>
+          <w:lang w:val="es-MX" w:eastAsia="x-none"/>
+        </w:rPr>
+      </w:pPr>
+    </w:p>
+    <w:p>
+      <w:pPr>
+        <w:overflowPunct/>
+        <w:autoSpaceDE/>
+        <w:autoSpaceDN/>
+        <w:adjustRightInd/>
+        <w:textAlignment w:val="auto"/>
+        <w:rPr>
+          <w:rFonts w:ascii="Times New Roman" w:hAnsi="Times New Roman"/>
+          <w:b/>
+          <w:bCs/>
+          <w:szCs w:val="24"/>
+          <w:lang w:val="es-MX" w:eastAsia="x-none"/>
+        </w:rPr>
+      </w:pPr>
+    </w:p>
+    <w:p>
+      <w:pPr>
         <w:pStyle w:val="Ttulo1"/>
         <w:overflowPunct/>
         <w:autoSpaceDE/>
@@ -6858,388 +6911,6 @@
           <w:lang w:val="es-MX"/>
         </w:rPr>
       </w:pPr>
-      <w:r>
-        <w:rPr>
-          <w:rFonts w:ascii="Times New Roman" w:hAnsi="Times New Roman"/>
-          <w:bCs/>
-          <w:sz w:val="36"/>
-          <w:szCs w:val="36"/>
-          <w:lang w:val="es-MX"/>
-        </w:rPr>
-        <w:lastRenderedPageBreak/>
-        <w:t>DESCRIPCIÓN DE EQUIPOS Y HERRAMIENTAS EMPLEADOS</w:t>
-      </w:r>
-    </w:p>
-    <w:p>
-      <w:pPr>
-        <w:rPr>
-          <w:rFonts w:ascii="Times New Roman" w:hAnsi="Times New Roman"/>
-          <w:b/>
-          <w:bCs/>
-          <w:lang w:val="es-MX"/>
-        </w:rPr>
-      </w:pPr>
-    </w:p>
-    <w:p>
-      <w:pPr>
-        <w:pStyle w:val="Textoindependiente"/>
-        <w:rPr>
-          <w:rFonts w:ascii="Times New Roman" w:hAnsi="Times New Roman"/>
-          <w:b/>
-          <w:bCs w:val="0"/>
-          <w:lang w:val="es-MX"/>
-        </w:rPr>
-      </w:pPr>
-    </w:p>
-    <w:p>
-      <w:pPr>
-        <w:outlineLvl w:val="0"/>
-        <w:rPr>
-          <w:rFonts w:ascii="Times New Roman" w:hAnsi="Times New Roman"/>
-          <w:b/>
-          <w:bCs/>
-          <w:lang w:val="es-MX"/>
-        </w:rPr>
-      </w:pPr>
-      <w:r>
-        <w:rPr>
-          <w:rFonts w:ascii="Times New Roman" w:hAnsi="Times New Roman"/>
-          <w:b/>
-          <w:bCs/>
-          <w:lang w:val="es-MX"/>
-        </w:rPr>
-        <w:t>Equipo utilizado durante la práctica:</w:t>
-      </w:r>
-    </w:p>
-    <w:p>
-      <w:pPr>
-        <w:rPr>
-          <w:rFonts w:ascii="Times New Roman" w:hAnsi="Times New Roman"/>
-          <w:lang w:val="es-MX"/>
-        </w:rPr>
-      </w:pPr>
-      <w:r>
-        <w:rPr>
-          <w:rFonts w:ascii="Times New Roman" w:hAnsi="Times New Roman"/>
-          <w:lang w:val="es-MX"/>
-        </w:rPr>
-        <w:t>Laptop</w:t>
-      </w:r>
-      <w:r>
-        <w:rPr>
-          <w:rFonts w:ascii="Times New Roman" w:hAnsi="Times New Roman"/>
-          <w:lang w:val="es-MX"/>
-        </w:rPr>
-        <w:t xml:space="preserve"> Táctil</w:t>
-      </w:r>
-      <w:r>
-        <w:rPr>
-          <w:rFonts w:ascii="Times New Roman" w:hAnsi="Times New Roman"/>
-          <w:lang w:val="es-MX"/>
-        </w:rPr>
-        <w:t xml:space="preserve"> Dell</w:t>
-      </w:r>
-      <w:r>
-        <w:rPr>
-          <w:rFonts w:ascii="Times New Roman" w:hAnsi="Times New Roman"/>
-          <w:lang w:val="es-MX"/>
-        </w:rPr>
-        <w:t xml:space="preserve"> </w:t>
-      </w:r>
-    </w:p>
-    <w:p>
-      <w:pPr>
-        <w:rPr>
-          <w:rFonts w:ascii="Times New Roman" w:hAnsi="Times New Roman"/>
-          <w:lang w:val="es-MX"/>
-        </w:rPr>
-      </w:pPr>
-      <w:r>
-        <w:rPr>
-          <w:rFonts w:ascii="Times New Roman" w:hAnsi="Times New Roman"/>
-          <w:lang w:val="es-MX"/>
-        </w:rPr>
-        <w:t xml:space="preserve">Sistema Operativo: Win11 Enterprise </w:t>
-      </w:r>
-    </w:p>
-    <w:p>
-      <w:pPr>
-        <w:rPr>
-          <w:rFonts w:ascii="Times New Roman" w:hAnsi="Times New Roman"/>
-          <w:lang w:val="es-MX"/>
-        </w:rPr>
-      </w:pPr>
-      <w:r>
-        <w:rPr>
-          <w:rFonts w:ascii="Times New Roman" w:hAnsi="Times New Roman"/>
-          <w:lang w:val="es-MX"/>
-        </w:rPr>
-        <w:t>Procesador: i7 11Gen x64</w:t>
-      </w:r>
-    </w:p>
-    <w:p>
-      <w:pPr>
-        <w:rPr>
-          <w:rFonts w:ascii="Times New Roman" w:hAnsi="Times New Roman"/>
-          <w:lang w:val="es-MX"/>
-        </w:rPr>
-      </w:pPr>
-      <w:r>
-        <w:rPr>
-          <w:rFonts w:ascii="Times New Roman" w:hAnsi="Times New Roman"/>
-          <w:lang w:val="es-MX"/>
-        </w:rPr>
-        <w:t>Ram: 32GB</w:t>
-      </w:r>
-    </w:p>
-    <w:p>
-      <w:pPr>
-        <w:rPr>
-          <w:rFonts w:ascii="Times New Roman" w:hAnsi="Times New Roman"/>
-          <w:lang w:val="es-MX"/>
-        </w:rPr>
-      </w:pPr>
-      <w:r>
-        <w:rPr>
-          <w:rFonts w:ascii="Times New Roman" w:hAnsi="Times New Roman"/>
-          <w:lang w:val="es-MX"/>
-        </w:rPr>
-        <w:t>Almacenamiento: 240GB SSD</w:t>
-      </w:r>
-    </w:p>
-    <w:p>
-      <w:pPr>
-        <w:rPr>
-          <w:rFonts w:ascii="Times New Roman" w:hAnsi="Times New Roman"/>
-          <w:lang w:val="es-MX"/>
-        </w:rPr>
-      </w:pPr>
-      <w:r>
-        <w:rPr>
-          <w:rFonts w:ascii="Times New Roman" w:hAnsi="Times New Roman"/>
-          <w:lang w:val="es-MX"/>
-        </w:rPr>
-        <w:t xml:space="preserve"> </w:t>
-      </w:r>
-    </w:p>
-    <w:p>
-      <w:pPr>
-        <w:rPr>
-          <w:rFonts w:ascii="Times New Roman" w:hAnsi="Times New Roman"/>
-          <w:b/>
-          <w:bCs/>
-          <w:lang w:val="es-MX"/>
-        </w:rPr>
-      </w:pPr>
-    </w:p>
-    <w:p>
-      <w:pPr>
-        <w:spacing w:line="360" w:lineRule="auto"/>
-        <w:rPr>
-          <w:rFonts w:ascii="Times New Roman" w:hAnsi="Times New Roman"/>
-          <w:lang w:val="es-MX"/>
-        </w:rPr>
-      </w:pPr>
-      <w:r>
-        <w:rPr>
-          <w:rFonts w:ascii="Times New Roman" w:hAnsi="Times New Roman"/>
-          <w:b/>
-          <w:bCs/>
-          <w:lang w:val="es-MX"/>
-        </w:rPr>
-        <w:t>Herramientas utilizadas (Software):</w:t>
-      </w:r>
-      <w:r>
-        <w:rPr>
-          <w:rFonts w:ascii="Times New Roman" w:hAnsi="Times New Roman"/>
-          <w:lang w:val="es-MX"/>
-        </w:rPr>
-        <w:t xml:space="preserve"> </w:t>
-      </w:r>
-    </w:p>
-    <w:p>
-      <w:pPr>
-        <w:spacing w:line="360" w:lineRule="auto"/>
-        <w:rPr>
-          <w:rFonts w:ascii="Times New Roman" w:hAnsi="Times New Roman"/>
-          <w:lang w:val="es-MX"/>
-        </w:rPr>
-      </w:pPr>
-      <w:r>
-        <w:rPr>
-          <w:rFonts w:ascii="Times New Roman" w:hAnsi="Times New Roman"/>
-          <w:lang w:val="es-MX"/>
-        </w:rPr>
-        <w:t>JDK 11, IntelliJ IDEA,</w:t>
-      </w:r>
-      <w:r>
-        <w:rPr>
-          <w:rFonts w:ascii="Times New Roman" w:hAnsi="Times New Roman"/>
-          <w:lang w:val="es-MX"/>
-        </w:rPr>
-        <w:t>Test ng,</w:t>
-      </w:r>
-      <w:r>
-        <w:rPr>
-          <w:rFonts w:ascii="Times New Roman" w:hAnsi="Times New Roman"/>
-          <w:lang w:val="es-MX"/>
-        </w:rPr>
-        <w:t xml:space="preserve"> Selenium, Selenide</w:t>
-      </w:r>
-    </w:p>
-    <w:p>
-      <w:pPr>
-        <w:outlineLvl w:val="0"/>
-        <w:rPr>
-          <w:rFonts w:ascii="Times New Roman" w:hAnsi="Times New Roman"/>
-          <w:b/>
-          <w:bCs/>
-          <w:lang w:val="es-MX"/>
-        </w:rPr>
-      </w:pPr>
-      <w:r>
-        <w:rPr>
-          <w:rFonts w:ascii="Times New Roman" w:hAnsi="Times New Roman"/>
-          <w:b/>
-          <w:bCs/>
-          <w:lang w:val="es-MX"/>
-        </w:rPr>
-        <w:t>Reflexión de la utilización de los equipos y herramientas:</w:t>
-      </w:r>
-    </w:p>
-    <w:p>
-      <w:pPr>
-        <w:spacing w:line="360" w:lineRule="auto"/>
-        <w:rPr>
-          <w:rFonts w:ascii="Times New Roman" w:hAnsi="Times New Roman"/>
-          <w:lang w:val="es-MX"/>
-        </w:rPr>
-      </w:pPr>
-    </w:p>
-    <w:p>
-      <w:pPr>
-        <w:spacing w:line="360" w:lineRule="auto"/>
-        <w:rPr>
-          <w:rFonts w:ascii="Times New Roman" w:hAnsi="Times New Roman"/>
-          <w:lang w:val="es-MX"/>
-        </w:rPr>
-      </w:pPr>
-      <w:r>
-        <w:rPr>
-          <w:rFonts w:ascii="Times New Roman" w:hAnsi="Times New Roman"/>
-          <w:lang w:val="es-MX"/>
-        </w:rPr>
-        <w:t>La elección estratégica de herramientas durante mi práctica no solo simplificó mi flujo de trabajo, sino que también impulsó significativamente la eficiencia y la calidad del desarrollo de software. Al enfrentarme a la novedad y la fascinación de la automatización y las pruebas, integrar Selenium y Selenide se convirtió en un paso crucial en mi evolución profesional.</w:t>
-      </w:r>
-    </w:p>
-    <w:p>
-      <w:pPr>
-        <w:spacing w:line="360" w:lineRule="auto"/>
-        <w:rPr>
-          <w:rFonts w:ascii="Times New Roman" w:hAnsi="Times New Roman"/>
-          <w:lang w:val="es-MX"/>
-        </w:rPr>
-      </w:pPr>
-    </w:p>
-    <w:p>
-      <w:pPr>
-        <w:spacing w:line="360" w:lineRule="auto"/>
-        <w:rPr>
-          <w:rFonts w:ascii="Times New Roman" w:hAnsi="Times New Roman"/>
-          <w:lang w:val="es-MX"/>
-        </w:rPr>
-      </w:pPr>
-      <w:r>
-        <w:rPr>
-          <w:rFonts w:ascii="Times New Roman" w:hAnsi="Times New Roman"/>
-          <w:lang w:val="es-MX"/>
-        </w:rPr>
-        <w:t>La implementación de Selenium y Selenide para la automatización de pruebas representó un cambio notable en mi enfoque hacia la calidad del software. A medida que me sumergí en estas herramientas, no solo aceleraron el proceso de prueba, sino que también mejoraron la precisión y exhaustividad de las pruebas. Este descubrimiento me permitió identificar y resolver posibles problemas de manera proactiva, aportando una nueva dimensión a mi enfoque hacia la calidad del software.</w:t>
-      </w:r>
-    </w:p>
-    <w:p>
-      <w:pPr>
-        <w:spacing w:line="360" w:lineRule="auto"/>
-        <w:rPr>
-          <w:rFonts w:ascii="Times New Roman" w:hAnsi="Times New Roman"/>
-          <w:lang w:val="es-MX"/>
-        </w:rPr>
-      </w:pPr>
-    </w:p>
-    <w:p>
-      <w:pPr>
-        <w:spacing w:line="360" w:lineRule="auto"/>
-        <w:rPr>
-          <w:rFonts w:ascii="Times New Roman" w:hAnsi="Times New Roman"/>
-          <w:b/>
-          <w:bCs/>
-          <w:lang w:val="es-MX"/>
-        </w:rPr>
-      </w:pPr>
-      <w:r>
-        <w:rPr>
-          <w:rFonts w:ascii="Times New Roman" w:hAnsi="Times New Roman"/>
-          <w:lang w:val="es-MX"/>
-        </w:rPr>
-        <w:t>Este enfoque integral en el desarrollo y las pruebas se tradujo en un ciclo de desarrollo más rápido y en la entrega de soluciones más robustas. La capacidad de ejecutar pruebas de manera eficiente no solo aceleró la identificación de posibles problemas, sino que también fomentó una mentalidad proactiva hacia la calidad del software.</w:t>
-      </w:r>
-    </w:p>
-    <w:p>
-      <w:pPr>
-        <w:rPr>
-          <w:rFonts w:ascii="Times New Roman" w:hAnsi="Times New Roman"/>
-          <w:b/>
-          <w:bCs/>
-          <w:lang w:val="es-MX"/>
-        </w:rPr>
-      </w:pPr>
-    </w:p>
-    <w:p>
-      <w:pPr>
-        <w:rPr>
-          <w:rFonts w:ascii="Times New Roman" w:hAnsi="Times New Roman"/>
-          <w:b/>
-          <w:bCs/>
-          <w:lang w:val="es-MX"/>
-        </w:rPr>
-      </w:pPr>
-    </w:p>
-    <w:p>
-      <w:pPr>
-        <w:rPr>
-          <w:rFonts w:ascii="Times New Roman" w:hAnsi="Times New Roman"/>
-          <w:b/>
-          <w:bCs/>
-          <w:lang w:val="es-MX"/>
-        </w:rPr>
-      </w:pPr>
-    </w:p>
-    <w:p>
-      <w:pPr>
-        <w:overflowPunct/>
-        <w:autoSpaceDE/>
-        <w:autoSpaceDN/>
-        <w:adjustRightInd/>
-        <w:textAlignment w:val="auto"/>
-        <w:rPr>
-          <w:rFonts w:ascii="Times New Roman" w:hAnsi="Times New Roman"/>
-          <w:b/>
-          <w:bCs/>
-          <w:sz w:val="36"/>
-          <w:szCs w:val="36"/>
-          <w:lang w:val="es-MX" w:eastAsia="x-none"/>
-        </w:rPr>
-      </w:pPr>
-      <w:r>
-        <w:rPr>
-          <w:rFonts w:ascii="Times New Roman" w:hAnsi="Times New Roman"/>
-          <w:bCs/>
-          <w:sz w:val="36"/>
-          <w:szCs w:val="36"/>
-          <w:lang w:val="es-MX"/>
-        </w:rPr>
-        <w:br w:type="page"/>
-      </w:r>
     </w:p>
     <w:p>
       <w:pPr>
@@ -7252,268 +6923,13 @@
         <w:jc w:val="center"/>
         <w:textAlignment w:val="auto"/>
         <w:rPr>
-          <w:lang w:val="es-MX"/>
-        </w:rPr>
-      </w:pPr>
-      <w:r>
-        <w:rPr>
           <w:rFonts w:ascii="Times New Roman" w:hAnsi="Times New Roman"/>
           <w:bCs/>
           <w:sz w:val="36"/>
           <w:szCs w:val="36"/>
           <w:lang w:val="es-MX"/>
         </w:rPr>
-        <w:lastRenderedPageBreak/>
-        <w:t>CONCLUSIONES</w:t>
-      </w:r>
-    </w:p>
-    <w:p>
-      <w:pPr>
-        <w:jc w:val="both"/>
-        <w:rPr>
-          <w:lang w:val="es-MX"/>
-        </w:rPr>
-      </w:pPr>
-    </w:p>
-    <w:p>
-      <w:pPr>
-        <w:jc w:val="both"/>
-        <w:rPr>
-          <w:lang w:val="es-MX"/>
-        </w:rPr>
-      </w:pPr>
-    </w:p>
-    <w:p>
-      <w:pPr>
-        <w:jc w:val="both"/>
-        <w:rPr>
-          <w:lang w:val="es-MX"/>
-        </w:rPr>
-      </w:pPr>
-    </w:p>
-    <w:p>
-      <w:pPr>
-        <w:overflowPunct/>
-        <w:autoSpaceDE/>
-        <w:autoSpaceDN/>
-        <w:adjustRightInd/>
-        <w:textAlignment w:val="auto"/>
-        <w:rPr>
-          <w:rFonts w:ascii="Times New Roman" w:hAnsi="Times New Roman"/>
-          <w:bCs/>
-          <w:sz w:val="36"/>
-          <w:szCs w:val="36"/>
-          <w:lang w:val="es-MX"/>
-        </w:rPr>
-      </w:pPr>
-    </w:p>
-    <w:p>
-      <w:pPr>
-        <w:overflowPunct/>
-        <w:autoSpaceDE/>
-        <w:autoSpaceDN/>
-        <w:adjustRightInd/>
-        <w:textAlignment w:val="auto"/>
-        <w:rPr>
-          <w:rFonts w:ascii="Times New Roman" w:hAnsi="Times New Roman"/>
-          <w:bCs/>
-          <w:sz w:val="36"/>
-          <w:szCs w:val="36"/>
-          <w:lang w:val="es-MX"/>
-        </w:rPr>
-      </w:pPr>
-    </w:p>
-    <w:p>
-      <w:pPr>
-        <w:overflowPunct/>
-        <w:autoSpaceDE/>
-        <w:autoSpaceDN/>
-        <w:adjustRightInd/>
-        <w:textAlignment w:val="auto"/>
-        <w:rPr>
-          <w:rFonts w:ascii="Times New Roman" w:hAnsi="Times New Roman"/>
-          <w:bCs/>
-          <w:szCs w:val="24"/>
-          <w:lang w:val="es-MX"/>
-        </w:rPr>
-      </w:pPr>
-      <w:r>
-        <w:rPr>
-          <w:rFonts w:ascii="Times New Roman" w:hAnsi="Times New Roman"/>
-          <w:bCs/>
-          <w:szCs w:val="24"/>
-          <w:lang w:val="es-MX"/>
-        </w:rPr>
-        <w:t>En retrospectiva, mi práctica empresarial en Accenture ha sido un capítulo transformador en mi viaje profesional. La inmersión en un entorno donde la innovación y la excelencia son moneda corriente ha superado mis expectativas. A lo largo de este periodo, he abordado desafíos tecnológicos significativos, nutriéndome de experiencias que han fortalecido mi comprensión y habilidades en el desarrollo de software.</w:t>
-      </w:r>
-    </w:p>
-    <w:p>
-      <w:pPr>
-        <w:overflowPunct/>
-        <w:autoSpaceDE/>
-        <w:autoSpaceDN/>
-        <w:adjustRightInd/>
-        <w:textAlignment w:val="auto"/>
-        <w:rPr>
-          <w:rFonts w:ascii="Times New Roman" w:hAnsi="Times New Roman"/>
-          <w:bCs/>
-          <w:szCs w:val="24"/>
-          <w:lang w:val="es-MX"/>
-        </w:rPr>
-      </w:pPr>
-    </w:p>
-    <w:p>
-      <w:pPr>
-        <w:overflowPunct/>
-        <w:autoSpaceDE/>
-        <w:autoSpaceDN/>
-        <w:adjustRightInd/>
-        <w:textAlignment w:val="auto"/>
-        <w:rPr>
-          <w:rFonts w:ascii="Times New Roman" w:hAnsi="Times New Roman"/>
-          <w:bCs/>
-          <w:szCs w:val="24"/>
-          <w:lang w:val="es-MX"/>
-        </w:rPr>
-      </w:pPr>
-      <w:r>
-        <w:rPr>
-          <w:rFonts w:ascii="Times New Roman" w:hAnsi="Times New Roman"/>
-          <w:bCs/>
-          <w:szCs w:val="24"/>
-          <w:lang w:val="es-MX"/>
-        </w:rPr>
-        <w:t>La oportunidad de formar parte de un equipo multidisciplinario y colaborar en proyectos innovadores ha sido fundamental para mi crecimiento. Mi compromiso con el aprendizaje continuo se ha visto respaldado por la participación en cursos, programas y capacitaciones, asegurando que mi conocimiento esté siempre actualizado y al servicio del equipo.</w:t>
-      </w:r>
-    </w:p>
-    <w:p>
-      <w:pPr>
-        <w:overflowPunct/>
-        <w:autoSpaceDE/>
-        <w:autoSpaceDN/>
-        <w:adjustRightInd/>
-        <w:textAlignment w:val="auto"/>
-        <w:rPr>
-          <w:rFonts w:ascii="Times New Roman" w:hAnsi="Times New Roman"/>
-          <w:bCs/>
-          <w:szCs w:val="24"/>
-          <w:lang w:val="es-MX"/>
-        </w:rPr>
-      </w:pPr>
-    </w:p>
-    <w:p>
-      <w:pPr>
-        <w:overflowPunct/>
-        <w:autoSpaceDE/>
-        <w:autoSpaceDN/>
-        <w:adjustRightInd/>
-        <w:textAlignment w:val="auto"/>
-        <w:rPr>
-          <w:rFonts w:ascii="Times New Roman" w:hAnsi="Times New Roman"/>
-          <w:bCs/>
-          <w:szCs w:val="24"/>
-          <w:lang w:val="es-MX"/>
-        </w:rPr>
-      </w:pPr>
-      <w:r>
-        <w:rPr>
-          <w:rFonts w:ascii="Times New Roman" w:hAnsi="Times New Roman"/>
-          <w:bCs/>
-          <w:szCs w:val="24"/>
-          <w:lang w:val="es-MX"/>
-        </w:rPr>
-        <w:t>Además, la meta de mejorar mis habilidades de comunicación técnica ha sido un proceso en constante evolución. La capacidad de transmitir ideas complejas de manera efectiva se ha vuelto esencial no solo para mi desarrollo personal, sino también para facilitar la comprensión y la colaboración efectiva en un entorno de trabajo multidisciplinario.</w:t>
-      </w:r>
-    </w:p>
-    <w:p>
-      <w:pPr>
-        <w:overflowPunct/>
-        <w:autoSpaceDE/>
-        <w:autoSpaceDN/>
-        <w:adjustRightInd/>
-        <w:textAlignment w:val="auto"/>
-        <w:rPr>
-          <w:rFonts w:ascii="Times New Roman" w:hAnsi="Times New Roman"/>
-          <w:bCs/>
-          <w:szCs w:val="24"/>
-          <w:lang w:val="es-MX"/>
-        </w:rPr>
-      </w:pPr>
-    </w:p>
-    <w:p>
-      <w:pPr>
-        <w:overflowPunct/>
-        <w:autoSpaceDE/>
-        <w:autoSpaceDN/>
-        <w:adjustRightInd/>
-        <w:textAlignment w:val="auto"/>
-        <w:rPr>
-          <w:rFonts w:ascii="Times New Roman" w:hAnsi="Times New Roman"/>
-          <w:bCs/>
-          <w:szCs w:val="24"/>
-          <w:lang w:val="es-MX"/>
-        </w:rPr>
-      </w:pPr>
-      <w:r>
-        <w:rPr>
-          <w:rFonts w:ascii="Times New Roman" w:hAnsi="Times New Roman"/>
-          <w:bCs/>
-          <w:szCs w:val="24"/>
-          <w:lang w:val="es-MX"/>
-        </w:rPr>
-        <w:t>En el camino, he cultivado un ambiente inclusivo y colaborativo, reconociendo la importancia de la diversidad de pensamiento en la resolución eficiente de problemas. Fomentar este entorno no solo ha enriquecido mis experiencias, sino que también ha contribuido al crecimiento y éxito colectivo del equipo.</w:t>
-      </w:r>
-    </w:p>
-    <w:p>
-      <w:pPr>
-        <w:overflowPunct/>
-        <w:autoSpaceDE/>
-        <w:autoSpaceDN/>
-        <w:adjustRightInd/>
-        <w:textAlignment w:val="auto"/>
-        <w:rPr>
-          <w:rFonts w:ascii="Times New Roman" w:hAnsi="Times New Roman"/>
-          <w:bCs/>
-          <w:szCs w:val="24"/>
-          <w:lang w:val="es-MX"/>
-        </w:rPr>
-      </w:pPr>
-    </w:p>
-    <w:p>
-      <w:pPr>
-        <w:overflowPunct/>
-        <w:autoSpaceDE/>
-        <w:autoSpaceDN/>
-        <w:adjustRightInd/>
-        <w:textAlignment w:val="auto"/>
-        <w:rPr>
-          <w:rFonts w:ascii="Times New Roman" w:hAnsi="Times New Roman"/>
-          <w:b/>
-          <w:bCs/>
-          <w:sz w:val="36"/>
-          <w:szCs w:val="36"/>
-          <w:lang w:val="es-MX" w:eastAsia="x-none"/>
-        </w:rPr>
-      </w:pPr>
-      <w:r>
-        <w:rPr>
-          <w:rFonts w:ascii="Times New Roman" w:hAnsi="Times New Roman"/>
-          <w:bCs/>
-          <w:szCs w:val="24"/>
-          <w:lang w:val="es-MX"/>
-        </w:rPr>
-        <w:t>Mirando hacia el futuro, estoy emocionado por seguir contribuyendo al mundo del desarrollo de software con una perspectiva renovada y habilidades mejoradas. Cada desafío superado y cada lección aprendida en Accenture ha dejado una marca indeleble en mi trayectoria, alimentando mi pasión por la programación y allanando el camino hacia un futuro profesional lleno de logros y contribuciones significativas.</w:t>
-      </w:r>
-      <w:r>
-        <w:rPr>
-          <w:rFonts w:ascii="Times New Roman" w:hAnsi="Times New Roman"/>
-          <w:bCs/>
-          <w:sz w:val="36"/>
-          <w:szCs w:val="36"/>
-          <w:lang w:val="es-MX"/>
-        </w:rPr>
-        <w:br w:type="page"/>
-      </w:r>
+      </w:pPr>
     </w:p>
     <w:p>
       <w:pPr>
@@ -7541,60 +6957,166 @@
           <w:szCs w:val="36"/>
           <w:lang w:val="es-MX"/>
         </w:rPr>
-        <w:lastRenderedPageBreak/>
-        <w:t>RECOMENDACIONES</w:t>
-      </w:r>
-    </w:p>
-    <w:p>
-      <w:pPr>
+        <w:t>ANÁLISIS SEMANAL DE MIS LABORES</w:t>
+      </w:r>
+    </w:p>
+    <w:p>
+      <w:pPr>
+        <w:rPr>
+          <w:rFonts w:ascii="Times New Roman" w:hAnsi="Times New Roman"/>
+          <w:lang w:val="es-MX"/>
+        </w:rPr>
+      </w:pPr>
+    </w:p>
+    <w:p>
+      <w:pPr>
+        <w:rPr>
+          <w:rFonts w:ascii="Times New Roman" w:hAnsi="Times New Roman"/>
+        </w:rPr>
+      </w:pPr>
+    </w:p>
+    <w:p>
+      <w:pPr>
+        <w:rPr>
+          <w:rFonts w:ascii="Times New Roman" w:hAnsi="Times New Roman"/>
+          <w:lang w:val="es-MX"/>
+        </w:rPr>
+      </w:pPr>
+      <w:r>
+        <w:rPr>
+          <w:rFonts w:ascii="Times New Roman" w:hAnsi="Times New Roman"/>
+          <w:b/>
+        </w:rPr>
+        <w:t>Semana</w:t>
+      </w:r>
+      <w:r>
+        <w:rPr>
+          <w:rFonts w:ascii="Times New Roman" w:hAnsi="Times New Roman"/>
+        </w:rPr>
+        <w:t xml:space="preserve">: del </w:t>
+      </w:r>
+      <w:r>
+        <w:rPr>
+          <w:rFonts w:ascii="Times New Roman" w:hAnsi="Times New Roman"/>
+          <w:lang w:val="es-MX"/>
+        </w:rPr>
+        <w:t>4</w:t>
+      </w:r>
+      <w:r>
+        <w:rPr>
+          <w:rFonts w:ascii="Times New Roman" w:hAnsi="Times New Roman"/>
+          <w:lang w:val="es-MX"/>
+        </w:rPr>
+        <w:t>-</w:t>
+      </w:r>
+      <w:r>
+        <w:rPr>
+          <w:rFonts w:ascii="Times New Roman" w:hAnsi="Times New Roman"/>
+          <w:lang w:val="es-MX"/>
+        </w:rPr>
+        <w:t>dic</w:t>
+      </w:r>
+      <w:r>
+        <w:rPr>
+          <w:rFonts w:ascii="Times New Roman" w:hAnsi="Times New Roman"/>
+          <w:lang w:val="es-MX"/>
+        </w:rPr>
+        <w:t>-23</w:t>
+      </w:r>
+      <w:r>
+        <w:rPr>
+          <w:rFonts w:ascii="Times New Roman" w:hAnsi="Times New Roman"/>
+          <w:lang w:val="es-MX"/>
+        </w:rPr>
+        <w:t xml:space="preserve"> </w:t>
+      </w:r>
+      <w:r>
+        <w:rPr>
+          <w:rFonts w:ascii="Times New Roman" w:hAnsi="Times New Roman"/>
+        </w:rPr>
+        <w:t xml:space="preserve">al </w:t>
+      </w:r>
+      <w:r>
+        <w:rPr>
+          <w:rFonts w:ascii="Times New Roman" w:hAnsi="Times New Roman"/>
+          <w:lang w:val="es-MX"/>
+        </w:rPr>
+        <w:t>8</w:t>
+      </w:r>
+      <w:r>
+        <w:rPr>
+          <w:rFonts w:ascii="Times New Roman" w:hAnsi="Times New Roman"/>
+          <w:lang w:val="es-MX"/>
+        </w:rPr>
+        <w:t>-</w:t>
+      </w:r>
+      <w:r>
+        <w:rPr>
+          <w:rFonts w:ascii="Times New Roman" w:hAnsi="Times New Roman"/>
+          <w:lang w:val="es-MX"/>
+        </w:rPr>
+        <w:t>dic</w:t>
+      </w:r>
+      <w:r>
+        <w:rPr>
+          <w:rFonts w:ascii="Times New Roman" w:hAnsi="Times New Roman"/>
+          <w:lang w:val="es-MX"/>
+        </w:rPr>
+        <w:t>-23</w:t>
+      </w:r>
+    </w:p>
+    <w:p>
+      <w:pPr>
+        <w:rPr>
+          <w:rFonts w:ascii="Times New Roman" w:hAnsi="Times New Roman"/>
+          <w:lang w:val="es-MX"/>
+        </w:rPr>
+      </w:pPr>
+    </w:p>
+    <w:p>
+      <w:pPr>
+        <w:rPr>
+          <w:rFonts w:ascii="Times New Roman" w:hAnsi="Times New Roman"/>
+          <w:lang w:val="es-MX"/>
+        </w:rPr>
+      </w:pPr>
+      <w:r>
+        <w:rPr>
+          <w:rFonts w:ascii="Times New Roman" w:hAnsi="Times New Roman"/>
+          <w:lang w:val="es-MX"/>
+        </w:rPr>
+        <w:t xml:space="preserve">Esta semana se </w:t>
+      </w:r>
+      <w:r>
+        <w:rPr>
+          <w:rFonts w:ascii="Times New Roman" w:hAnsi="Times New Roman"/>
+          <w:lang w:val="es-MX"/>
+        </w:rPr>
+        <w:t xml:space="preserve">trabajó </w:t>
+      </w:r>
+      <w:r>
+        <w:rPr>
+          <w:rFonts w:ascii="Times New Roman" w:hAnsi="Times New Roman"/>
+          <w:lang w:val="es-MX"/>
+        </w:rPr>
+        <w:t>actualizando test desactualizados de la empresa.</w:t>
+      </w:r>
+    </w:p>
+    <w:p>
+      <w:pPr>
+        <w:rPr>
+          <w:rFonts w:ascii="Times New Roman" w:hAnsi="Times New Roman"/>
+        </w:rPr>
+      </w:pPr>
+    </w:p>
+    <w:p>
+      <w:pPr>
+        <w:spacing w:line="276" w:lineRule="auto"/>
         <w:jc w:val="both"/>
         <w:rPr>
-          <w:lang w:val="es-MX"/>
-        </w:rPr>
-      </w:pPr>
-    </w:p>
-    <w:p>
-      <w:pPr>
-        <w:jc w:val="both"/>
-        <w:rPr>
-          <w:lang w:val="es-MX"/>
-        </w:rPr>
-      </w:pPr>
-    </w:p>
-    <w:p>
-      <w:pPr>
-        <w:jc w:val="both"/>
-        <w:rPr>
-          <w:lang w:val="es-MX"/>
-        </w:rPr>
-      </w:pPr>
-    </w:p>
-    <w:p>
-      <w:pPr>
-        <w:overflowPunct/>
-        <w:autoSpaceDE/>
-        <w:autoSpaceDN/>
-        <w:adjustRightInd/>
-        <w:textAlignment w:val="auto"/>
-        <w:rPr>
-          <w:rFonts w:ascii="Times New Roman" w:hAnsi="Times New Roman"/>
-          <w:b/>
-          <w:bCs/>
-          <w:sz w:val="36"/>
-          <w:szCs w:val="36"/>
-          <w:lang w:val="es-MX" w:eastAsia="x-none"/>
-        </w:rPr>
-      </w:pPr>
-      <w:r>
-        <w:rPr>
-          <w:rFonts w:ascii="Times New Roman" w:hAnsi="Times New Roman"/>
-          <w:bCs/>
-          <w:sz w:val="36"/>
-          <w:szCs w:val="36"/>
-          <w:lang w:val="es-MX"/>
-        </w:rPr>
-        <w:br w:type="page"/>
-      </w:r>
+          <w:rFonts w:ascii="Times New Roman" w:hAnsi="Times New Roman"/>
+        </w:rPr>
+      </w:pPr>
     </w:p>
     <w:p>
       <w:pPr>
@@ -7609,6 +7131,2087 @@
         <w:rPr>
           <w:rFonts w:ascii="Times New Roman" w:hAnsi="Times New Roman"/>
           <w:bCs/>
+          <w:sz w:val="32"/>
+          <w:szCs w:val="32"/>
+          <w:lang w:val="es-MX"/>
+        </w:rPr>
+      </w:pPr>
+      <w:r>
+        <w:rPr>
+          <w:rFonts w:ascii="Times New Roman" w:hAnsi="Times New Roman"/>
+          <w:bCs/>
+          <w:sz w:val="32"/>
+          <w:szCs w:val="32"/>
+          <w:lang w:val="es-MX"/>
+        </w:rPr>
+        <w:t>TABLA DE LABORES DIARIAS:</w:t>
+      </w:r>
+    </w:p>
+    <w:p>
+      <w:pPr>
+        <w:spacing w:line="276" w:lineRule="auto"/>
+        <w:jc w:val="both"/>
+        <w:rPr>
+          <w:rFonts w:ascii="Times New Roman" w:hAnsi="Times New Roman"/>
+        </w:rPr>
+      </w:pPr>
+    </w:p>
+    <w:tbl>
+      <w:tblPr>
+        <w:tblStyle w:val="Tablaconcuadrcula"/>
+        <w:tblW w:w="9498" w:type="dxa"/>
+        <w:tblLook w:val="04A0" w:firstRow="1" w:lastRow="0" w:firstColumn="1" w:lastColumn="0" w:noHBand="0" w:noVBand="1"/>
+      </w:tblPr>
+      <w:tblGrid>
+        <w:gridCol w:w="1576"/>
+        <w:gridCol w:w="7922"/>
+      </w:tblGrid>
+      <w:tr>
+        <w:tc>
+          <w:tcPr>
+            <w:tcW w:w="1576" w:type="dxa"/>
+            <w:tcBorders>
+              <w:top w:val="nil"/>
+              <w:left w:val="nil"/>
+              <w:bottom w:val="single" w:sz="4" w:space="0" w:color="auto"/>
+              <w:right w:val="single" w:sz="4" w:space="0" w:color="auto"/>
+            </w:tcBorders>
+          </w:tcPr>
+          <w:p>
+            <w:pPr>
+              <w:spacing w:line="276" w:lineRule="auto"/>
+              <w:jc w:val="both"/>
+              <w:rPr>
+                <w:rFonts w:ascii="Times New Roman" w:hAnsi="Times New Roman"/>
+                <w:b/>
+                <w:bCs/>
+              </w:rPr>
+            </w:pPr>
+          </w:p>
+        </w:tc>
+        <w:tc>
+          <w:tcPr>
+            <w:tcW w:w="7922" w:type="dxa"/>
+            <w:tcBorders>
+              <w:top w:val="single" w:sz="4" w:space="0" w:color="auto"/>
+              <w:left w:val="single" w:sz="4" w:space="0" w:color="auto"/>
+              <w:bottom w:val="single" w:sz="4" w:space="0" w:color="auto"/>
+              <w:right w:val="single" w:sz="4" w:space="0" w:color="auto"/>
+            </w:tcBorders>
+            <w:shd w:val="clear" w:color="auto" w:fill="EEECE1" w:themeFill="background2"/>
+          </w:tcPr>
+          <w:p>
+            <w:pPr>
+              <w:spacing w:line="276" w:lineRule="auto"/>
+              <w:jc w:val="center"/>
+              <w:rPr>
+                <w:rFonts w:ascii="Times New Roman" w:hAnsi="Times New Roman"/>
+                <w:b/>
+                <w:bCs/>
+              </w:rPr>
+            </w:pPr>
+            <w:r>
+              <w:rPr>
+                <w:rFonts w:ascii="Times New Roman" w:hAnsi="Times New Roman"/>
+                <w:b/>
+                <w:bCs/>
+              </w:rPr>
+              <w:t>Labores realizadas</w:t>
+            </w:r>
+          </w:p>
+        </w:tc>
+      </w:tr>
+      <w:tr>
+        <w:tc>
+          <w:tcPr>
+            <w:tcW w:w="1576" w:type="dxa"/>
+            <w:tcBorders>
+              <w:top w:val="single" w:sz="4" w:space="0" w:color="auto"/>
+              <w:left w:val="single" w:sz="4" w:space="0" w:color="auto"/>
+              <w:bottom w:val="single" w:sz="4" w:space="0" w:color="auto"/>
+              <w:right w:val="single" w:sz="4" w:space="0" w:color="auto"/>
+            </w:tcBorders>
+            <w:shd w:val="clear" w:color="auto" w:fill="EEECE1" w:themeFill="background2"/>
+            <w:vAlign w:val="center"/>
+          </w:tcPr>
+          <w:p>
+            <w:pPr>
+              <w:spacing w:line="276" w:lineRule="auto"/>
+              <w:rPr>
+                <w:rFonts w:ascii="Times New Roman" w:hAnsi="Times New Roman"/>
+              </w:rPr>
+            </w:pPr>
+            <w:r>
+              <w:rPr>
+                <w:rFonts w:ascii="Times New Roman" w:hAnsi="Times New Roman"/>
+              </w:rPr>
+              <w:t xml:space="preserve">Lunes </w:t>
+            </w:r>
+          </w:p>
+        </w:tc>
+        <w:tc>
+          <w:tcPr>
+            <w:tcW w:w="7922" w:type="dxa"/>
+            <w:tcBorders>
+              <w:top w:val="single" w:sz="4" w:space="0" w:color="auto"/>
+              <w:left w:val="single" w:sz="4" w:space="0" w:color="auto"/>
+            </w:tcBorders>
+          </w:tcPr>
+          <w:p>
+            <w:pPr>
+              <w:spacing w:line="276" w:lineRule="auto"/>
+              <w:rPr>
+                <w:rFonts w:asciiTheme="minorHAnsi" w:hAnsiTheme="minorHAnsi" w:cstheme="minorHAnsi"/>
+                <w:sz w:val="20"/>
+              </w:rPr>
+            </w:pPr>
+            <w:r>
+              <w:rPr>
+                <w:rFonts w:asciiTheme="minorHAnsi" w:hAnsiTheme="minorHAnsi" w:cstheme="minorHAnsi"/>
+                <w:sz w:val="20"/>
+              </w:rPr>
+              <w:t>El lunes se trabajó actualizando test.</w:t>
+            </w:r>
+          </w:p>
+        </w:tc>
+      </w:tr>
+      <w:tr>
+        <w:tc>
+          <w:tcPr>
+            <w:tcW w:w="1576" w:type="dxa"/>
+            <w:tcBorders>
+              <w:top w:val="single" w:sz="4" w:space="0" w:color="auto"/>
+            </w:tcBorders>
+            <w:shd w:val="clear" w:color="auto" w:fill="EEECE1" w:themeFill="background2"/>
+            <w:vAlign w:val="center"/>
+          </w:tcPr>
+          <w:p>
+            <w:pPr>
+              <w:spacing w:line="276" w:lineRule="auto"/>
+              <w:rPr>
+                <w:rFonts w:ascii="Times New Roman" w:hAnsi="Times New Roman"/>
+              </w:rPr>
+            </w:pPr>
+            <w:r>
+              <w:rPr>
+                <w:rFonts w:ascii="Times New Roman" w:hAnsi="Times New Roman"/>
+              </w:rPr>
+              <w:t>Martes</w:t>
+            </w:r>
+          </w:p>
+        </w:tc>
+        <w:tc>
+          <w:tcPr>
+            <w:tcW w:w="7922" w:type="dxa"/>
+          </w:tcPr>
+          <w:p>
+            <w:pPr>
+              <w:spacing w:line="276" w:lineRule="auto"/>
+              <w:rPr>
+                <w:rFonts w:asciiTheme="minorHAnsi" w:hAnsiTheme="minorHAnsi" w:cstheme="minorHAnsi"/>
+                <w:sz w:val="20"/>
+              </w:rPr>
+            </w:pPr>
+            <w:r>
+              <w:rPr>
+                <w:rFonts w:asciiTheme="minorHAnsi" w:hAnsiTheme="minorHAnsi" w:cstheme="minorHAnsi"/>
+                <w:sz w:val="20"/>
+              </w:rPr>
+              <w:t>El martes se trabajó actualizando test.</w:t>
+            </w:r>
+          </w:p>
+        </w:tc>
+      </w:tr>
+      <w:tr>
+        <w:tc>
+          <w:tcPr>
+            <w:tcW w:w="1576" w:type="dxa"/>
+            <w:shd w:val="clear" w:color="auto" w:fill="EEECE1" w:themeFill="background2"/>
+            <w:vAlign w:val="center"/>
+          </w:tcPr>
+          <w:p>
+            <w:pPr>
+              <w:spacing w:line="276" w:lineRule="auto"/>
+              <w:rPr>
+                <w:rFonts w:ascii="Times New Roman" w:hAnsi="Times New Roman"/>
+              </w:rPr>
+            </w:pPr>
+            <w:r>
+              <w:rPr>
+                <w:rFonts w:ascii="Times New Roman" w:hAnsi="Times New Roman"/>
+              </w:rPr>
+              <w:t>Miércoles</w:t>
+            </w:r>
+          </w:p>
+        </w:tc>
+        <w:tc>
+          <w:tcPr>
+            <w:tcW w:w="7922" w:type="dxa"/>
+          </w:tcPr>
+          <w:p>
+            <w:pPr>
+              <w:spacing w:line="276" w:lineRule="auto"/>
+              <w:rPr>
+                <w:rFonts w:asciiTheme="minorHAnsi" w:hAnsiTheme="minorHAnsi" w:cstheme="minorHAnsi"/>
+                <w:sz w:val="20"/>
+              </w:rPr>
+            </w:pPr>
+            <w:r>
+              <w:rPr>
+                <w:rFonts w:asciiTheme="minorHAnsi" w:hAnsiTheme="minorHAnsi" w:cstheme="minorHAnsi"/>
+                <w:sz w:val="20"/>
+              </w:rPr>
+              <w:t>El miércoles se trabajó actualizando test.</w:t>
+            </w:r>
+          </w:p>
+        </w:tc>
+      </w:tr>
+      <w:tr>
+        <w:tc>
+          <w:tcPr>
+            <w:tcW w:w="1576" w:type="dxa"/>
+            <w:shd w:val="clear" w:color="auto" w:fill="EEECE1" w:themeFill="background2"/>
+            <w:vAlign w:val="center"/>
+          </w:tcPr>
+          <w:p>
+            <w:pPr>
+              <w:spacing w:line="276" w:lineRule="auto"/>
+              <w:rPr>
+                <w:rFonts w:ascii="Times New Roman" w:hAnsi="Times New Roman"/>
+              </w:rPr>
+            </w:pPr>
+            <w:r>
+              <w:rPr>
+                <w:rFonts w:ascii="Times New Roman" w:hAnsi="Times New Roman"/>
+              </w:rPr>
+              <w:t xml:space="preserve">Jueves </w:t>
+            </w:r>
+          </w:p>
+        </w:tc>
+        <w:tc>
+          <w:tcPr>
+            <w:tcW w:w="7922" w:type="dxa"/>
+          </w:tcPr>
+          <w:p>
+            <w:pPr>
+              <w:spacing w:line="276" w:lineRule="auto"/>
+              <w:rPr>
+                <w:rFonts w:asciiTheme="minorHAnsi" w:hAnsiTheme="minorHAnsi" w:cstheme="minorHAnsi"/>
+                <w:sz w:val="20"/>
+              </w:rPr>
+            </w:pPr>
+            <w:r>
+              <w:rPr>
+                <w:rFonts w:asciiTheme="minorHAnsi" w:hAnsiTheme="minorHAnsi" w:cstheme="minorHAnsi"/>
+                <w:sz w:val="20"/>
+              </w:rPr>
+              <w:t>El jueves se trabajó actualizando test.</w:t>
+            </w:r>
+          </w:p>
+        </w:tc>
+      </w:tr>
+      <w:tr>
+        <w:tc>
+          <w:tcPr>
+            <w:tcW w:w="1576" w:type="dxa"/>
+            <w:shd w:val="clear" w:color="auto" w:fill="EEECE1" w:themeFill="background2"/>
+            <w:vAlign w:val="center"/>
+          </w:tcPr>
+          <w:p>
+            <w:pPr>
+              <w:spacing w:line="276" w:lineRule="auto"/>
+              <w:rPr>
+                <w:rFonts w:ascii="Times New Roman" w:hAnsi="Times New Roman"/>
+              </w:rPr>
+            </w:pPr>
+            <w:r>
+              <w:rPr>
+                <w:rFonts w:ascii="Times New Roman" w:hAnsi="Times New Roman"/>
+              </w:rPr>
+              <w:t xml:space="preserve">Viernes </w:t>
+            </w:r>
+          </w:p>
+        </w:tc>
+        <w:tc>
+          <w:tcPr>
+            <w:tcW w:w="7922" w:type="dxa"/>
+          </w:tcPr>
+          <w:p>
+            <w:pPr>
+              <w:spacing w:line="276" w:lineRule="auto"/>
+              <w:rPr>
+                <w:rFonts w:asciiTheme="minorHAnsi" w:hAnsiTheme="minorHAnsi" w:cstheme="minorHAnsi"/>
+                <w:sz w:val="20"/>
+              </w:rPr>
+            </w:pPr>
+            <w:r>
+              <w:rPr>
+                <w:rFonts w:asciiTheme="minorHAnsi" w:hAnsiTheme="minorHAnsi" w:cstheme="minorHAnsi"/>
+                <w:sz w:val="20"/>
+              </w:rPr>
+              <w:t>El viernes se trabajó actualizando test.</w:t>
+            </w:r>
+          </w:p>
+        </w:tc>
+      </w:tr>
+    </w:tbl>
+    <w:p>
+      <w:pPr>
+        <w:spacing w:line="276" w:lineRule="auto"/>
+        <w:jc w:val="both"/>
+        <w:rPr>
+          <w:rFonts w:ascii="Times New Roman" w:hAnsi="Times New Roman"/>
+        </w:rPr>
+      </w:pPr>
+    </w:p>
+    <w:p>
+      <w:pPr>
+        <w:rPr>
+          <w:rFonts w:ascii="Times New Roman" w:hAnsi="Times New Roman"/>
+        </w:rPr>
+      </w:pPr>
+    </w:p>
+    <w:p>
+      <w:pPr>
+        <w:pStyle w:val="Ttulo1"/>
+        <w:overflowPunct/>
+        <w:autoSpaceDE/>
+        <w:autoSpaceDN/>
+        <w:adjustRightInd/>
+        <w:ind w:left="0" w:right="0"/>
+        <w:jc w:val="center"/>
+        <w:textAlignment w:val="auto"/>
+        <w:rPr>
+          <w:rFonts w:ascii="Times New Roman" w:hAnsi="Times New Roman"/>
+          <w:bCs/>
+          <w:sz w:val="32"/>
+          <w:szCs w:val="32"/>
+          <w:lang w:val="es-MX"/>
+        </w:rPr>
+      </w:pPr>
+      <w:r>
+        <w:rPr>
+          <w:rFonts w:ascii="Times New Roman" w:hAnsi="Times New Roman"/>
+          <w:bCs/>
+          <w:sz w:val="32"/>
+          <w:szCs w:val="32"/>
+          <w:lang w:val="es-MX"/>
+        </w:rPr>
+        <w:t>EVIDENCIAS SEMANALES DEL TRABAJO</w:t>
+      </w:r>
+    </w:p>
+    <w:p>
+      <w:pPr>
+        <w:overflowPunct/>
+        <w:autoSpaceDE/>
+        <w:autoSpaceDN/>
+        <w:adjustRightInd/>
+        <w:textAlignment w:val="auto"/>
+        <w:rPr>
+          <w:rFonts w:ascii="Times New Roman" w:hAnsi="Times New Roman"/>
+          <w:b/>
+          <w:bCs/>
+          <w:szCs w:val="24"/>
+          <w:lang w:val="es-MX" w:eastAsia="x-none"/>
+        </w:rPr>
+      </w:pPr>
+    </w:p>
+    <w:p>
+      <w:pPr>
+        <w:overflowPunct/>
+        <w:autoSpaceDE/>
+        <w:autoSpaceDN/>
+        <w:adjustRightInd/>
+        <w:textAlignment w:val="auto"/>
+        <w:rPr>
+          <w:rFonts w:ascii="Times New Roman" w:hAnsi="Times New Roman"/>
+          <w:b/>
+          <w:bCs/>
+          <w:szCs w:val="24"/>
+          <w:lang w:val="es-MX" w:eastAsia="x-none"/>
+        </w:rPr>
+      </w:pPr>
+    </w:p>
+    <w:p>
+      <w:pPr>
+        <w:overflowPunct/>
+        <w:autoSpaceDE/>
+        <w:autoSpaceDN/>
+        <w:adjustRightInd/>
+        <w:textAlignment w:val="auto"/>
+        <w:rPr>
+          <w:rFonts w:ascii="Times New Roman" w:hAnsi="Times New Roman"/>
+          <w:b/>
+          <w:bCs/>
+          <w:szCs w:val="24"/>
+          <w:lang w:val="es-MX" w:eastAsia="x-none"/>
+        </w:rPr>
+      </w:pPr>
+      <w:r>
+        <w:rPr>
+          <w:rFonts w:ascii="Times New Roman" w:hAnsi="Times New Roman"/>
+          <w:b/>
+          <w:bCs/>
+          <w:noProof/>
+          <w:szCs w:val="24"/>
+          <w:lang w:val="es-MX" w:eastAsia="x-none"/>
+        </w:rPr>
+        <w:drawing>
+          <wp:inline distT="0" distB="0" distL="0" distR="0" wp14:anchorId="6FD11DE4" wp14:editId="660AFE34">
+            <wp:extent cx="4409309" cy="3064121"/>
+            <wp:effectExtent l="0" t="0" r="0" b="3175"/>
+            <wp:docPr id="1210277060" name="Imagen 1210277060" descr="Interfaz de usuario gráfica, Texto, Aplicación, Correo electrónico&#10;&#10;Descripción generada automáticamente"/>
+            <wp:cNvGraphicFramePr>
+              <a:graphicFrameLocks xmlns:a="http://schemas.openxmlformats.org/drawingml/2006/main" noChangeAspect="1"/>
+            </wp:cNvGraphicFramePr>
+            <a:graphic xmlns:a="http://schemas.openxmlformats.org/drawingml/2006/main">
+              <a:graphicData uri="http://schemas.openxmlformats.org/drawingml/2006/picture">
+                <pic:pic xmlns:pic="http://schemas.openxmlformats.org/drawingml/2006/picture">
+                  <pic:nvPicPr>
+                    <pic:cNvPr id="1418214840" name="Imagen 2" descr="Interfaz de usuario gráfica, Texto, Aplicación, Correo electrónico&#10;&#10;Descripción generada automáticamente"/>
+                    <pic:cNvPicPr>
+                      <a:picLocks noChangeAspect="1" noChangeArrowheads="1"/>
+                    </pic:cNvPicPr>
+                  </pic:nvPicPr>
+                  <pic:blipFill>
+                    <a:blip r:embed="rId17" cstate="print">
+                      <a:extLst>
+                        <a:ext uri="{28A0092B-C50C-407E-A947-70E740481C1C}">
+                          <a14:useLocalDpi xmlns:a14="http://schemas.microsoft.com/office/drawing/2010/main" val="0"/>
+                        </a:ext>
+                      </a:extLst>
+                    </a:blip>
+                    <a:srcRect/>
+                    <a:stretch>
+                      <a:fillRect/>
+                    </a:stretch>
+                  </pic:blipFill>
+                  <pic:spPr bwMode="auto">
+                    <a:xfrm>
+                      <a:off x="0" y="0"/>
+                      <a:ext cx="4415989" cy="3068763"/>
+                    </a:xfrm>
+                    <a:prstGeom prst="rect">
+                      <a:avLst/>
+                    </a:prstGeom>
+                    <a:noFill/>
+                    <a:ln>
+                      <a:noFill/>
+                    </a:ln>
+                  </pic:spPr>
+                </pic:pic>
+              </a:graphicData>
+            </a:graphic>
+          </wp:inline>
+        </w:drawing>
+      </w:r>
+    </w:p>
+    <w:p>
+      <w:pPr>
+        <w:overflowPunct/>
+        <w:autoSpaceDE/>
+        <w:autoSpaceDN/>
+        <w:adjustRightInd/>
+        <w:textAlignment w:val="auto"/>
+        <w:rPr>
+          <w:rFonts w:ascii="Times New Roman" w:hAnsi="Times New Roman"/>
+          <w:b/>
+          <w:bCs/>
+          <w:szCs w:val="24"/>
+          <w:lang w:val="es-MX" w:eastAsia="x-none"/>
+        </w:rPr>
+      </w:pPr>
+    </w:p>
+    <w:p>
+      <w:pPr>
+        <w:overflowPunct/>
+        <w:autoSpaceDE/>
+        <w:autoSpaceDN/>
+        <w:adjustRightInd/>
+        <w:textAlignment w:val="auto"/>
+        <w:rPr>
+          <w:rFonts w:ascii="Times New Roman" w:hAnsi="Times New Roman"/>
+          <w:b/>
+          <w:bCs/>
+          <w:szCs w:val="24"/>
+          <w:lang w:val="es-MX" w:eastAsia="x-none"/>
+        </w:rPr>
+      </w:pPr>
+    </w:p>
+    <w:p>
+      <w:pPr>
+        <w:overflowPunct/>
+        <w:autoSpaceDE/>
+        <w:autoSpaceDN/>
+        <w:adjustRightInd/>
+        <w:textAlignment w:val="auto"/>
+        <w:rPr>
+          <w:rFonts w:ascii="Times New Roman" w:hAnsi="Times New Roman"/>
+          <w:b/>
+          <w:bCs/>
+          <w:szCs w:val="24"/>
+          <w:lang w:val="es-MX" w:eastAsia="x-none"/>
+        </w:rPr>
+      </w:pPr>
+    </w:p>
+    <w:p>
+      <w:pPr>
+        <w:overflowPunct/>
+        <w:autoSpaceDE/>
+        <w:autoSpaceDN/>
+        <w:adjustRightInd/>
+        <w:textAlignment w:val="auto"/>
+        <w:rPr>
+          <w:rFonts w:ascii="Times New Roman" w:hAnsi="Times New Roman"/>
+          <w:b/>
+          <w:bCs/>
+          <w:szCs w:val="24"/>
+          <w:lang w:val="es-MX" w:eastAsia="x-none"/>
+        </w:rPr>
+      </w:pPr>
+    </w:p>
+    <w:p>
+      <w:pPr>
+        <w:overflowPunct/>
+        <w:autoSpaceDE/>
+        <w:autoSpaceDN/>
+        <w:adjustRightInd/>
+        <w:textAlignment w:val="auto"/>
+        <w:rPr>
+          <w:rFonts w:ascii="Times New Roman" w:hAnsi="Times New Roman"/>
+          <w:b/>
+          <w:bCs/>
+          <w:szCs w:val="24"/>
+          <w:lang w:val="es-MX" w:eastAsia="x-none"/>
+        </w:rPr>
+      </w:pPr>
+    </w:p>
+    <w:p>
+      <w:pPr>
+        <w:overflowPunct/>
+        <w:autoSpaceDE/>
+        <w:autoSpaceDN/>
+        <w:adjustRightInd/>
+        <w:textAlignment w:val="auto"/>
+        <w:rPr>
+          <w:rFonts w:ascii="Times New Roman" w:hAnsi="Times New Roman"/>
+          <w:b/>
+          <w:bCs/>
+          <w:szCs w:val="24"/>
+          <w:lang w:val="es-MX" w:eastAsia="x-none"/>
+        </w:rPr>
+      </w:pPr>
+    </w:p>
+    <w:p>
+      <w:pPr>
+        <w:overflowPunct/>
+        <w:autoSpaceDE/>
+        <w:autoSpaceDN/>
+        <w:adjustRightInd/>
+        <w:textAlignment w:val="auto"/>
+        <w:rPr>
+          <w:rFonts w:ascii="Times New Roman" w:hAnsi="Times New Roman"/>
+          <w:b/>
+          <w:bCs/>
+          <w:szCs w:val="24"/>
+          <w:lang w:val="es-MX" w:eastAsia="x-none"/>
+        </w:rPr>
+      </w:pPr>
+    </w:p>
+    <w:p>
+      <w:pPr>
+        <w:overflowPunct/>
+        <w:autoSpaceDE/>
+        <w:autoSpaceDN/>
+        <w:adjustRightInd/>
+        <w:textAlignment w:val="auto"/>
+        <w:rPr>
+          <w:rFonts w:ascii="Times New Roman" w:hAnsi="Times New Roman"/>
+          <w:b/>
+          <w:bCs/>
+          <w:szCs w:val="24"/>
+          <w:lang w:val="es-MX" w:eastAsia="x-none"/>
+        </w:rPr>
+      </w:pPr>
+    </w:p>
+    <w:p>
+      <w:pPr>
+        <w:overflowPunct/>
+        <w:autoSpaceDE/>
+        <w:autoSpaceDN/>
+        <w:adjustRightInd/>
+        <w:textAlignment w:val="auto"/>
+        <w:rPr>
+          <w:rFonts w:ascii="Times New Roman" w:hAnsi="Times New Roman"/>
+          <w:b/>
+          <w:bCs/>
+          <w:szCs w:val="24"/>
+          <w:lang w:val="es-MX" w:eastAsia="x-none"/>
+        </w:rPr>
+      </w:pPr>
+    </w:p>
+    <w:p>
+      <w:pPr>
+        <w:overflowPunct/>
+        <w:autoSpaceDE/>
+        <w:autoSpaceDN/>
+        <w:adjustRightInd/>
+        <w:textAlignment w:val="auto"/>
+        <w:rPr>
+          <w:rFonts w:ascii="Times New Roman" w:hAnsi="Times New Roman"/>
+          <w:b/>
+          <w:bCs/>
+          <w:szCs w:val="24"/>
+          <w:lang w:val="es-MX" w:eastAsia="x-none"/>
+        </w:rPr>
+      </w:pPr>
+    </w:p>
+    <w:p>
+      <w:pPr>
+        <w:pStyle w:val="Ttulo1"/>
+        <w:overflowPunct/>
+        <w:autoSpaceDE/>
+        <w:autoSpaceDN/>
+        <w:adjustRightInd/>
+        <w:ind w:left="0" w:right="0"/>
+        <w:jc w:val="center"/>
+        <w:textAlignment w:val="auto"/>
+        <w:rPr>
+          <w:rFonts w:ascii="Times New Roman" w:hAnsi="Times New Roman"/>
+          <w:bCs/>
+          <w:sz w:val="36"/>
+          <w:szCs w:val="36"/>
+          <w:lang w:val="es-MX"/>
+        </w:rPr>
+      </w:pPr>
+      <w:r>
+        <w:rPr>
+          <w:rFonts w:ascii="Times New Roman" w:hAnsi="Times New Roman"/>
+          <w:bCs/>
+          <w:sz w:val="36"/>
+          <w:szCs w:val="36"/>
+          <w:lang w:val="es-MX"/>
+        </w:rPr>
+        <w:t>ANÁLISIS SEMANAL DE MIS LABORES</w:t>
+      </w:r>
+    </w:p>
+    <w:p>
+      <w:pPr>
+        <w:rPr>
+          <w:rFonts w:ascii="Times New Roman" w:hAnsi="Times New Roman"/>
+          <w:lang w:val="es-MX"/>
+        </w:rPr>
+      </w:pPr>
+    </w:p>
+    <w:p>
+      <w:pPr>
+        <w:rPr>
+          <w:rFonts w:ascii="Times New Roman" w:hAnsi="Times New Roman"/>
+        </w:rPr>
+      </w:pPr>
+    </w:p>
+    <w:p>
+      <w:pPr>
+        <w:rPr>
+          <w:rFonts w:ascii="Times New Roman" w:hAnsi="Times New Roman"/>
+          <w:lang w:val="es-MX"/>
+        </w:rPr>
+      </w:pPr>
+      <w:r>
+        <w:rPr>
+          <w:rFonts w:ascii="Times New Roman" w:hAnsi="Times New Roman"/>
+          <w:b/>
+        </w:rPr>
+        <w:t>Semana</w:t>
+      </w:r>
+      <w:r>
+        <w:rPr>
+          <w:rFonts w:ascii="Times New Roman" w:hAnsi="Times New Roman"/>
+        </w:rPr>
+        <w:t xml:space="preserve">: del </w:t>
+      </w:r>
+      <w:r>
+        <w:rPr>
+          <w:rFonts w:ascii="Times New Roman" w:hAnsi="Times New Roman"/>
+          <w:lang w:val="es-MX"/>
+        </w:rPr>
+        <w:t>11</w:t>
+      </w:r>
+      <w:r>
+        <w:rPr>
+          <w:rFonts w:ascii="Times New Roman" w:hAnsi="Times New Roman"/>
+          <w:lang w:val="es-MX"/>
+        </w:rPr>
+        <w:t>-</w:t>
+      </w:r>
+      <w:r>
+        <w:rPr>
+          <w:rFonts w:ascii="Times New Roman" w:hAnsi="Times New Roman"/>
+          <w:lang w:val="es-MX"/>
+        </w:rPr>
+        <w:t>dic</w:t>
+      </w:r>
+      <w:r>
+        <w:rPr>
+          <w:rFonts w:ascii="Times New Roman" w:hAnsi="Times New Roman"/>
+          <w:lang w:val="es-MX"/>
+        </w:rPr>
+        <w:t>-23</w:t>
+      </w:r>
+      <w:r>
+        <w:rPr>
+          <w:rFonts w:ascii="Times New Roman" w:hAnsi="Times New Roman"/>
+          <w:lang w:val="es-MX"/>
+        </w:rPr>
+        <w:t xml:space="preserve"> </w:t>
+      </w:r>
+      <w:r>
+        <w:rPr>
+          <w:rFonts w:ascii="Times New Roman" w:hAnsi="Times New Roman"/>
+        </w:rPr>
+        <w:t xml:space="preserve">al </w:t>
+      </w:r>
+      <w:r>
+        <w:rPr>
+          <w:rFonts w:ascii="Times New Roman" w:hAnsi="Times New Roman"/>
+          <w:lang w:val="es-MX"/>
+        </w:rPr>
+        <w:t>15</w:t>
+      </w:r>
+      <w:r>
+        <w:rPr>
+          <w:rFonts w:ascii="Times New Roman" w:hAnsi="Times New Roman"/>
+          <w:lang w:val="es-MX"/>
+        </w:rPr>
+        <w:t>-</w:t>
+      </w:r>
+      <w:r>
+        <w:rPr>
+          <w:rFonts w:ascii="Times New Roman" w:hAnsi="Times New Roman"/>
+          <w:lang w:val="es-MX"/>
+        </w:rPr>
+        <w:t>dic</w:t>
+      </w:r>
+      <w:r>
+        <w:rPr>
+          <w:rFonts w:ascii="Times New Roman" w:hAnsi="Times New Roman"/>
+          <w:lang w:val="es-MX"/>
+        </w:rPr>
+        <w:t>-23</w:t>
+      </w:r>
+    </w:p>
+    <w:p>
+      <w:pPr>
+        <w:rPr>
+          <w:rFonts w:ascii="Times New Roman" w:hAnsi="Times New Roman"/>
+          <w:lang w:val="es-MX"/>
+        </w:rPr>
+      </w:pPr>
+    </w:p>
+    <w:p>
+      <w:pPr>
+        <w:rPr>
+          <w:rFonts w:ascii="Times New Roman" w:hAnsi="Times New Roman"/>
+          <w:lang w:val="es-MX"/>
+        </w:rPr>
+      </w:pPr>
+      <w:r>
+        <w:rPr>
+          <w:rFonts w:ascii="Times New Roman" w:hAnsi="Times New Roman"/>
+          <w:lang w:val="es-MX"/>
+        </w:rPr>
+        <w:t xml:space="preserve">Esta semana se </w:t>
+      </w:r>
+      <w:r>
+        <w:rPr>
+          <w:rFonts w:ascii="Times New Roman" w:hAnsi="Times New Roman"/>
+          <w:lang w:val="es-MX"/>
+        </w:rPr>
+        <w:t>trabajó</w:t>
+      </w:r>
+      <w:r>
+        <w:rPr>
+          <w:rFonts w:ascii="Times New Roman" w:hAnsi="Times New Roman"/>
+          <w:lang w:val="es-MX"/>
+        </w:rPr>
+        <w:t xml:space="preserve"> actualizando test desactualizados de la empresa.</w:t>
+      </w:r>
+    </w:p>
+    <w:p>
+      <w:pPr>
+        <w:rPr>
+          <w:rFonts w:ascii="Times New Roman" w:hAnsi="Times New Roman"/>
+        </w:rPr>
+      </w:pPr>
+    </w:p>
+    <w:p>
+      <w:pPr>
+        <w:spacing w:line="276" w:lineRule="auto"/>
+        <w:jc w:val="both"/>
+        <w:rPr>
+          <w:rFonts w:ascii="Times New Roman" w:hAnsi="Times New Roman"/>
+        </w:rPr>
+      </w:pPr>
+    </w:p>
+    <w:p>
+      <w:pPr>
+        <w:pStyle w:val="Ttulo1"/>
+        <w:overflowPunct/>
+        <w:autoSpaceDE/>
+        <w:autoSpaceDN/>
+        <w:adjustRightInd/>
+        <w:ind w:left="0" w:right="0"/>
+        <w:jc w:val="center"/>
+        <w:textAlignment w:val="auto"/>
+        <w:rPr>
+          <w:rFonts w:ascii="Times New Roman" w:hAnsi="Times New Roman"/>
+          <w:bCs/>
+          <w:sz w:val="32"/>
+          <w:szCs w:val="32"/>
+          <w:lang w:val="es-MX"/>
+        </w:rPr>
+      </w:pPr>
+      <w:r>
+        <w:rPr>
+          <w:rFonts w:ascii="Times New Roman" w:hAnsi="Times New Roman"/>
+          <w:bCs/>
+          <w:sz w:val="32"/>
+          <w:szCs w:val="32"/>
+          <w:lang w:val="es-MX"/>
+        </w:rPr>
+        <w:t>TABLA DE LABORES DIARIAS:</w:t>
+      </w:r>
+    </w:p>
+    <w:p>
+      <w:pPr>
+        <w:spacing w:line="276" w:lineRule="auto"/>
+        <w:jc w:val="both"/>
+        <w:rPr>
+          <w:rFonts w:ascii="Times New Roman" w:hAnsi="Times New Roman"/>
+        </w:rPr>
+      </w:pPr>
+    </w:p>
+    <w:tbl>
+      <w:tblPr>
+        <w:tblStyle w:val="Tablaconcuadrcula"/>
+        <w:tblW w:w="9498" w:type="dxa"/>
+        <w:tblLook w:val="04A0" w:firstRow="1" w:lastRow="0" w:firstColumn="1" w:lastColumn="0" w:noHBand="0" w:noVBand="1"/>
+      </w:tblPr>
+      <w:tblGrid>
+        <w:gridCol w:w="1576"/>
+        <w:gridCol w:w="7922"/>
+      </w:tblGrid>
+      <w:tr>
+        <w:tc>
+          <w:tcPr>
+            <w:tcW w:w="1576" w:type="dxa"/>
+            <w:tcBorders>
+              <w:top w:val="nil"/>
+              <w:left w:val="nil"/>
+              <w:bottom w:val="single" w:sz="4" w:space="0" w:color="auto"/>
+              <w:right w:val="single" w:sz="4" w:space="0" w:color="auto"/>
+            </w:tcBorders>
+          </w:tcPr>
+          <w:p>
+            <w:pPr>
+              <w:spacing w:line="276" w:lineRule="auto"/>
+              <w:jc w:val="both"/>
+              <w:rPr>
+                <w:rFonts w:ascii="Times New Roman" w:hAnsi="Times New Roman"/>
+                <w:b/>
+                <w:bCs/>
+              </w:rPr>
+            </w:pPr>
+          </w:p>
+        </w:tc>
+        <w:tc>
+          <w:tcPr>
+            <w:tcW w:w="7922" w:type="dxa"/>
+            <w:tcBorders>
+              <w:top w:val="single" w:sz="4" w:space="0" w:color="auto"/>
+              <w:left w:val="single" w:sz="4" w:space="0" w:color="auto"/>
+              <w:bottom w:val="single" w:sz="4" w:space="0" w:color="auto"/>
+              <w:right w:val="single" w:sz="4" w:space="0" w:color="auto"/>
+            </w:tcBorders>
+            <w:shd w:val="clear" w:color="auto" w:fill="EEECE1" w:themeFill="background2"/>
+          </w:tcPr>
+          <w:p>
+            <w:pPr>
+              <w:spacing w:line="276" w:lineRule="auto"/>
+              <w:jc w:val="center"/>
+              <w:rPr>
+                <w:rFonts w:ascii="Times New Roman" w:hAnsi="Times New Roman"/>
+                <w:b/>
+                <w:bCs/>
+              </w:rPr>
+            </w:pPr>
+            <w:r>
+              <w:rPr>
+                <w:rFonts w:ascii="Times New Roman" w:hAnsi="Times New Roman"/>
+                <w:b/>
+                <w:bCs/>
+              </w:rPr>
+              <w:t>Labores realizadas</w:t>
+            </w:r>
+          </w:p>
+        </w:tc>
+      </w:tr>
+      <w:tr>
+        <w:tc>
+          <w:tcPr>
+            <w:tcW w:w="1576" w:type="dxa"/>
+            <w:tcBorders>
+              <w:top w:val="single" w:sz="4" w:space="0" w:color="auto"/>
+              <w:left w:val="single" w:sz="4" w:space="0" w:color="auto"/>
+              <w:bottom w:val="single" w:sz="4" w:space="0" w:color="auto"/>
+              <w:right w:val="single" w:sz="4" w:space="0" w:color="auto"/>
+            </w:tcBorders>
+            <w:shd w:val="clear" w:color="auto" w:fill="EEECE1" w:themeFill="background2"/>
+            <w:vAlign w:val="center"/>
+          </w:tcPr>
+          <w:p>
+            <w:pPr>
+              <w:spacing w:line="276" w:lineRule="auto"/>
+              <w:rPr>
+                <w:rFonts w:ascii="Times New Roman" w:hAnsi="Times New Roman"/>
+              </w:rPr>
+            </w:pPr>
+            <w:r>
+              <w:rPr>
+                <w:rFonts w:ascii="Times New Roman" w:hAnsi="Times New Roman"/>
+              </w:rPr>
+              <w:t xml:space="preserve">Lunes </w:t>
+            </w:r>
+          </w:p>
+        </w:tc>
+        <w:tc>
+          <w:tcPr>
+            <w:tcW w:w="7922" w:type="dxa"/>
+            <w:tcBorders>
+              <w:top w:val="single" w:sz="4" w:space="0" w:color="auto"/>
+              <w:left w:val="single" w:sz="4" w:space="0" w:color="auto"/>
+            </w:tcBorders>
+          </w:tcPr>
+          <w:p>
+            <w:pPr>
+              <w:spacing w:line="276" w:lineRule="auto"/>
+              <w:rPr>
+                <w:rFonts w:asciiTheme="minorHAnsi" w:hAnsiTheme="minorHAnsi" w:cstheme="minorHAnsi"/>
+                <w:sz w:val="20"/>
+              </w:rPr>
+            </w:pPr>
+            <w:r>
+              <w:rPr>
+                <w:rFonts w:asciiTheme="minorHAnsi" w:hAnsiTheme="minorHAnsi" w:cstheme="minorHAnsi"/>
+                <w:sz w:val="20"/>
+              </w:rPr>
+              <w:t>El lunes se trabajó actualizando test.</w:t>
+            </w:r>
+          </w:p>
+        </w:tc>
+      </w:tr>
+      <w:tr>
+        <w:tc>
+          <w:tcPr>
+            <w:tcW w:w="1576" w:type="dxa"/>
+            <w:tcBorders>
+              <w:top w:val="single" w:sz="4" w:space="0" w:color="auto"/>
+            </w:tcBorders>
+            <w:shd w:val="clear" w:color="auto" w:fill="EEECE1" w:themeFill="background2"/>
+            <w:vAlign w:val="center"/>
+          </w:tcPr>
+          <w:p>
+            <w:pPr>
+              <w:spacing w:line="276" w:lineRule="auto"/>
+              <w:rPr>
+                <w:rFonts w:ascii="Times New Roman" w:hAnsi="Times New Roman"/>
+              </w:rPr>
+            </w:pPr>
+            <w:r>
+              <w:rPr>
+                <w:rFonts w:ascii="Times New Roman" w:hAnsi="Times New Roman"/>
+              </w:rPr>
+              <w:t>Martes</w:t>
+            </w:r>
+          </w:p>
+        </w:tc>
+        <w:tc>
+          <w:tcPr>
+            <w:tcW w:w="7922" w:type="dxa"/>
+          </w:tcPr>
+          <w:p>
+            <w:pPr>
+              <w:spacing w:line="276" w:lineRule="auto"/>
+              <w:rPr>
+                <w:rFonts w:asciiTheme="minorHAnsi" w:hAnsiTheme="minorHAnsi" w:cstheme="minorHAnsi"/>
+                <w:sz w:val="20"/>
+              </w:rPr>
+            </w:pPr>
+            <w:r>
+              <w:rPr>
+                <w:rFonts w:asciiTheme="minorHAnsi" w:hAnsiTheme="minorHAnsi" w:cstheme="minorHAnsi"/>
+                <w:sz w:val="20"/>
+              </w:rPr>
+              <w:t>El martes se trabajó actualizando test.</w:t>
+            </w:r>
+          </w:p>
+        </w:tc>
+      </w:tr>
+      <w:tr>
+        <w:tc>
+          <w:tcPr>
+            <w:tcW w:w="1576" w:type="dxa"/>
+            <w:shd w:val="clear" w:color="auto" w:fill="EEECE1" w:themeFill="background2"/>
+            <w:vAlign w:val="center"/>
+          </w:tcPr>
+          <w:p>
+            <w:pPr>
+              <w:spacing w:line="276" w:lineRule="auto"/>
+              <w:rPr>
+                <w:rFonts w:ascii="Times New Roman" w:hAnsi="Times New Roman"/>
+              </w:rPr>
+            </w:pPr>
+            <w:r>
+              <w:rPr>
+                <w:rFonts w:ascii="Times New Roman" w:hAnsi="Times New Roman"/>
+              </w:rPr>
+              <w:t>Miércoles</w:t>
+            </w:r>
+          </w:p>
+        </w:tc>
+        <w:tc>
+          <w:tcPr>
+            <w:tcW w:w="7922" w:type="dxa"/>
+          </w:tcPr>
+          <w:p>
+            <w:pPr>
+              <w:spacing w:line="276" w:lineRule="auto"/>
+              <w:rPr>
+                <w:rFonts w:asciiTheme="minorHAnsi" w:hAnsiTheme="minorHAnsi" w:cstheme="minorHAnsi"/>
+                <w:sz w:val="20"/>
+              </w:rPr>
+            </w:pPr>
+            <w:r>
+              <w:rPr>
+                <w:rFonts w:asciiTheme="minorHAnsi" w:hAnsiTheme="minorHAnsi" w:cstheme="minorHAnsi"/>
+                <w:sz w:val="20"/>
+              </w:rPr>
+              <w:t>El miércoles se trabajó actualizando test.</w:t>
+            </w:r>
+          </w:p>
+        </w:tc>
+      </w:tr>
+      <w:tr>
+        <w:tc>
+          <w:tcPr>
+            <w:tcW w:w="1576" w:type="dxa"/>
+            <w:shd w:val="clear" w:color="auto" w:fill="EEECE1" w:themeFill="background2"/>
+            <w:vAlign w:val="center"/>
+          </w:tcPr>
+          <w:p>
+            <w:pPr>
+              <w:spacing w:line="276" w:lineRule="auto"/>
+              <w:rPr>
+                <w:rFonts w:ascii="Times New Roman" w:hAnsi="Times New Roman"/>
+              </w:rPr>
+            </w:pPr>
+            <w:r>
+              <w:rPr>
+                <w:rFonts w:ascii="Times New Roman" w:hAnsi="Times New Roman"/>
+              </w:rPr>
+              <w:t xml:space="preserve">Jueves </w:t>
+            </w:r>
+          </w:p>
+        </w:tc>
+        <w:tc>
+          <w:tcPr>
+            <w:tcW w:w="7922" w:type="dxa"/>
+          </w:tcPr>
+          <w:p>
+            <w:pPr>
+              <w:spacing w:line="276" w:lineRule="auto"/>
+              <w:rPr>
+                <w:rFonts w:asciiTheme="minorHAnsi" w:hAnsiTheme="minorHAnsi" w:cstheme="minorHAnsi"/>
+                <w:sz w:val="20"/>
+              </w:rPr>
+            </w:pPr>
+            <w:r>
+              <w:rPr>
+                <w:rFonts w:asciiTheme="minorHAnsi" w:hAnsiTheme="minorHAnsi" w:cstheme="minorHAnsi"/>
+                <w:sz w:val="20"/>
+              </w:rPr>
+              <w:t>El jueves se trabajó actualizando test.</w:t>
+            </w:r>
+          </w:p>
+        </w:tc>
+      </w:tr>
+      <w:tr>
+        <w:tc>
+          <w:tcPr>
+            <w:tcW w:w="1576" w:type="dxa"/>
+            <w:shd w:val="clear" w:color="auto" w:fill="EEECE1" w:themeFill="background2"/>
+            <w:vAlign w:val="center"/>
+          </w:tcPr>
+          <w:p>
+            <w:pPr>
+              <w:spacing w:line="276" w:lineRule="auto"/>
+              <w:rPr>
+                <w:rFonts w:ascii="Times New Roman" w:hAnsi="Times New Roman"/>
+              </w:rPr>
+            </w:pPr>
+            <w:r>
+              <w:rPr>
+                <w:rFonts w:ascii="Times New Roman" w:hAnsi="Times New Roman"/>
+              </w:rPr>
+              <w:t xml:space="preserve">Viernes </w:t>
+            </w:r>
+          </w:p>
+        </w:tc>
+        <w:tc>
+          <w:tcPr>
+            <w:tcW w:w="7922" w:type="dxa"/>
+          </w:tcPr>
+          <w:p>
+            <w:pPr>
+              <w:spacing w:line="276" w:lineRule="auto"/>
+              <w:rPr>
+                <w:rFonts w:asciiTheme="minorHAnsi" w:hAnsiTheme="minorHAnsi" w:cstheme="minorHAnsi"/>
+                <w:sz w:val="20"/>
+              </w:rPr>
+            </w:pPr>
+            <w:r>
+              <w:rPr>
+                <w:rFonts w:asciiTheme="minorHAnsi" w:hAnsiTheme="minorHAnsi" w:cstheme="minorHAnsi"/>
+                <w:sz w:val="20"/>
+              </w:rPr>
+              <w:t>El viernes se trabajó actualizando test.</w:t>
+            </w:r>
+          </w:p>
+        </w:tc>
+      </w:tr>
+    </w:tbl>
+    <w:p>
+      <w:pPr>
+        <w:spacing w:line="276" w:lineRule="auto"/>
+        <w:jc w:val="both"/>
+        <w:rPr>
+          <w:rFonts w:ascii="Times New Roman" w:hAnsi="Times New Roman"/>
+        </w:rPr>
+      </w:pPr>
+    </w:p>
+    <w:p>
+      <w:pPr>
+        <w:rPr>
+          <w:rFonts w:ascii="Times New Roman" w:hAnsi="Times New Roman"/>
+        </w:rPr>
+      </w:pPr>
+    </w:p>
+    <w:p>
+      <w:pPr>
+        <w:pStyle w:val="Ttulo1"/>
+        <w:overflowPunct/>
+        <w:autoSpaceDE/>
+        <w:autoSpaceDN/>
+        <w:adjustRightInd/>
+        <w:ind w:left="0" w:right="0"/>
+        <w:jc w:val="center"/>
+        <w:textAlignment w:val="auto"/>
+        <w:rPr>
+          <w:rFonts w:ascii="Times New Roman" w:hAnsi="Times New Roman"/>
+          <w:b w:val="0"/>
+          <w:bCs/>
+          <w:szCs w:val="24"/>
+          <w:lang w:val="es-MX"/>
+        </w:rPr>
+      </w:pPr>
+      <w:r>
+        <w:rPr>
+          <w:rFonts w:ascii="Times New Roman" w:hAnsi="Times New Roman"/>
+          <w:bCs/>
+          <w:sz w:val="32"/>
+          <w:szCs w:val="32"/>
+          <w:lang w:val="es-MX"/>
+        </w:rPr>
+        <w:t>EVIDENCIAS SEMANALES DEL TRABAJO</w:t>
+      </w:r>
+    </w:p>
+    <w:p>
+      <w:pPr>
+        <w:overflowPunct/>
+        <w:autoSpaceDE/>
+        <w:autoSpaceDN/>
+        <w:adjustRightInd/>
+        <w:textAlignment w:val="auto"/>
+        <w:rPr>
+          <w:rFonts w:ascii="Times New Roman" w:hAnsi="Times New Roman"/>
+          <w:b/>
+          <w:bCs/>
+          <w:szCs w:val="24"/>
+          <w:lang w:val="es-MX" w:eastAsia="x-none"/>
+        </w:rPr>
+      </w:pPr>
+    </w:p>
+    <w:p>
+      <w:pPr>
+        <w:overflowPunct/>
+        <w:autoSpaceDE/>
+        <w:autoSpaceDN/>
+        <w:adjustRightInd/>
+        <w:textAlignment w:val="auto"/>
+        <w:rPr>
+          <w:rFonts w:ascii="Times New Roman" w:hAnsi="Times New Roman"/>
+          <w:bCs/>
+          <w:sz w:val="36"/>
+          <w:szCs w:val="36"/>
+          <w:lang w:val="es-MX"/>
+        </w:rPr>
+      </w:pPr>
+      <w:r>
+        <w:rPr>
+          <w:rFonts w:ascii="Times New Roman" w:hAnsi="Times New Roman"/>
+          <w:b/>
+          <w:bCs/>
+          <w:noProof/>
+          <w:szCs w:val="24"/>
+          <w:lang w:val="es-MX" w:eastAsia="x-none"/>
+        </w:rPr>
+        <w:drawing>
+          <wp:inline distT="0" distB="0" distL="0" distR="0" wp14:anchorId="491E7CDC" wp14:editId="01AAA992">
+            <wp:extent cx="4045585" cy="3251780"/>
+            <wp:effectExtent l="0" t="0" r="0" b="6350"/>
+            <wp:docPr id="1613865372" name="Imagen 3" descr="Interfaz de usuario gráfica, Texto, Aplicación, Correo electrónico&#10;&#10;Descripción generada automáticamente"/>
+            <wp:cNvGraphicFramePr>
+              <a:graphicFrameLocks xmlns:a="http://schemas.openxmlformats.org/drawingml/2006/main" noChangeAspect="1"/>
+            </wp:cNvGraphicFramePr>
+            <a:graphic xmlns:a="http://schemas.openxmlformats.org/drawingml/2006/main">
+              <a:graphicData uri="http://schemas.openxmlformats.org/drawingml/2006/picture">
+                <pic:pic xmlns:pic="http://schemas.openxmlformats.org/drawingml/2006/picture">
+                  <pic:nvPicPr>
+                    <pic:cNvPr id="1613865372" name="Imagen 3" descr="Interfaz de usuario gráfica, Texto, Aplicación, Correo electrónico&#10;&#10;Descripción generada automáticamente"/>
+                    <pic:cNvPicPr>
+                      <a:picLocks noChangeAspect="1" noChangeArrowheads="1"/>
+                    </pic:cNvPicPr>
+                  </pic:nvPicPr>
+                  <pic:blipFill>
+                    <a:blip r:embed="rId18" cstate="print">
+                      <a:extLst>
+                        <a:ext uri="{28A0092B-C50C-407E-A947-70E740481C1C}">
+                          <a14:useLocalDpi xmlns:a14="http://schemas.microsoft.com/office/drawing/2010/main" val="0"/>
+                        </a:ext>
+                      </a:extLst>
+                    </a:blip>
+                    <a:srcRect/>
+                    <a:stretch>
+                      <a:fillRect/>
+                    </a:stretch>
+                  </pic:blipFill>
+                  <pic:spPr bwMode="auto">
+                    <a:xfrm>
+                      <a:off x="0" y="0"/>
+                      <a:ext cx="4053984" cy="3258531"/>
+                    </a:xfrm>
+                    <a:prstGeom prst="rect">
+                      <a:avLst/>
+                    </a:prstGeom>
+                    <a:noFill/>
+                    <a:ln>
+                      <a:noFill/>
+                    </a:ln>
+                  </pic:spPr>
+                </pic:pic>
+              </a:graphicData>
+            </a:graphic>
+          </wp:inline>
+        </w:drawing>
+      </w:r>
+    </w:p>
+    <w:p>
+      <w:pPr>
+        <w:overflowPunct/>
+        <w:autoSpaceDE/>
+        <w:autoSpaceDN/>
+        <w:adjustRightInd/>
+        <w:textAlignment w:val="auto"/>
+        <w:rPr>
+          <w:rFonts w:ascii="Times New Roman" w:hAnsi="Times New Roman"/>
+          <w:bCs/>
+          <w:sz w:val="36"/>
+          <w:szCs w:val="36"/>
+          <w:lang w:val="es-MX"/>
+        </w:rPr>
+      </w:pPr>
+      <w:r>
+        <w:rPr>
+          <w:rFonts w:ascii="Times New Roman" w:hAnsi="Times New Roman"/>
+          <w:bCs/>
+          <w:sz w:val="36"/>
+          <w:szCs w:val="36"/>
+          <w:lang w:val="es-MX"/>
+        </w:rPr>
+        <w:lastRenderedPageBreak/>
+        <w:t>DESCRIPCIÓN DE EQUIPOS Y HERRAMIENTAS EMPLEADOS</w:t>
+      </w:r>
+    </w:p>
+    <w:p>
+      <w:pPr>
+        <w:rPr>
+          <w:rFonts w:ascii="Times New Roman" w:hAnsi="Times New Roman"/>
+          <w:b/>
+          <w:bCs/>
+          <w:lang w:val="es-MX"/>
+        </w:rPr>
+      </w:pPr>
+    </w:p>
+    <w:p>
+      <w:pPr>
+        <w:pStyle w:val="Textoindependiente"/>
+        <w:rPr>
+          <w:rFonts w:ascii="Times New Roman" w:hAnsi="Times New Roman"/>
+          <w:b/>
+          <w:bCs w:val="0"/>
+          <w:lang w:val="es-MX"/>
+        </w:rPr>
+      </w:pPr>
+    </w:p>
+    <w:p>
+      <w:pPr>
+        <w:outlineLvl w:val="0"/>
+        <w:rPr>
+          <w:rFonts w:ascii="Times New Roman" w:hAnsi="Times New Roman"/>
+          <w:b/>
+          <w:bCs/>
+          <w:lang w:val="es-MX"/>
+        </w:rPr>
+      </w:pPr>
+      <w:r>
+        <w:rPr>
+          <w:rFonts w:ascii="Times New Roman" w:hAnsi="Times New Roman"/>
+          <w:b/>
+          <w:bCs/>
+          <w:lang w:val="es-MX"/>
+        </w:rPr>
+        <w:t>Equipo utilizado durante la práctica:</w:t>
+      </w:r>
+    </w:p>
+    <w:p>
+      <w:pPr>
+        <w:rPr>
+          <w:rFonts w:ascii="Times New Roman" w:hAnsi="Times New Roman"/>
+          <w:lang w:val="es-MX"/>
+        </w:rPr>
+      </w:pPr>
+      <w:r>
+        <w:rPr>
+          <w:rFonts w:ascii="Times New Roman" w:hAnsi="Times New Roman"/>
+          <w:lang w:val="es-MX"/>
+        </w:rPr>
+        <w:t>Laptop</w:t>
+      </w:r>
+      <w:r>
+        <w:rPr>
+          <w:rFonts w:ascii="Times New Roman" w:hAnsi="Times New Roman"/>
+          <w:lang w:val="es-MX"/>
+        </w:rPr>
+        <w:t xml:space="preserve"> Táctil</w:t>
+      </w:r>
+      <w:r>
+        <w:rPr>
+          <w:rFonts w:ascii="Times New Roman" w:hAnsi="Times New Roman"/>
+          <w:lang w:val="es-MX"/>
+        </w:rPr>
+        <w:t xml:space="preserve"> Dell</w:t>
+      </w:r>
+      <w:r>
+        <w:rPr>
+          <w:rFonts w:ascii="Times New Roman" w:hAnsi="Times New Roman"/>
+          <w:lang w:val="es-MX"/>
+        </w:rPr>
+        <w:t xml:space="preserve"> </w:t>
+      </w:r>
+    </w:p>
+    <w:p>
+      <w:pPr>
+        <w:rPr>
+          <w:rFonts w:ascii="Times New Roman" w:hAnsi="Times New Roman"/>
+          <w:lang w:val="es-MX"/>
+        </w:rPr>
+      </w:pPr>
+      <w:r>
+        <w:rPr>
+          <w:rFonts w:ascii="Times New Roman" w:hAnsi="Times New Roman"/>
+          <w:lang w:val="es-MX"/>
+        </w:rPr>
+        <w:t xml:space="preserve">Sistema Operativo: Win11 Enterprise </w:t>
+      </w:r>
+    </w:p>
+    <w:p>
+      <w:pPr>
+        <w:rPr>
+          <w:rFonts w:ascii="Times New Roman" w:hAnsi="Times New Roman"/>
+          <w:lang w:val="es-MX"/>
+        </w:rPr>
+      </w:pPr>
+      <w:r>
+        <w:rPr>
+          <w:rFonts w:ascii="Times New Roman" w:hAnsi="Times New Roman"/>
+          <w:lang w:val="es-MX"/>
+        </w:rPr>
+        <w:t>Procesador: i7 11Gen x64</w:t>
+      </w:r>
+    </w:p>
+    <w:p>
+      <w:pPr>
+        <w:rPr>
+          <w:rFonts w:ascii="Times New Roman" w:hAnsi="Times New Roman"/>
+          <w:lang w:val="es-MX"/>
+        </w:rPr>
+      </w:pPr>
+      <w:r>
+        <w:rPr>
+          <w:rFonts w:ascii="Times New Roman" w:hAnsi="Times New Roman"/>
+          <w:lang w:val="es-MX"/>
+        </w:rPr>
+        <w:t>Ram: 32GB</w:t>
+      </w:r>
+    </w:p>
+    <w:p>
+      <w:pPr>
+        <w:rPr>
+          <w:rFonts w:ascii="Times New Roman" w:hAnsi="Times New Roman"/>
+          <w:lang w:val="es-MX"/>
+        </w:rPr>
+      </w:pPr>
+      <w:r>
+        <w:rPr>
+          <w:rFonts w:ascii="Times New Roman" w:hAnsi="Times New Roman"/>
+          <w:lang w:val="es-MX"/>
+        </w:rPr>
+        <w:t>Almacenamiento: 240GB SSD</w:t>
+      </w:r>
+    </w:p>
+    <w:p>
+      <w:pPr>
+        <w:rPr>
+          <w:rFonts w:ascii="Times New Roman" w:hAnsi="Times New Roman"/>
+          <w:lang w:val="es-MX"/>
+        </w:rPr>
+      </w:pPr>
+      <w:r>
+        <w:rPr>
+          <w:rFonts w:ascii="Times New Roman" w:hAnsi="Times New Roman"/>
+          <w:lang w:val="es-MX"/>
+        </w:rPr>
+        <w:t xml:space="preserve"> </w:t>
+      </w:r>
+    </w:p>
+    <w:p>
+      <w:pPr>
+        <w:rPr>
+          <w:rFonts w:ascii="Times New Roman" w:hAnsi="Times New Roman"/>
+          <w:b/>
+          <w:bCs/>
+          <w:lang w:val="es-MX"/>
+        </w:rPr>
+      </w:pPr>
+    </w:p>
+    <w:p>
+      <w:pPr>
+        <w:spacing w:line="360" w:lineRule="auto"/>
+        <w:rPr>
+          <w:rFonts w:ascii="Times New Roman" w:hAnsi="Times New Roman"/>
+          <w:lang w:val="es-MX"/>
+        </w:rPr>
+      </w:pPr>
+      <w:r>
+        <w:rPr>
+          <w:rFonts w:ascii="Times New Roman" w:hAnsi="Times New Roman"/>
+          <w:b/>
+          <w:bCs/>
+          <w:lang w:val="es-MX"/>
+        </w:rPr>
+        <w:t>Herramientas utilizadas (Software):</w:t>
+      </w:r>
+      <w:r>
+        <w:rPr>
+          <w:rFonts w:ascii="Times New Roman" w:hAnsi="Times New Roman"/>
+          <w:lang w:val="es-MX"/>
+        </w:rPr>
+        <w:t xml:space="preserve"> </w:t>
+      </w:r>
+    </w:p>
+    <w:p>
+      <w:pPr>
+        <w:spacing w:line="360" w:lineRule="auto"/>
+        <w:rPr>
+          <w:rFonts w:ascii="Times New Roman" w:hAnsi="Times New Roman"/>
+          <w:lang w:val="es-MX"/>
+        </w:rPr>
+      </w:pPr>
+      <w:r>
+        <w:rPr>
+          <w:rFonts w:ascii="Times New Roman" w:hAnsi="Times New Roman"/>
+          <w:lang w:val="es-MX"/>
+        </w:rPr>
+        <w:t>JDK 11, IntelliJ IDEA,</w:t>
+      </w:r>
+      <w:r>
+        <w:rPr>
+          <w:rFonts w:ascii="Times New Roman" w:hAnsi="Times New Roman"/>
+          <w:lang w:val="es-MX"/>
+        </w:rPr>
+        <w:t>Test ng,</w:t>
+      </w:r>
+      <w:r>
+        <w:rPr>
+          <w:rFonts w:ascii="Times New Roman" w:hAnsi="Times New Roman"/>
+          <w:lang w:val="es-MX"/>
+        </w:rPr>
+        <w:t xml:space="preserve"> Selenium, Selenide</w:t>
+      </w:r>
+      <w:r>
+        <w:rPr>
+          <w:rFonts w:ascii="Times New Roman" w:hAnsi="Times New Roman"/>
+          <w:lang w:val="es-MX"/>
+        </w:rPr>
+        <w:t>,</w:t>
+      </w:r>
+      <w:r>
+        <w:rPr>
+          <w:rFonts w:ascii="Times New Roman" w:hAnsi="Times New Roman"/>
+          <w:lang w:val="es-MX"/>
+        </w:rPr>
+        <w:t xml:space="preserve"> S</w:t>
+      </w:r>
+      <w:r>
+        <w:rPr>
+          <w:rFonts w:ascii="Times New Roman" w:hAnsi="Times New Roman"/>
+          <w:lang w:val="es-MX"/>
+        </w:rPr>
+        <w:t>ourcetree</w:t>
+      </w:r>
+    </w:p>
+    <w:p>
+      <w:pPr>
+        <w:outlineLvl w:val="0"/>
+        <w:rPr>
+          <w:rFonts w:ascii="Times New Roman" w:hAnsi="Times New Roman"/>
+          <w:b/>
+          <w:bCs/>
+          <w:lang w:val="es-MX"/>
+        </w:rPr>
+      </w:pPr>
+      <w:r>
+        <w:rPr>
+          <w:rFonts w:ascii="Times New Roman" w:hAnsi="Times New Roman"/>
+          <w:b/>
+          <w:bCs/>
+          <w:lang w:val="es-MX"/>
+        </w:rPr>
+        <w:t>Reflexión de la utilización de los equipos y herramientas:</w:t>
+      </w:r>
+    </w:p>
+    <w:p>
+      <w:pPr>
+        <w:spacing w:line="360" w:lineRule="auto"/>
+        <w:rPr>
+          <w:rFonts w:ascii="Times New Roman" w:hAnsi="Times New Roman"/>
+          <w:lang w:val="es-MX"/>
+        </w:rPr>
+      </w:pPr>
+    </w:p>
+    <w:p>
+      <w:pPr>
+        <w:spacing w:line="360" w:lineRule="auto"/>
+        <w:rPr>
+          <w:rFonts w:ascii="Times New Roman" w:hAnsi="Times New Roman"/>
+          <w:lang w:val="es-MX"/>
+        </w:rPr>
+      </w:pPr>
+      <w:r>
+        <w:rPr>
+          <w:rFonts w:ascii="Times New Roman" w:hAnsi="Times New Roman"/>
+          <w:lang w:val="es-MX"/>
+        </w:rPr>
+        <w:t>La elección estratégica de herramientas durante mi práctica no solo simplificó mi flujo de trabajo, sino que también impulsó significativamente la eficiencia y la calidad del desarrollo de software. Al enfrentarme a la novedad y la fascinación de la automatización y las pruebas, integrar Selenium y Selenide se convirtió en un paso crucial en mi evolución profesional.</w:t>
+      </w:r>
+    </w:p>
+    <w:p>
+      <w:pPr>
+        <w:spacing w:line="360" w:lineRule="auto"/>
+        <w:rPr>
+          <w:rFonts w:ascii="Times New Roman" w:hAnsi="Times New Roman"/>
+          <w:lang w:val="es-MX"/>
+        </w:rPr>
+      </w:pPr>
+    </w:p>
+    <w:p>
+      <w:pPr>
+        <w:spacing w:line="360" w:lineRule="auto"/>
+        <w:rPr>
+          <w:rFonts w:ascii="Times New Roman" w:hAnsi="Times New Roman"/>
+          <w:lang w:val="es-MX"/>
+        </w:rPr>
+      </w:pPr>
+      <w:r>
+        <w:rPr>
+          <w:rFonts w:ascii="Times New Roman" w:hAnsi="Times New Roman"/>
+          <w:lang w:val="es-MX"/>
+        </w:rPr>
+        <w:t>La implementación de Selenium y Selenide para la automatización de pruebas representó un cambio notable en mi enfoque hacia la calidad del software. A medida que me sumergí en estas herramientas, no solo aceleraron el proceso de prueba, sino que también mejoraron la precisión y exhaustividad de las pruebas. Este descubrimiento me permitió identificar y resolver posibles problemas de manera proactiva, aportando una nueva dimensión a mi enfoque hacia la calidad del software.</w:t>
+      </w:r>
+    </w:p>
+    <w:p>
+      <w:pPr>
+        <w:spacing w:line="360" w:lineRule="auto"/>
+        <w:rPr>
+          <w:rFonts w:ascii="Times New Roman" w:hAnsi="Times New Roman"/>
+          <w:lang w:val="es-MX"/>
+        </w:rPr>
+      </w:pPr>
+    </w:p>
+    <w:p>
+      <w:pPr>
+        <w:spacing w:line="360" w:lineRule="auto"/>
+        <w:rPr>
+          <w:rFonts w:ascii="Times New Roman" w:hAnsi="Times New Roman"/>
+          <w:b/>
+          <w:bCs/>
+          <w:lang w:val="es-MX"/>
+        </w:rPr>
+      </w:pPr>
+      <w:r>
+        <w:rPr>
+          <w:rFonts w:ascii="Times New Roman" w:hAnsi="Times New Roman"/>
+          <w:lang w:val="es-MX"/>
+        </w:rPr>
+        <w:t>Este enfoque integral en el desarrollo y las pruebas se tradujo en un ciclo de desarrollo más rápido y en la entrega de soluciones más robustas. La capacidad de ejecutar pruebas de manera eficiente no solo aceleró la identificación de posibles problemas, sino que también fomentó una mentalidad proactiva hacia la calidad del software.</w:t>
+      </w:r>
+    </w:p>
+    <w:p>
+      <w:pPr>
+        <w:rPr>
+          <w:rFonts w:ascii="Times New Roman" w:hAnsi="Times New Roman"/>
+          <w:b/>
+          <w:bCs/>
+          <w:lang w:val="es-MX"/>
+        </w:rPr>
+      </w:pPr>
+    </w:p>
+    <w:p>
+      <w:pPr>
+        <w:rPr>
+          <w:rFonts w:ascii="Times New Roman" w:hAnsi="Times New Roman"/>
+          <w:b/>
+          <w:bCs/>
+          <w:lang w:val="es-MX"/>
+        </w:rPr>
+      </w:pPr>
+    </w:p>
+    <w:p>
+      <w:pPr>
+        <w:rPr>
+          <w:rFonts w:ascii="Times New Roman" w:hAnsi="Times New Roman"/>
+          <w:b/>
+          <w:bCs/>
+          <w:lang w:val="es-MX"/>
+        </w:rPr>
+      </w:pPr>
+    </w:p>
+    <w:p>
+      <w:pPr>
+        <w:overflowPunct/>
+        <w:autoSpaceDE/>
+        <w:autoSpaceDN/>
+        <w:adjustRightInd/>
+        <w:textAlignment w:val="auto"/>
+        <w:rPr>
+          <w:rFonts w:ascii="Times New Roman" w:hAnsi="Times New Roman"/>
+          <w:b/>
+          <w:bCs/>
+          <w:sz w:val="36"/>
+          <w:szCs w:val="36"/>
+          <w:lang w:val="es-MX" w:eastAsia="x-none"/>
+        </w:rPr>
+      </w:pPr>
+      <w:r>
+        <w:rPr>
+          <w:rFonts w:ascii="Times New Roman" w:hAnsi="Times New Roman"/>
+          <w:bCs/>
+          <w:sz w:val="36"/>
+          <w:szCs w:val="36"/>
+          <w:lang w:val="es-MX"/>
+        </w:rPr>
+        <w:br w:type="page"/>
+      </w:r>
+    </w:p>
+    <w:p>
+      <w:pPr>
+        <w:pStyle w:val="Ttulo1"/>
+        <w:overflowPunct/>
+        <w:autoSpaceDE/>
+        <w:autoSpaceDN/>
+        <w:adjustRightInd/>
+        <w:ind w:left="0" w:right="0"/>
+        <w:jc w:val="center"/>
+        <w:textAlignment w:val="auto"/>
+        <w:rPr>
+          <w:lang w:val="es-MX"/>
+        </w:rPr>
+      </w:pPr>
+      <w:r>
+        <w:rPr>
+          <w:rFonts w:ascii="Times New Roman" w:hAnsi="Times New Roman"/>
+          <w:bCs/>
+          <w:sz w:val="36"/>
+          <w:szCs w:val="36"/>
+          <w:lang w:val="es-MX"/>
+        </w:rPr>
+        <w:lastRenderedPageBreak/>
+        <w:t>CONCLUSIONES</w:t>
+      </w:r>
+    </w:p>
+    <w:p>
+      <w:pPr>
+        <w:jc w:val="both"/>
+        <w:rPr>
+          <w:lang w:val="es-MX"/>
+        </w:rPr>
+      </w:pPr>
+    </w:p>
+    <w:p>
+      <w:pPr>
+        <w:jc w:val="both"/>
+        <w:rPr>
+          <w:lang w:val="es-MX"/>
+        </w:rPr>
+      </w:pPr>
+    </w:p>
+    <w:p>
+      <w:pPr>
+        <w:jc w:val="both"/>
+        <w:rPr>
+          <w:lang w:val="es-MX"/>
+        </w:rPr>
+      </w:pPr>
+    </w:p>
+    <w:p>
+      <w:pPr>
+        <w:overflowPunct/>
+        <w:autoSpaceDE/>
+        <w:autoSpaceDN/>
+        <w:adjustRightInd/>
+        <w:textAlignment w:val="auto"/>
+        <w:rPr>
+          <w:rFonts w:ascii="Times New Roman" w:hAnsi="Times New Roman"/>
+          <w:bCs/>
+          <w:sz w:val="36"/>
+          <w:szCs w:val="36"/>
+          <w:lang w:val="es-MX"/>
+        </w:rPr>
+      </w:pPr>
+    </w:p>
+    <w:p>
+      <w:pPr>
+        <w:overflowPunct/>
+        <w:autoSpaceDE/>
+        <w:autoSpaceDN/>
+        <w:adjustRightInd/>
+        <w:textAlignment w:val="auto"/>
+        <w:rPr>
+          <w:rFonts w:ascii="Times New Roman" w:hAnsi="Times New Roman"/>
+          <w:bCs/>
+          <w:sz w:val="36"/>
+          <w:szCs w:val="36"/>
+          <w:lang w:val="es-MX"/>
+        </w:rPr>
+      </w:pPr>
+    </w:p>
+    <w:p>
+      <w:pPr>
+        <w:overflowPunct/>
+        <w:autoSpaceDE/>
+        <w:autoSpaceDN/>
+        <w:adjustRightInd/>
+        <w:textAlignment w:val="auto"/>
+        <w:rPr>
+          <w:rFonts w:ascii="Times New Roman" w:hAnsi="Times New Roman"/>
+          <w:bCs/>
+          <w:szCs w:val="24"/>
+          <w:lang w:val="es-MX"/>
+        </w:rPr>
+      </w:pPr>
+      <w:r>
+        <w:rPr>
+          <w:rFonts w:ascii="Times New Roman" w:hAnsi="Times New Roman"/>
+          <w:bCs/>
+          <w:szCs w:val="24"/>
+          <w:lang w:val="es-MX"/>
+        </w:rPr>
+        <w:t>En retrospectiva, mi práctica empresarial en Accenture ha sido un capítulo transformador en mi viaje profesional. La inmersión en un entorno donde la innovación y la excelencia son moneda corriente ha superado mis expectativas. A lo largo de este periodo, he abordado desafíos tecnológicos significativos, nutriéndome de experiencias que han fortalecido mi comprensión y habilidades en el desarrollo de software.</w:t>
+      </w:r>
+    </w:p>
+    <w:p>
+      <w:pPr>
+        <w:overflowPunct/>
+        <w:autoSpaceDE/>
+        <w:autoSpaceDN/>
+        <w:adjustRightInd/>
+        <w:textAlignment w:val="auto"/>
+        <w:rPr>
+          <w:rFonts w:ascii="Times New Roman" w:hAnsi="Times New Roman"/>
+          <w:bCs/>
+          <w:szCs w:val="24"/>
+          <w:lang w:val="es-MX"/>
+        </w:rPr>
+      </w:pPr>
+    </w:p>
+    <w:p>
+      <w:pPr>
+        <w:overflowPunct/>
+        <w:autoSpaceDE/>
+        <w:autoSpaceDN/>
+        <w:adjustRightInd/>
+        <w:textAlignment w:val="auto"/>
+        <w:rPr>
+          <w:rFonts w:ascii="Times New Roman" w:hAnsi="Times New Roman"/>
+          <w:bCs/>
+          <w:szCs w:val="24"/>
+          <w:lang w:val="es-MX"/>
+        </w:rPr>
+      </w:pPr>
+      <w:r>
+        <w:rPr>
+          <w:rFonts w:ascii="Times New Roman" w:hAnsi="Times New Roman"/>
+          <w:bCs/>
+          <w:szCs w:val="24"/>
+          <w:lang w:val="es-MX"/>
+        </w:rPr>
+        <w:t>La oportunidad de formar parte de un equipo multidisciplinario y colaborar en proyectos innovadores ha sido fundamental para mi crecimiento. Mi compromiso con el aprendizaje continuo se ha visto respaldado por la participación en cursos, programas y capacitaciones, asegurando que mi conocimiento esté siempre actualizado y al servicio del equipo.</w:t>
+      </w:r>
+    </w:p>
+    <w:p>
+      <w:pPr>
+        <w:overflowPunct/>
+        <w:autoSpaceDE/>
+        <w:autoSpaceDN/>
+        <w:adjustRightInd/>
+        <w:textAlignment w:val="auto"/>
+        <w:rPr>
+          <w:rFonts w:ascii="Times New Roman" w:hAnsi="Times New Roman"/>
+          <w:bCs/>
+          <w:szCs w:val="24"/>
+          <w:lang w:val="es-MX"/>
+        </w:rPr>
+      </w:pPr>
+    </w:p>
+    <w:p>
+      <w:pPr>
+        <w:overflowPunct/>
+        <w:autoSpaceDE/>
+        <w:autoSpaceDN/>
+        <w:adjustRightInd/>
+        <w:textAlignment w:val="auto"/>
+        <w:rPr>
+          <w:rFonts w:ascii="Times New Roman" w:hAnsi="Times New Roman"/>
+          <w:bCs/>
+          <w:szCs w:val="24"/>
+          <w:lang w:val="es-MX"/>
+        </w:rPr>
+      </w:pPr>
+      <w:r>
+        <w:rPr>
+          <w:rFonts w:ascii="Times New Roman" w:hAnsi="Times New Roman"/>
+          <w:bCs/>
+          <w:szCs w:val="24"/>
+          <w:lang w:val="es-MX"/>
+        </w:rPr>
+        <w:t>Además, la meta de mejorar mis habilidades de comunicación técnica ha sido un proceso en constante evolución. La capacidad de transmitir ideas complejas de manera efectiva se ha vuelto esencial no solo para mi desarrollo personal, sino también para facilitar la comprensión y la colaboración efectiva en un entorno de trabajo multidisciplinario.</w:t>
+      </w:r>
+    </w:p>
+    <w:p>
+      <w:pPr>
+        <w:overflowPunct/>
+        <w:autoSpaceDE/>
+        <w:autoSpaceDN/>
+        <w:adjustRightInd/>
+        <w:textAlignment w:val="auto"/>
+        <w:rPr>
+          <w:rFonts w:ascii="Times New Roman" w:hAnsi="Times New Roman"/>
+          <w:bCs/>
+          <w:szCs w:val="24"/>
+          <w:lang w:val="es-MX"/>
+        </w:rPr>
+      </w:pPr>
+    </w:p>
+    <w:p>
+      <w:pPr>
+        <w:overflowPunct/>
+        <w:autoSpaceDE/>
+        <w:autoSpaceDN/>
+        <w:adjustRightInd/>
+        <w:textAlignment w:val="auto"/>
+        <w:rPr>
+          <w:rFonts w:ascii="Times New Roman" w:hAnsi="Times New Roman"/>
+          <w:bCs/>
+          <w:szCs w:val="24"/>
+          <w:lang w:val="es-MX"/>
+        </w:rPr>
+      </w:pPr>
+      <w:r>
+        <w:rPr>
+          <w:rFonts w:ascii="Times New Roman" w:hAnsi="Times New Roman"/>
+          <w:bCs/>
+          <w:szCs w:val="24"/>
+          <w:lang w:val="es-MX"/>
+        </w:rPr>
+        <w:t>En el camino, he cultivado un ambiente inclusivo y colaborativo, reconociendo la importancia de la diversidad de pensamiento en la resolución eficiente de problemas. Fomentar este entorno no solo ha enriquecido mis experiencias, sino que también ha contribuido al crecimiento y éxito colectivo del equipo.</w:t>
+      </w:r>
+    </w:p>
+    <w:p>
+      <w:pPr>
+        <w:overflowPunct/>
+        <w:autoSpaceDE/>
+        <w:autoSpaceDN/>
+        <w:adjustRightInd/>
+        <w:textAlignment w:val="auto"/>
+        <w:rPr>
+          <w:rFonts w:ascii="Times New Roman" w:hAnsi="Times New Roman"/>
+          <w:bCs/>
+          <w:szCs w:val="24"/>
+          <w:lang w:val="es-MX"/>
+        </w:rPr>
+      </w:pPr>
+    </w:p>
+    <w:p>
+      <w:pPr>
+        <w:overflowPunct/>
+        <w:autoSpaceDE/>
+        <w:autoSpaceDN/>
+        <w:adjustRightInd/>
+        <w:textAlignment w:val="auto"/>
+        <w:rPr>
+          <w:rFonts w:ascii="Times New Roman" w:hAnsi="Times New Roman"/>
+          <w:b/>
+          <w:bCs/>
+          <w:sz w:val="36"/>
+          <w:szCs w:val="36"/>
+          <w:lang w:val="es-MX" w:eastAsia="x-none"/>
+        </w:rPr>
+      </w:pPr>
+      <w:r>
+        <w:rPr>
+          <w:rFonts w:ascii="Times New Roman" w:hAnsi="Times New Roman"/>
+          <w:bCs/>
+          <w:szCs w:val="24"/>
+          <w:lang w:val="es-MX"/>
+        </w:rPr>
+        <w:t>Mirando hacia el futuro, estoy emocionado por seguir contribuyendo al mundo del desarrollo de software con una perspectiva renovada y habilidades mejoradas. Cada desafío superado y cada lección aprendida en Accenture ha dejado una marca indeleble en mi trayectoria, alimentando mi pasión por la programación y allanando el camino hacia un futuro profesional lleno de logros y contribuciones significativas.</w:t>
+      </w:r>
+      <w:r>
+        <w:rPr>
+          <w:rFonts w:ascii="Times New Roman" w:hAnsi="Times New Roman"/>
+          <w:bCs/>
+          <w:sz w:val="36"/>
+          <w:szCs w:val="36"/>
+          <w:lang w:val="es-MX"/>
+        </w:rPr>
+        <w:br w:type="page"/>
+      </w:r>
+    </w:p>
+    <w:p>
+      <w:pPr>
+        <w:pStyle w:val="Ttulo1"/>
+        <w:overflowPunct/>
+        <w:autoSpaceDE/>
+        <w:autoSpaceDN/>
+        <w:adjustRightInd/>
+        <w:ind w:left="0" w:right="0"/>
+        <w:jc w:val="center"/>
+        <w:textAlignment w:val="auto"/>
+        <w:rPr>
+          <w:rFonts w:ascii="Times New Roman" w:hAnsi="Times New Roman"/>
+          <w:bCs/>
+          <w:sz w:val="36"/>
+          <w:szCs w:val="36"/>
+          <w:lang w:val="es-MX"/>
+        </w:rPr>
+      </w:pPr>
+      <w:r>
+        <w:rPr>
+          <w:rFonts w:ascii="Times New Roman" w:hAnsi="Times New Roman"/>
+          <w:bCs/>
+          <w:sz w:val="36"/>
+          <w:szCs w:val="36"/>
+          <w:lang w:val="es-MX"/>
+        </w:rPr>
+        <w:lastRenderedPageBreak/>
+        <w:t>RECOMENDACIONES</w:t>
+      </w:r>
+    </w:p>
+    <w:p>
+      <w:pPr>
+        <w:jc w:val="both"/>
+        <w:rPr>
+          <w:lang w:val="es-MX"/>
+        </w:rPr>
+      </w:pPr>
+    </w:p>
+    <w:p>
+      <w:pPr>
+        <w:jc w:val="both"/>
+        <w:rPr>
+          <w:lang w:val="es-MX"/>
+        </w:rPr>
+      </w:pPr>
+    </w:p>
+    <w:p>
+      <w:pPr>
+        <w:jc w:val="both"/>
+        <w:rPr>
+          <w:lang w:val="es-MX"/>
+        </w:rPr>
+      </w:pPr>
+    </w:p>
+    <w:p>
+      <w:pPr>
+        <w:overflowPunct/>
+        <w:autoSpaceDE/>
+        <w:autoSpaceDN/>
+        <w:adjustRightInd/>
+        <w:textAlignment w:val="auto"/>
+        <w:rPr>
+          <w:rFonts w:ascii="Times New Roman" w:hAnsi="Times New Roman"/>
+          <w:b/>
+          <w:bCs/>
+          <w:sz w:val="36"/>
+          <w:szCs w:val="36"/>
+          <w:lang w:val="es-MX" w:eastAsia="x-none"/>
+        </w:rPr>
+      </w:pPr>
+      <w:r>
+        <w:rPr>
+          <w:rFonts w:ascii="Times New Roman" w:hAnsi="Times New Roman"/>
+          <w:bCs/>
+          <w:sz w:val="36"/>
+          <w:szCs w:val="36"/>
+          <w:lang w:val="es-MX"/>
+        </w:rPr>
+        <w:br w:type="page"/>
+      </w:r>
+    </w:p>
+    <w:p>
+      <w:pPr>
+        <w:pStyle w:val="Ttulo1"/>
+        <w:overflowPunct/>
+        <w:autoSpaceDE/>
+        <w:autoSpaceDN/>
+        <w:adjustRightInd/>
+        <w:ind w:left="0" w:right="0"/>
+        <w:jc w:val="center"/>
+        <w:textAlignment w:val="auto"/>
+        <w:rPr>
+          <w:rFonts w:ascii="Times New Roman" w:hAnsi="Times New Roman"/>
+          <w:bCs/>
           <w:sz w:val="36"/>
           <w:szCs w:val="36"/>
           <w:lang w:val="es-MX"/>
@@ -7705,12 +9308,82 @@
         <w:textAlignment w:val="auto"/>
         <w:rPr>
           <w:rFonts w:ascii="Times New Roman" w:hAnsi="Times New Roman"/>
+          <w:lang w:val="es-MX"/>
+        </w:rPr>
+      </w:pPr>
+      <w:r>
+        <w:rPr>
+          <w:rFonts w:ascii="Times New Roman" w:hAnsi="Times New Roman"/>
+          <w:lang w:val="es-MX"/>
+        </w:rPr>
+        <w:t>https://testautomationu.applitools.com/</w:t>
+      </w:r>
+      <w:r>
+        <w:rPr>
+          <w:rFonts w:ascii="Times New Roman" w:hAnsi="Times New Roman"/>
+          <w:lang w:val="es-MX"/>
+        </w:rPr>
+        <w:t xml:space="preserve"> </w:t>
+      </w:r>
+    </w:p>
+    <w:p>
+      <w:pPr>
+        <w:overflowPunct/>
+        <w:autoSpaceDE/>
+        <w:autoSpaceDN/>
+        <w:adjustRightInd/>
+        <w:jc w:val="both"/>
+        <w:textAlignment w:val="auto"/>
+        <w:rPr>
+          <w:rFonts w:ascii="Times New Roman" w:hAnsi="Times New Roman"/>
+          <w:lang w:val="es-MX"/>
+        </w:rPr>
+      </w:pPr>
+      <w:r>
+        <w:rPr>
+          <w:rFonts w:ascii="Times New Roman" w:hAnsi="Times New Roman"/>
+          <w:lang w:val="es-MX"/>
+        </w:rPr>
+        <w:t>https://www.selenium.dev/documentation/</w:t>
+      </w:r>
+      <w:r>
+        <w:rPr>
+          <w:rFonts w:ascii="Times New Roman" w:hAnsi="Times New Roman"/>
+          <w:lang w:val="es-MX"/>
+        </w:rPr>
+        <w:t xml:space="preserve"> </w:t>
+      </w:r>
+    </w:p>
+    <w:p>
+      <w:pPr>
+        <w:overflowPunct/>
+        <w:autoSpaceDE/>
+        <w:autoSpaceDN/>
+        <w:adjustRightInd/>
+        <w:jc w:val="both"/>
+        <w:textAlignment w:val="auto"/>
+        <w:rPr>
+          <w:rFonts w:ascii="Times New Roman" w:hAnsi="Times New Roman"/>
           <w:b/>
           <w:bCs/>
           <w:u w:val="single"/>
           <w:lang w:val="es-MX"/>
         </w:rPr>
       </w:pPr>
+      <w:r>
+        <w:rPr>
+          <w:rFonts w:ascii="Times New Roman" w:hAnsi="Times New Roman"/>
+          <w:lang w:val="es-MX"/>
+        </w:rPr>
+        <w:t>https://www.youtube.com/@QualityStream</w:t>
+      </w:r>
+      <w:r>
+        <w:rPr>
+          <w:rFonts w:ascii="Times New Roman" w:hAnsi="Times New Roman"/>
+          <w:lang w:val="es-MX"/>
+        </w:rPr>
+        <w:t xml:space="preserve"> </w:t>
+      </w:r>
       <w:r>
         <w:rPr>
           <w:rFonts w:ascii="Times New Roman" w:hAnsi="Times New Roman"/>
@@ -7973,7 +9646,7 @@
         </w:rPr>
         <w:lastRenderedPageBreak/>
         <w:drawing>
-          <wp:anchor distT="0" distB="0" distL="114300" distR="114300" simplePos="0" relativeHeight="251659776" behindDoc="1" locked="1" layoutInCell="1" allowOverlap="1" wp14:anchorId="256BE074" wp14:editId="50F29E1A">
+          <wp:anchor distT="0" distB="0" distL="114300" distR="114300" simplePos="0" relativeHeight="251659776" behindDoc="1" locked="1" layoutInCell="1" allowOverlap="1" wp14:anchorId="256BE074" wp14:editId="7F75ACCF">
             <wp:simplePos x="0" y="0"/>
             <wp:positionH relativeFrom="column">
               <wp:posOffset>42545</wp:posOffset>
@@ -8619,7 +10292,7 @@
           <w:bCs w:val="0"/>
         </w:rPr>
         <w:sectPr>
-          <w:footerReference w:type="default" r:id="rId17"/>
+          <w:footerReference w:type="default" r:id="rId19"/>
           <w:pgSz w:w="12242" w:h="15842" w:code="1"/>
           <w:pgMar w:top="851" w:right="1418" w:bottom="902" w:left="1418" w:header="720" w:footer="1134" w:gutter="0"/>
           <w:pgBorders w:display="firstPage" w:offsetFrom="page">
@@ -8651,7 +10324,7 @@
         </w:rPr>
         <w:lastRenderedPageBreak/>
         <w:drawing>
-          <wp:anchor distT="0" distB="0" distL="114300" distR="114300" simplePos="0" relativeHeight="251660800" behindDoc="1" locked="1" layoutInCell="1" allowOverlap="1" wp14:anchorId="256BE077" wp14:editId="47638BAF">
+          <wp:anchor distT="0" distB="0" distL="114300" distR="114300" simplePos="0" relativeHeight="251660800" behindDoc="1" locked="1" layoutInCell="1" allowOverlap="1" wp14:anchorId="256BE077" wp14:editId="3BAD3922">
             <wp:simplePos x="0" y="0"/>
             <wp:positionH relativeFrom="column">
               <wp:posOffset>42545</wp:posOffset>
@@ -16264,7 +17937,7 @@
         </w:rPr>
         <w:lastRenderedPageBreak/>
         <w:drawing>
-          <wp:anchor distT="0" distB="0" distL="114300" distR="114300" simplePos="0" relativeHeight="251662848" behindDoc="1" locked="1" layoutInCell="1" allowOverlap="1" wp14:anchorId="256BE07A" wp14:editId="03C2131A">
+          <wp:anchor distT="0" distB="0" distL="114300" distR="114300" simplePos="0" relativeHeight="251662848" behindDoc="1" locked="1" layoutInCell="1" allowOverlap="1" wp14:anchorId="256BE07A" wp14:editId="03CF1D8C">
             <wp:simplePos x="0" y="0"/>
             <wp:positionH relativeFrom="column">
               <wp:posOffset>42545</wp:posOffset>
@@ -24321,9 +25994,9 @@
       </w:pPr>
     </w:p>
     <w:sectPr>
-      <w:headerReference w:type="default" r:id="rId18"/>
-      <w:footerReference w:type="default" r:id="rId19"/>
-      <w:footerReference w:type="first" r:id="rId20"/>
+      <w:headerReference w:type="default" r:id="rId20"/>
+      <w:footerReference w:type="default" r:id="rId21"/>
+      <w:footerReference w:type="first" r:id="rId22"/>
       <w:pgSz w:w="12242" w:h="15842" w:code="1"/>
       <w:pgMar w:top="851" w:right="1418" w:bottom="567" w:left="1418" w:header="720" w:footer="1134" w:gutter="0"/>
       <w:pgNumType w:start="2"/>
@@ -27698,7 +29371,7 @@
   <w:style w:type="paragraph" w:default="1" w:styleId="Normal">
     <w:name w:val="Normal"/>
     <w:qFormat/>
-    <w:rsid w:val="0033548A"/>
+    <w:rsid w:val="003F56B0"/>
     <w:pPr>
       <w:overflowPunct w:val="0"/>
       <w:autoSpaceDE w:val="0"/>

</xml_diff>